<commit_message>
Relatório Geral | Raspberry Pi Configs
</commit_message>
<xml_diff>
--- a/Engenharia de Software/RelatorioEVITAR.docx
+++ b/Engenharia de Software/RelatorioEVITAR.docx
@@ -2,6 +2,15 @@
 <file path=word/document.xml><?xml version="1.0" encoding="utf-8"?>
 <w:document xmlns:wpc="http://schemas.microsoft.com/office/word/2010/wordprocessingCanvas" xmlns:cx="http://schemas.microsoft.com/office/drawing/2014/chartex" xmlns:cx1="http://schemas.microsoft.com/office/drawing/2015/9/8/chartex" xmlns:cx2="http://schemas.microsoft.com/office/drawing/2015/10/21/chartex" xmlns:cx3="http://schemas.microsoft.com/office/drawing/2016/5/9/chartex" xmlns:cx4="http://schemas.microsoft.com/office/drawing/2016/5/10/chartex" xmlns:cx5="http://schemas.microsoft.com/office/drawing/2016/5/11/chartex" xmlns:cx6="http://schemas.microsoft.com/office/drawing/2016/5/12/chartex" xmlns:cx7="http://schemas.microsoft.com/office/drawing/2016/5/13/chartex" xmlns:cx8="http://schemas.microsoft.com/office/drawing/2016/5/14/chartex" xmlns:mc="http://schemas.openxmlformats.org/markup-compatibility/2006" xmlns:aink="http://schemas.microsoft.com/office/drawing/2016/ink" xmlns:am3d="http://schemas.microsoft.com/office/drawing/2017/model3d" xmlns:o="urn:schemas-microsoft-com:office:office" xmlns:r="http://schemas.openxmlformats.org/officeDocument/2006/relationships" xmlns:m="http://schemas.openxmlformats.org/officeDocument/2006/math" xmlns:v="urn:schemas-microsoft-com:vml" xmlns:wp14="http://schemas.microsoft.com/office/word/2010/wordprocessingDrawing" xmlns:wp="http://schemas.openxmlformats.org/drawingml/2006/wordprocessingDrawing" xmlns:w10="urn:schemas-microsoft-com:office:word" xmlns:w="http://schemas.openxmlformats.org/wordprocessingml/2006/main" xmlns:w14="http://schemas.microsoft.com/office/word/2010/wordml" xmlns:w15="http://schemas.microsoft.com/office/word/2012/wordml" xmlns:w16cid="http://schemas.microsoft.com/office/word/2016/wordml/cid" xmlns:w16se="http://schemas.microsoft.com/office/word/2015/wordml/symex" xmlns:wpg="http://schemas.microsoft.com/office/word/2010/wordprocessingGroup" xmlns:wpi="http://schemas.microsoft.com/office/word/2010/wordprocessingInk" xmlns:wne="http://schemas.microsoft.com/office/word/2006/wordml" xmlns:wps="http://schemas.microsoft.com/office/word/2010/wordprocessingShape" mc:Ignorable="w14 w15 w16se w16cid wp14">
   <w:body>
+    <w:p>
+      <w:proofErr w:type="spellStart"/>
+      <w:r>
+        <w:t>Re</w:t>
+      </w:r>
+      <w:bookmarkStart w:id="0" w:name="_GoBack"/>
+      <w:bookmarkEnd w:id="0"/>
+      <w:proofErr w:type="spellEnd"/>
+    </w:p>
     <w:sdt>
       <w:sdtPr>
         <w:id w:val="450762187"/>
@@ -10,6 +19,7 @@
           <w:docPartUnique/>
         </w:docPartObj>
       </w:sdtPr>
+      <w:sdtEndPr/>
       <w:sdtContent>
         <w:p>
           <w:r>
@@ -356,6 +366,7 @@
                                   <w:dataBinding w:prefixMappings="xmlns:ns0='http://purl.org/dc/elements/1.1/' xmlns:ns1='http://schemas.openxmlformats.org/package/2006/metadata/core-properties' " w:xpath="/ns1:coreProperties[1]/ns0:creator[1]" w:storeItemID="{6C3C8BC8-F283-45AE-878A-BAB7291924A1}"/>
                                   <w:text/>
                                 </w:sdtPr>
+                                <w:sdtEndPr/>
                                 <w:sdtContent>
                                   <w:p>
                                     <w:pPr>
@@ -401,6 +412,7 @@
                                     <w:dataBinding w:prefixMappings="xmlns:ns0='http://schemas.microsoft.com/office/2006/coverPageProps' " w:xpath="/ns0:CoverPageProperties[1]/ns0:CompanyEmail[1]" w:storeItemID="{55AF091B-3C7A-41E3-B477-F2FDAA23CFDA}"/>
                                     <w:text/>
                                   </w:sdtPr>
+                                  <w:sdtEndPr/>
                                   <w:sdtContent>
                                     <w:r>
                                       <w:rPr>
@@ -771,6 +783,7 @@
                                   <w:dataBinding w:prefixMappings="xmlns:ns0='http://purl.org/dc/elements/1.1/' xmlns:ns1='http://schemas.openxmlformats.org/package/2006/metadata/core-properties' " w:xpath="/ns1:coreProperties[1]/ns0:subject[1]" w:storeItemID="{6C3C8BC8-F283-45AE-878A-BAB7291924A1}"/>
                                   <w:text/>
                                 </w:sdtPr>
+                                <w:sdtEndPr/>
                                 <w:sdtContent>
                                   <w:p>
                                     <w:pPr>
@@ -978,7 +991,7 @@
               <w:szCs w:val="48"/>
             </w:rPr>
           </w:pPr>
-          <w:bookmarkStart w:id="0" w:name="_Toc25604353"/>
+          <w:bookmarkStart w:id="1" w:name="_Toc25604353"/>
           <w:r>
             <w:rPr>
               <w:b/>
@@ -989,7 +1002,7 @@
             <w:lastRenderedPageBreak/>
             <w:t>Agradecimentos</w:t>
           </w:r>
-          <w:bookmarkEnd w:id="0"/>
+          <w:bookmarkEnd w:id="1"/>
         </w:p>
         <w:p/>
         <w:p>
@@ -1036,7 +1049,7 @@
               <w:szCs w:val="48"/>
             </w:rPr>
           </w:pPr>
-          <w:bookmarkStart w:id="1" w:name="_Toc25604354"/>
+          <w:bookmarkStart w:id="2" w:name="_Toc25604354"/>
           <w:r>
             <w:rPr>
               <w:b/>
@@ -1047,7 +1060,7 @@
             <w:lastRenderedPageBreak/>
             <w:t>Resumo</w:t>
           </w:r>
-          <w:bookmarkEnd w:id="1"/>
+          <w:bookmarkEnd w:id="2"/>
         </w:p>
         <w:p/>
         <w:p>
@@ -1170,15 +1183,9 @@
               <w:i/>
               <w:iCs/>
             </w:rPr>
-            <w:t>Software Quality Fundamentals</w:t>
-          </w:r>
-          <w:r>
-            <w:rPr>
-              <w:i/>
-              <w:iCs/>
-            </w:rPr>
-            <w:t xml:space="preserve">, </w:t>
-          </w:r>
+            <w:t xml:space="preserve">Software </w:t>
+          </w:r>
+          <w:proofErr w:type="spellStart"/>
           <w:r>
             <w:rPr>
               <w:b/>
@@ -1186,15 +1193,9 @@
               <w:i/>
               <w:iCs/>
             </w:rPr>
-            <w:t>Software Quality Assurance</w:t>
-          </w:r>
-          <w:r>
-            <w:rPr>
-              <w:i/>
-              <w:iCs/>
-            </w:rPr>
-            <w:t xml:space="preserve">, </w:t>
-          </w:r>
+            <w:t>Quality</w:t>
+          </w:r>
+          <w:proofErr w:type="spellEnd"/>
           <w:r>
             <w:rPr>
               <w:b/>
@@ -1202,7 +1203,7 @@
               <w:i/>
               <w:iCs/>
             </w:rPr>
-            <w:t>Software Quality Control</w:t>
+            <w:t xml:space="preserve"> Fundamentals</w:t>
           </w:r>
           <w:r>
             <w:rPr>
@@ -1218,8 +1219,133 @@
               <w:i/>
               <w:iCs/>
             </w:rPr>
-            <w:t>Software Quality Metrics</w:t>
-          </w:r>
+            <w:t xml:space="preserve">Software </w:t>
+          </w:r>
+          <w:proofErr w:type="spellStart"/>
+          <w:r>
+            <w:rPr>
+              <w:b/>
+              <w:bCs/>
+              <w:i/>
+              <w:iCs/>
+            </w:rPr>
+            <w:t>Quality</w:t>
+          </w:r>
+          <w:proofErr w:type="spellEnd"/>
+          <w:r>
+            <w:rPr>
+              <w:b/>
+              <w:bCs/>
+              <w:i/>
+              <w:iCs/>
+            </w:rPr>
+            <w:t xml:space="preserve"> </w:t>
+          </w:r>
+          <w:proofErr w:type="spellStart"/>
+          <w:r>
+            <w:rPr>
+              <w:b/>
+              <w:bCs/>
+              <w:i/>
+              <w:iCs/>
+            </w:rPr>
+            <w:t>Assurance</w:t>
+          </w:r>
+          <w:proofErr w:type="spellEnd"/>
+          <w:r>
+            <w:rPr>
+              <w:i/>
+              <w:iCs/>
+            </w:rPr>
+            <w:t xml:space="preserve">, </w:t>
+          </w:r>
+          <w:r>
+            <w:rPr>
+              <w:b/>
+              <w:bCs/>
+              <w:i/>
+              <w:iCs/>
+            </w:rPr>
+            <w:t xml:space="preserve">Software </w:t>
+          </w:r>
+          <w:proofErr w:type="spellStart"/>
+          <w:r>
+            <w:rPr>
+              <w:b/>
+              <w:bCs/>
+              <w:i/>
+              <w:iCs/>
+            </w:rPr>
+            <w:t>Quality</w:t>
+          </w:r>
+          <w:proofErr w:type="spellEnd"/>
+          <w:r>
+            <w:rPr>
+              <w:b/>
+              <w:bCs/>
+              <w:i/>
+              <w:iCs/>
+            </w:rPr>
+            <w:t xml:space="preserve"> </w:t>
+          </w:r>
+          <w:proofErr w:type="spellStart"/>
+          <w:r>
+            <w:rPr>
+              <w:b/>
+              <w:bCs/>
+              <w:i/>
+              <w:iCs/>
+            </w:rPr>
+            <w:t>Control</w:t>
+          </w:r>
+          <w:proofErr w:type="spellEnd"/>
+          <w:r>
+            <w:rPr>
+              <w:i/>
+              <w:iCs/>
+            </w:rPr>
+            <w:t xml:space="preserve">, </w:t>
+          </w:r>
+          <w:r>
+            <w:rPr>
+              <w:b/>
+              <w:bCs/>
+              <w:i/>
+              <w:iCs/>
+            </w:rPr>
+            <w:t xml:space="preserve">Software </w:t>
+          </w:r>
+          <w:proofErr w:type="spellStart"/>
+          <w:r>
+            <w:rPr>
+              <w:b/>
+              <w:bCs/>
+              <w:i/>
+              <w:iCs/>
+            </w:rPr>
+            <w:t>Quality</w:t>
+          </w:r>
+          <w:proofErr w:type="spellEnd"/>
+          <w:r>
+            <w:rPr>
+              <w:b/>
+              <w:bCs/>
+              <w:i/>
+              <w:iCs/>
+            </w:rPr>
+            <w:t xml:space="preserve"> </w:t>
+          </w:r>
+          <w:proofErr w:type="spellStart"/>
+          <w:r>
+            <w:rPr>
+              <w:b/>
+              <w:bCs/>
+              <w:i/>
+              <w:iCs/>
+            </w:rPr>
+            <w:t>Metrics</w:t>
+          </w:r>
+          <w:proofErr w:type="spellEnd"/>
           <w:r>
             <w:t xml:space="preserve">, entre outros conceitos de </w:t>
           </w:r>
@@ -1360,7 +1486,71 @@
               <w:i/>
               <w:iCs/>
             </w:rPr>
-            <w:t>Use Case Diagrams, Use Case Scenario, Class Diagrams, Activity Diagrams,</w:t>
+            <w:t xml:space="preserve">Use Case </w:t>
+          </w:r>
+          <w:proofErr w:type="spellStart"/>
+          <w:r>
+            <w:rPr>
+              <w:i/>
+              <w:iCs/>
+            </w:rPr>
+            <w:t>Diagrams</w:t>
+          </w:r>
+          <w:proofErr w:type="spellEnd"/>
+          <w:r>
+            <w:rPr>
+              <w:i/>
+              <w:iCs/>
+            </w:rPr>
+            <w:t xml:space="preserve">, Use Case Scenario, Class </w:t>
+          </w:r>
+          <w:proofErr w:type="spellStart"/>
+          <w:r>
+            <w:rPr>
+              <w:i/>
+              <w:iCs/>
+            </w:rPr>
+            <w:t>Diagrams</w:t>
+          </w:r>
+          <w:proofErr w:type="spellEnd"/>
+          <w:r>
+            <w:rPr>
+              <w:i/>
+              <w:iCs/>
+            </w:rPr>
+            <w:t xml:space="preserve">, </w:t>
+          </w:r>
+          <w:proofErr w:type="spellStart"/>
+          <w:r>
+            <w:rPr>
+              <w:i/>
+              <w:iCs/>
+            </w:rPr>
+            <w:t>Activity</w:t>
+          </w:r>
+          <w:proofErr w:type="spellEnd"/>
+          <w:r>
+            <w:rPr>
+              <w:i/>
+              <w:iCs/>
+            </w:rPr>
+            <w:t xml:space="preserve"> </w:t>
+          </w:r>
+          <w:proofErr w:type="spellStart"/>
+          <w:r>
+            <w:rPr>
+              <w:i/>
+              <w:iCs/>
+            </w:rPr>
+            <w:t>Diagrams</w:t>
+          </w:r>
+          <w:proofErr w:type="spellEnd"/>
+          <w:r>
+            <w:rPr>
+              <w:i/>
+              <w:iCs/>
+            </w:rPr>
+            <w:t>,</w:t>
           </w:r>
           <w:r>
             <w:t xml:space="preserve"> entre outros… Seguido de design de </w:t>
@@ -1401,6 +1591,7 @@
           <w:r>
             <w:t xml:space="preserve">, foram criados </w:t>
           </w:r>
+          <w:proofErr w:type="spellStart"/>
           <w:r>
             <w:rPr>
               <w:b/>
@@ -1410,6 +1601,7 @@
             </w:rPr>
             <w:t>Issues</w:t>
           </w:r>
+          <w:proofErr w:type="spellEnd"/>
           <w:r>
             <w:t xml:space="preserve"> no GitLab, os quais teriam de vir a ser resolvidos pela equipa dentro dos limites temporais marcados pelo início e fim dos dados Sprints. Os quais seriam discutidos semanalmente numa </w:t>
           </w:r>
@@ -2979,7 +3171,7 @@
               <w:szCs w:val="48"/>
             </w:rPr>
           </w:pPr>
-          <w:bookmarkStart w:id="2" w:name="_Toc25604355"/>
+          <w:bookmarkStart w:id="3" w:name="_Toc25604355"/>
           <w:r>
             <w:rPr>
               <w:b/>
@@ -2990,7 +3182,7 @@
             <w:lastRenderedPageBreak/>
             <w:t>Índice de Tabelas</w:t>
           </w:r>
-          <w:bookmarkEnd w:id="2"/>
+          <w:bookmarkEnd w:id="3"/>
         </w:p>
         <w:p>
           <w:pPr>
@@ -3228,12 +3420,12 @@
           <w:pPr>
             <w:pStyle w:val="Ttulo1"/>
           </w:pPr>
-          <w:bookmarkStart w:id="3" w:name="_Toc25604356"/>
+          <w:bookmarkStart w:id="4" w:name="_Toc25604356"/>
           <w:r>
             <w:lastRenderedPageBreak/>
             <w:t>Histórico de Alterações do Documento</w:t>
           </w:r>
-          <w:bookmarkEnd w:id="3"/>
+          <w:bookmarkEnd w:id="4"/>
         </w:p>
         <w:p/>
         <w:tbl>
@@ -4043,7 +4235,7 @@
             <w:pStyle w:val="Legenda"/>
             <w:jc w:val="center"/>
           </w:pPr>
-          <w:bookmarkStart w:id="4" w:name="_Toc25601601"/>
+          <w:bookmarkStart w:id="5" w:name="_Toc25601601"/>
           <w:r>
             <w:t xml:space="preserve">Tabela </w:t>
           </w:r>
@@ -4062,8 +4254,11 @@
             </w:rPr>
             <w:t>1</w:t>
           </w:r>
-          <w:bookmarkEnd w:id="4"/>
-          <w:r>
+          <w:bookmarkEnd w:id="5"/>
+          <w:r>
+            <w:rPr>
+              <w:noProof/>
+            </w:rPr>
             <w:fldChar w:fldCharType="end"/>
           </w:r>
         </w:p>
@@ -4084,7 +4279,7 @@
               <w:szCs w:val="48"/>
             </w:rPr>
           </w:pPr>
-          <w:bookmarkStart w:id="5" w:name="_Toc25604357"/>
+          <w:bookmarkStart w:id="6" w:name="_Toc25604357"/>
           <w:r>
             <w:rPr>
               <w:rStyle w:val="Ttulo1Carter"/>
@@ -4096,7 +4291,7 @@
             <w:lastRenderedPageBreak/>
             <w:t>Relatório Geral</w:t>
           </w:r>
-          <w:bookmarkEnd w:id="5"/>
+          <w:bookmarkEnd w:id="6"/>
         </w:p>
         <w:p/>
         <w:p/>
@@ -4111,15 +4306,15 @@
             </w:numPr>
             <w:spacing w:before="120" w:after="60"/>
           </w:pPr>
-          <w:bookmarkStart w:id="6" w:name="_Toc21684591"/>
-          <w:bookmarkStart w:id="7" w:name="_Toc23808857"/>
-          <w:bookmarkStart w:id="8" w:name="_Toc25604358"/>
+          <w:bookmarkStart w:id="7" w:name="_Toc21684591"/>
+          <w:bookmarkStart w:id="8" w:name="_Toc23808857"/>
+          <w:bookmarkStart w:id="9" w:name="_Toc25604358"/>
           <w:r>
             <w:t>Introdução</w:t>
           </w:r>
-          <w:bookmarkEnd w:id="6"/>
           <w:bookmarkEnd w:id="7"/>
           <w:bookmarkEnd w:id="8"/>
+          <w:bookmarkEnd w:id="9"/>
         </w:p>
         <w:p/>
         <w:p>
@@ -4130,11 +4325,11 @@
               <w:numId w:val="8"/>
             </w:numPr>
           </w:pPr>
-          <w:bookmarkStart w:id="9" w:name="_Toc25604359"/>
+          <w:bookmarkStart w:id="10" w:name="_Toc25604359"/>
           <w:r>
             <w:t>Contextualização</w:t>
           </w:r>
-          <w:bookmarkEnd w:id="9"/>
+          <w:bookmarkEnd w:id="10"/>
         </w:p>
         <w:p/>
         <w:p>
@@ -4180,11 +4375,11 @@
               <w:numId w:val="8"/>
             </w:numPr>
           </w:pPr>
-          <w:bookmarkStart w:id="10" w:name="_Toc25604360"/>
+          <w:bookmarkStart w:id="11" w:name="_Toc25604360"/>
           <w:r>
             <w:t>Apresentação do Caso de Estudo</w:t>
           </w:r>
-          <w:bookmarkEnd w:id="10"/>
+          <w:bookmarkEnd w:id="11"/>
         </w:p>
         <w:p/>
         <w:p>
@@ -4227,11 +4422,11 @@
               <w:numId w:val="8"/>
             </w:numPr>
           </w:pPr>
-          <w:bookmarkStart w:id="11" w:name="_Toc25604361"/>
+          <w:bookmarkStart w:id="12" w:name="_Toc25604361"/>
           <w:r>
             <w:t>Motivação e Objetivos</w:t>
           </w:r>
-          <w:bookmarkEnd w:id="11"/>
+          <w:bookmarkEnd w:id="12"/>
         </w:p>
         <w:p>
           <w:pPr>
@@ -4338,11 +4533,11 @@
               <w:numId w:val="8"/>
             </w:numPr>
           </w:pPr>
-          <w:bookmarkStart w:id="12" w:name="_Toc25604362"/>
+          <w:bookmarkStart w:id="13" w:name="_Toc25604362"/>
           <w:r>
             <w:t>Estrutura do Relatório</w:t>
           </w:r>
-          <w:bookmarkEnd w:id="12"/>
+          <w:bookmarkEnd w:id="13"/>
         </w:p>
         <w:p>
           <w:pPr>
@@ -4390,8 +4585,8 @@
             </w:rPr>
             <w:t xml:space="preserve"> documento tem como objetivo a especificação dos objetivos alcançados pela equipa de desenvolvimento da plataforma de software “EVITAR”, um software de “Individual Protection Management System”, as decisões tomadas e a respetiva justificação, assim como outros assuntos pontuais relevantes no âmbito do desenvolvimento do projeto</w:t>
           </w:r>
-          <w:bookmarkStart w:id="13" w:name="_30j0zll" w:colFirst="0" w:colLast="0"/>
-          <w:bookmarkEnd w:id="13"/>
+          <w:bookmarkStart w:id="14" w:name="_30j0zll" w:colFirst="0" w:colLast="0"/>
+          <w:bookmarkEnd w:id="14"/>
           <w:r>
             <w:rPr>
               <w:sz w:val="22"/>
@@ -4399,8 +4594,8 @@
             </w:rPr>
             <w:t>.</w:t>
           </w:r>
-          <w:bookmarkStart w:id="14" w:name="_1fob9te" w:colFirst="0" w:colLast="0"/>
-          <w:bookmarkEnd w:id="14"/>
+          <w:bookmarkStart w:id="15" w:name="_1fob9te" w:colFirst="0" w:colLast="0"/>
+          <w:bookmarkEnd w:id="15"/>
         </w:p>
         <w:p>
           <w:pPr>
@@ -4410,18 +4605,18 @@
               <w:numId w:val="2"/>
             </w:numPr>
           </w:pPr>
-          <w:bookmarkStart w:id="15" w:name="_meaxu5uagfyf" w:colFirst="0" w:colLast="0"/>
-          <w:bookmarkStart w:id="16" w:name="_Toc21684594"/>
-          <w:bookmarkStart w:id="17" w:name="_Toc23808860"/>
-          <w:bookmarkStart w:id="18" w:name="_Toc25604363"/>
-          <w:bookmarkEnd w:id="15"/>
+          <w:bookmarkStart w:id="16" w:name="_meaxu5uagfyf" w:colFirst="0" w:colLast="0"/>
+          <w:bookmarkStart w:id="17" w:name="_Toc21684594"/>
+          <w:bookmarkStart w:id="18" w:name="_Toc23808860"/>
+          <w:bookmarkStart w:id="19" w:name="_Toc25604363"/>
+          <w:bookmarkEnd w:id="16"/>
           <w:r>
             <w:lastRenderedPageBreak/>
             <w:t>Definições, Acrónimos e Abreviaturas</w:t>
           </w:r>
-          <w:bookmarkEnd w:id="16"/>
           <w:bookmarkEnd w:id="17"/>
           <w:bookmarkEnd w:id="18"/>
+          <w:bookmarkEnd w:id="19"/>
         </w:p>
         <w:p/>
         <w:p>
@@ -4645,7 +4840,7 @@
               <w:numId w:val="2"/>
             </w:numPr>
           </w:pPr>
-          <w:bookmarkStart w:id="19" w:name="_Toc25604364"/>
+          <w:bookmarkStart w:id="20" w:name="_Toc25604364"/>
           <w:r>
             <w:lastRenderedPageBreak/>
             <w:t>Histórico de Objetivos Cumpridos</w:t>
@@ -4653,7 +4848,7 @@
           <w:r>
             <w:t xml:space="preserve"> #1 Milestone</w:t>
           </w:r>
-          <w:bookmarkEnd w:id="19"/>
+          <w:bookmarkEnd w:id="20"/>
         </w:p>
         <w:p/>
         <w:tbl>
@@ -5719,7 +5914,7 @@
             <w:pStyle w:val="Legenda"/>
             <w:jc w:val="center"/>
           </w:pPr>
-          <w:bookmarkStart w:id="20" w:name="_Toc25601602"/>
+          <w:bookmarkStart w:id="21" w:name="_Toc25601602"/>
           <w:r>
             <w:t xml:space="preserve">Tabela </w:t>
           </w:r>
@@ -5738,8 +5933,11 @@
             </w:rPr>
             <w:t>2</w:t>
           </w:r>
-          <w:bookmarkEnd w:id="20"/>
-          <w:r>
+          <w:bookmarkEnd w:id="21"/>
+          <w:r>
+            <w:rPr>
+              <w:noProof/>
+            </w:rPr>
             <w:fldChar w:fldCharType="end"/>
           </w:r>
         </w:p>
@@ -5773,12 +5971,12 @@
           <w:numId w:val="2"/>
         </w:numPr>
       </w:pPr>
-      <w:bookmarkStart w:id="21" w:name="_Toc25604365"/>
+      <w:bookmarkStart w:id="22" w:name="_Toc25604365"/>
       <w:r>
         <w:lastRenderedPageBreak/>
         <w:t>Histórico de Objetivos Cumpridos #2 Milestone</w:t>
       </w:r>
-      <w:bookmarkEnd w:id="21"/>
+      <w:bookmarkEnd w:id="22"/>
     </w:p>
     <w:p/>
     <w:tbl>
@@ -6092,8 +6290,17 @@
                 <w:sz w:val="22"/>
                 <w:szCs w:val="22"/>
               </w:rPr>
-              <w:t>Criação de Runners</w:t>
+              <w:t xml:space="preserve">Criação de </w:t>
             </w:r>
+            <w:proofErr w:type="spellStart"/>
+            <w:r>
+              <w:rPr>
+                <w:sz w:val="22"/>
+                <w:szCs w:val="22"/>
+              </w:rPr>
+              <w:t>Runners</w:t>
+            </w:r>
+            <w:proofErr w:type="spellEnd"/>
           </w:p>
           <w:p>
             <w:pPr>
@@ -6116,6 +6323,99 @@
               </w:rPr>
               <w:t>Criação e configuração de ficheiro YAML</w:t>
             </w:r>
+          </w:p>
+        </w:tc>
+      </w:tr>
+      <w:tr>
+        <w:tc>
+          <w:tcPr>
+            <w:cnfStyle w:val="001000000000" w:firstRow="0" w:lastRow="0" w:firstColumn="1" w:lastColumn="0" w:oddVBand="0" w:evenVBand="0" w:oddHBand="0" w:evenHBand="0" w:firstRowFirstColumn="0" w:firstRowLastColumn="0" w:lastRowFirstColumn="0" w:lastRowLastColumn="0"/>
+            <w:tcW w:w="1555" w:type="dxa"/>
+          </w:tcPr>
+          <w:p>
+            <w:pPr>
+              <w:spacing w:line="276" w:lineRule="auto"/>
+              <w:jc w:val="center"/>
+              <w:rPr>
+                <w:sz w:val="22"/>
+                <w:szCs w:val="22"/>
+              </w:rPr>
+            </w:pPr>
+            <w:r>
+              <w:rPr>
+                <w:sz w:val="22"/>
+                <w:szCs w:val="22"/>
+              </w:rPr>
+              <w:t>22/11/2019</w:t>
+            </w:r>
+          </w:p>
+        </w:tc>
+        <w:tc>
+          <w:tcPr>
+            <w:tcW w:w="6939" w:type="dxa"/>
+          </w:tcPr>
+          <w:p>
+            <w:pPr>
+              <w:pStyle w:val="PargrafodaLista"/>
+              <w:numPr>
+                <w:ilvl w:val="0"/>
+                <w:numId w:val="3"/>
+              </w:numPr>
+              <w:spacing w:line="276" w:lineRule="auto"/>
+              <w:cnfStyle w:val="000000000000" w:firstRow="0" w:lastRow="0" w:firstColumn="0" w:lastColumn="0" w:oddVBand="0" w:evenVBand="0" w:oddHBand="0" w:evenHBand="0" w:firstRowFirstColumn="0" w:firstRowLastColumn="0" w:lastRowFirstColumn="0" w:lastRowLastColumn="0"/>
+              <w:rPr>
+                <w:sz w:val="22"/>
+                <w:szCs w:val="22"/>
+              </w:rPr>
+            </w:pPr>
+          </w:p>
+        </w:tc>
+      </w:tr>
+      <w:tr>
+        <w:trPr>
+          <w:cnfStyle w:val="000000100000" w:firstRow="0" w:lastRow="0" w:firstColumn="0" w:lastColumn="0" w:oddVBand="0" w:evenVBand="0" w:oddHBand="1" w:evenHBand="0" w:firstRowFirstColumn="0" w:firstRowLastColumn="0" w:lastRowFirstColumn="0" w:lastRowLastColumn="0"/>
+        </w:trPr>
+        <w:tc>
+          <w:tcPr>
+            <w:cnfStyle w:val="001000000000" w:firstRow="0" w:lastRow="0" w:firstColumn="1" w:lastColumn="0" w:oddVBand="0" w:evenVBand="0" w:oddHBand="0" w:evenHBand="0" w:firstRowFirstColumn="0" w:firstRowLastColumn="0" w:lastRowFirstColumn="0" w:lastRowLastColumn="0"/>
+            <w:tcW w:w="1555" w:type="dxa"/>
+          </w:tcPr>
+          <w:p>
+            <w:pPr>
+              <w:spacing w:line="276" w:lineRule="auto"/>
+              <w:jc w:val="center"/>
+              <w:rPr>
+                <w:sz w:val="22"/>
+                <w:szCs w:val="22"/>
+              </w:rPr>
+            </w:pPr>
+            <w:r>
+              <w:rPr>
+                <w:sz w:val="22"/>
+                <w:szCs w:val="22"/>
+              </w:rPr>
+              <w:t>24/11/2019</w:t>
+            </w:r>
+          </w:p>
+        </w:tc>
+        <w:tc>
+          <w:tcPr>
+            <w:tcW w:w="6939" w:type="dxa"/>
+          </w:tcPr>
+          <w:p>
+            <w:pPr>
+              <w:pStyle w:val="PargrafodaLista"/>
+              <w:numPr>
+                <w:ilvl w:val="0"/>
+                <w:numId w:val="3"/>
+              </w:numPr>
+              <w:spacing w:line="276" w:lineRule="auto"/>
+              <w:cnfStyle w:val="000000100000" w:firstRow="0" w:lastRow="0" w:firstColumn="0" w:lastColumn="0" w:oddVBand="0" w:evenVBand="0" w:oddHBand="1" w:evenHBand="0" w:firstRowFirstColumn="0" w:firstRowLastColumn="0" w:lastRowFirstColumn="0" w:lastRowLastColumn="0"/>
+              <w:rPr>
+                <w:sz w:val="22"/>
+                <w:szCs w:val="22"/>
+              </w:rPr>
+            </w:pPr>
           </w:p>
         </w:tc>
       </w:tr>
@@ -6171,13 +6471,680 @@
           </w:p>
         </w:tc>
       </w:tr>
+      <w:tr>
+        <w:trPr>
+          <w:cnfStyle w:val="000000100000" w:firstRow="0" w:lastRow="0" w:firstColumn="0" w:lastColumn="0" w:oddVBand="0" w:evenVBand="0" w:oddHBand="1" w:evenHBand="0" w:firstRowFirstColumn="0" w:firstRowLastColumn="0" w:lastRowFirstColumn="0" w:lastRowLastColumn="0"/>
+        </w:trPr>
+        <w:tc>
+          <w:tcPr>
+            <w:cnfStyle w:val="001000000000" w:firstRow="0" w:lastRow="0" w:firstColumn="1" w:lastColumn="0" w:oddVBand="0" w:evenVBand="0" w:oddHBand="0" w:evenHBand="0" w:firstRowFirstColumn="0" w:firstRowLastColumn="0" w:lastRowFirstColumn="0" w:lastRowLastColumn="0"/>
+            <w:tcW w:w="1555" w:type="dxa"/>
+          </w:tcPr>
+          <w:p>
+            <w:pPr>
+              <w:spacing w:line="276" w:lineRule="auto"/>
+              <w:jc w:val="center"/>
+              <w:rPr>
+                <w:sz w:val="22"/>
+                <w:szCs w:val="22"/>
+              </w:rPr>
+            </w:pPr>
+            <w:r>
+              <w:rPr>
+                <w:sz w:val="22"/>
+                <w:szCs w:val="22"/>
+              </w:rPr>
+              <w:t>26/11/2019</w:t>
+            </w:r>
+          </w:p>
+        </w:tc>
+        <w:tc>
+          <w:tcPr>
+            <w:tcW w:w="6939" w:type="dxa"/>
+          </w:tcPr>
+          <w:p>
+            <w:pPr>
+              <w:pStyle w:val="PargrafodaLista"/>
+              <w:numPr>
+                <w:ilvl w:val="0"/>
+                <w:numId w:val="3"/>
+              </w:numPr>
+              <w:spacing w:line="276" w:lineRule="auto"/>
+              <w:cnfStyle w:val="000000100000" w:firstRow="0" w:lastRow="0" w:firstColumn="0" w:lastColumn="0" w:oddVBand="0" w:evenVBand="0" w:oddHBand="1" w:evenHBand="0" w:firstRowFirstColumn="0" w:firstRowLastColumn="0" w:lastRowFirstColumn="0" w:lastRowLastColumn="0"/>
+              <w:rPr>
+                <w:sz w:val="22"/>
+                <w:szCs w:val="22"/>
+              </w:rPr>
+            </w:pPr>
+          </w:p>
+        </w:tc>
+      </w:tr>
+      <w:tr>
+        <w:tc>
+          <w:tcPr>
+            <w:cnfStyle w:val="001000000000" w:firstRow="0" w:lastRow="0" w:firstColumn="1" w:lastColumn="0" w:oddVBand="0" w:evenVBand="0" w:oddHBand="0" w:evenHBand="0" w:firstRowFirstColumn="0" w:firstRowLastColumn="0" w:lastRowFirstColumn="0" w:lastRowLastColumn="0"/>
+            <w:tcW w:w="1555" w:type="dxa"/>
+          </w:tcPr>
+          <w:p>
+            <w:pPr>
+              <w:spacing w:line="276" w:lineRule="auto"/>
+              <w:jc w:val="center"/>
+              <w:rPr>
+                <w:sz w:val="22"/>
+                <w:szCs w:val="22"/>
+              </w:rPr>
+            </w:pPr>
+            <w:r>
+              <w:rPr>
+                <w:sz w:val="22"/>
+                <w:szCs w:val="22"/>
+              </w:rPr>
+              <w:t>27/11/2019</w:t>
+            </w:r>
+          </w:p>
+        </w:tc>
+        <w:tc>
+          <w:tcPr>
+            <w:tcW w:w="6939" w:type="dxa"/>
+          </w:tcPr>
+          <w:p>
+            <w:pPr>
+              <w:pStyle w:val="PargrafodaLista"/>
+              <w:numPr>
+                <w:ilvl w:val="0"/>
+                <w:numId w:val="3"/>
+              </w:numPr>
+              <w:spacing w:line="276" w:lineRule="auto"/>
+              <w:cnfStyle w:val="000000000000" w:firstRow="0" w:lastRow="0" w:firstColumn="0" w:lastColumn="0" w:oddVBand="0" w:evenVBand="0" w:oddHBand="0" w:evenHBand="0" w:firstRowFirstColumn="0" w:firstRowLastColumn="0" w:lastRowFirstColumn="0" w:lastRowLastColumn="0"/>
+              <w:rPr>
+                <w:sz w:val="22"/>
+                <w:szCs w:val="22"/>
+              </w:rPr>
+            </w:pPr>
+          </w:p>
+        </w:tc>
+      </w:tr>
+      <w:tr>
+        <w:trPr>
+          <w:cnfStyle w:val="000000100000" w:firstRow="0" w:lastRow="0" w:firstColumn="0" w:lastColumn="0" w:oddVBand="0" w:evenVBand="0" w:oddHBand="1" w:evenHBand="0" w:firstRowFirstColumn="0" w:firstRowLastColumn="0" w:lastRowFirstColumn="0" w:lastRowLastColumn="0"/>
+        </w:trPr>
+        <w:tc>
+          <w:tcPr>
+            <w:cnfStyle w:val="001000000000" w:firstRow="0" w:lastRow="0" w:firstColumn="1" w:lastColumn="0" w:oddVBand="0" w:evenVBand="0" w:oddHBand="0" w:evenHBand="0" w:firstRowFirstColumn="0" w:firstRowLastColumn="0" w:lastRowFirstColumn="0" w:lastRowLastColumn="0"/>
+            <w:tcW w:w="1555" w:type="dxa"/>
+          </w:tcPr>
+          <w:p>
+            <w:pPr>
+              <w:spacing w:line="276" w:lineRule="auto"/>
+              <w:jc w:val="center"/>
+              <w:rPr>
+                <w:sz w:val="22"/>
+                <w:szCs w:val="22"/>
+              </w:rPr>
+            </w:pPr>
+            <w:r>
+              <w:rPr>
+                <w:sz w:val="22"/>
+                <w:szCs w:val="22"/>
+              </w:rPr>
+              <w:t>29/11/2019</w:t>
+            </w:r>
+          </w:p>
+        </w:tc>
+        <w:tc>
+          <w:tcPr>
+            <w:tcW w:w="6939" w:type="dxa"/>
+          </w:tcPr>
+          <w:p>
+            <w:pPr>
+              <w:pStyle w:val="PargrafodaLista"/>
+              <w:numPr>
+                <w:ilvl w:val="0"/>
+                <w:numId w:val="3"/>
+              </w:numPr>
+              <w:spacing w:line="276" w:lineRule="auto"/>
+              <w:cnfStyle w:val="000000100000" w:firstRow="0" w:lastRow="0" w:firstColumn="0" w:lastColumn="0" w:oddVBand="0" w:evenVBand="0" w:oddHBand="1" w:evenHBand="0" w:firstRowFirstColumn="0" w:firstRowLastColumn="0" w:lastRowFirstColumn="0" w:lastRowLastColumn="0"/>
+              <w:rPr>
+                <w:sz w:val="22"/>
+                <w:szCs w:val="22"/>
+              </w:rPr>
+            </w:pPr>
+            <w:r>
+              <w:rPr>
+                <w:sz w:val="22"/>
+                <w:szCs w:val="22"/>
+              </w:rPr>
+              <w:t>Aprendizagem dos fundamentos de eletrónica</w:t>
+            </w:r>
+          </w:p>
+        </w:tc>
+      </w:tr>
+      <w:tr>
+        <w:tc>
+          <w:tcPr>
+            <w:cnfStyle w:val="001000000000" w:firstRow="0" w:lastRow="0" w:firstColumn="1" w:lastColumn="0" w:oddVBand="0" w:evenVBand="0" w:oddHBand="0" w:evenHBand="0" w:firstRowFirstColumn="0" w:firstRowLastColumn="0" w:lastRowFirstColumn="0" w:lastRowLastColumn="0"/>
+            <w:tcW w:w="1555" w:type="dxa"/>
+          </w:tcPr>
+          <w:p>
+            <w:pPr>
+              <w:spacing w:line="276" w:lineRule="auto"/>
+              <w:jc w:val="center"/>
+              <w:rPr>
+                <w:sz w:val="22"/>
+                <w:szCs w:val="22"/>
+              </w:rPr>
+            </w:pPr>
+            <w:r>
+              <w:rPr>
+                <w:sz w:val="22"/>
+                <w:szCs w:val="22"/>
+              </w:rPr>
+              <w:t>30/11/2019</w:t>
+            </w:r>
+          </w:p>
+        </w:tc>
+        <w:tc>
+          <w:tcPr>
+            <w:tcW w:w="6939" w:type="dxa"/>
+          </w:tcPr>
+          <w:p>
+            <w:pPr>
+              <w:pStyle w:val="PargrafodaLista"/>
+              <w:numPr>
+                <w:ilvl w:val="0"/>
+                <w:numId w:val="3"/>
+              </w:numPr>
+              <w:spacing w:line="276" w:lineRule="auto"/>
+              <w:cnfStyle w:val="000000000000" w:firstRow="0" w:lastRow="0" w:firstColumn="0" w:lastColumn="0" w:oddVBand="0" w:evenVBand="0" w:oddHBand="0" w:evenHBand="0" w:firstRowFirstColumn="0" w:firstRowLastColumn="0" w:lastRowFirstColumn="0" w:lastRowLastColumn="0"/>
+              <w:rPr>
+                <w:sz w:val="22"/>
+                <w:szCs w:val="22"/>
+              </w:rPr>
+            </w:pPr>
+            <w:r>
+              <w:rPr>
+                <w:sz w:val="22"/>
+                <w:szCs w:val="22"/>
+              </w:rPr>
+              <w:t xml:space="preserve">Instalação do sistema operativo </w:t>
+            </w:r>
+            <w:proofErr w:type="spellStart"/>
+            <w:r>
+              <w:rPr>
+                <w:sz w:val="22"/>
+                <w:szCs w:val="22"/>
+              </w:rPr>
+              <w:t>NOOBs</w:t>
+            </w:r>
+            <w:proofErr w:type="spellEnd"/>
+            <w:r>
+              <w:rPr>
+                <w:sz w:val="22"/>
+                <w:szCs w:val="22"/>
+              </w:rPr>
+              <w:t xml:space="preserve"> no </w:t>
+            </w:r>
+            <w:proofErr w:type="spellStart"/>
+            <w:r>
+              <w:rPr>
+                <w:sz w:val="22"/>
+                <w:szCs w:val="22"/>
+              </w:rPr>
+              <w:t>Raspberry</w:t>
+            </w:r>
+            <w:proofErr w:type="spellEnd"/>
+            <w:r>
+              <w:rPr>
+                <w:sz w:val="22"/>
+                <w:szCs w:val="22"/>
+              </w:rPr>
+              <w:t xml:space="preserve"> Pi</w:t>
+            </w:r>
+          </w:p>
+          <w:p>
+            <w:pPr>
+              <w:pStyle w:val="PargrafodaLista"/>
+              <w:numPr>
+                <w:ilvl w:val="0"/>
+                <w:numId w:val="3"/>
+              </w:numPr>
+              <w:spacing w:line="276" w:lineRule="auto"/>
+              <w:cnfStyle w:val="000000000000" w:firstRow="0" w:lastRow="0" w:firstColumn="0" w:lastColumn="0" w:oddVBand="0" w:evenVBand="0" w:oddHBand="0" w:evenHBand="0" w:firstRowFirstColumn="0" w:firstRowLastColumn="0" w:lastRowFirstColumn="0" w:lastRowLastColumn="0"/>
+              <w:rPr>
+                <w:sz w:val="22"/>
+                <w:szCs w:val="22"/>
+              </w:rPr>
+            </w:pPr>
+            <w:r>
+              <w:rPr>
+                <w:sz w:val="22"/>
+                <w:szCs w:val="22"/>
+              </w:rPr>
+              <w:t>Aprendizagem de sistema GPIO</w:t>
+            </w:r>
+          </w:p>
+        </w:tc>
+      </w:tr>
+      <w:tr>
+        <w:trPr>
+          <w:cnfStyle w:val="000000100000" w:firstRow="0" w:lastRow="0" w:firstColumn="0" w:lastColumn="0" w:oddVBand="0" w:evenVBand="0" w:oddHBand="1" w:evenHBand="0" w:firstRowFirstColumn="0" w:firstRowLastColumn="0" w:lastRowFirstColumn="0" w:lastRowLastColumn="0"/>
+        </w:trPr>
+        <w:tc>
+          <w:tcPr>
+            <w:cnfStyle w:val="001000000000" w:firstRow="0" w:lastRow="0" w:firstColumn="1" w:lastColumn="0" w:oddVBand="0" w:evenVBand="0" w:oddHBand="0" w:evenHBand="0" w:firstRowFirstColumn="0" w:firstRowLastColumn="0" w:lastRowFirstColumn="0" w:lastRowLastColumn="0"/>
+            <w:tcW w:w="1555" w:type="dxa"/>
+          </w:tcPr>
+          <w:p>
+            <w:pPr>
+              <w:spacing w:line="276" w:lineRule="auto"/>
+              <w:jc w:val="center"/>
+              <w:rPr>
+                <w:sz w:val="22"/>
+                <w:szCs w:val="22"/>
+              </w:rPr>
+            </w:pPr>
+            <w:r>
+              <w:rPr>
+                <w:sz w:val="22"/>
+                <w:szCs w:val="22"/>
+              </w:rPr>
+              <w:t>01/12/2019</w:t>
+            </w:r>
+          </w:p>
+        </w:tc>
+        <w:tc>
+          <w:tcPr>
+            <w:tcW w:w="6939" w:type="dxa"/>
+          </w:tcPr>
+          <w:p>
+            <w:pPr>
+              <w:pStyle w:val="PargrafodaLista"/>
+              <w:numPr>
+                <w:ilvl w:val="0"/>
+                <w:numId w:val="3"/>
+              </w:numPr>
+              <w:spacing w:line="276" w:lineRule="auto"/>
+              <w:cnfStyle w:val="000000100000" w:firstRow="0" w:lastRow="0" w:firstColumn="0" w:lastColumn="0" w:oddVBand="0" w:evenVBand="0" w:oddHBand="1" w:evenHBand="0" w:firstRowFirstColumn="0" w:firstRowLastColumn="0" w:lastRowFirstColumn="0" w:lastRowLastColumn="0"/>
+              <w:rPr>
+                <w:sz w:val="22"/>
+                <w:szCs w:val="22"/>
+              </w:rPr>
+            </w:pPr>
+            <w:r>
+              <w:rPr>
+                <w:sz w:val="22"/>
+                <w:szCs w:val="22"/>
+              </w:rPr>
+              <w:t xml:space="preserve">Integrar GPIO </w:t>
+            </w:r>
+            <w:proofErr w:type="spellStart"/>
+            <w:r>
+              <w:rPr>
+                <w:sz w:val="22"/>
+                <w:szCs w:val="22"/>
+              </w:rPr>
+              <w:t>Breakout</w:t>
+            </w:r>
+            <w:proofErr w:type="spellEnd"/>
+          </w:p>
+        </w:tc>
+      </w:tr>
+      <w:tr>
+        <w:tc>
+          <w:tcPr>
+            <w:cnfStyle w:val="001000000000" w:firstRow="0" w:lastRow="0" w:firstColumn="1" w:lastColumn="0" w:oddVBand="0" w:evenVBand="0" w:oddHBand="0" w:evenHBand="0" w:firstRowFirstColumn="0" w:firstRowLastColumn="0" w:lastRowFirstColumn="0" w:lastRowLastColumn="0"/>
+            <w:tcW w:w="1555" w:type="dxa"/>
+          </w:tcPr>
+          <w:p>
+            <w:pPr>
+              <w:spacing w:line="276" w:lineRule="auto"/>
+              <w:jc w:val="center"/>
+              <w:rPr>
+                <w:sz w:val="22"/>
+                <w:szCs w:val="22"/>
+              </w:rPr>
+            </w:pPr>
+            <w:r>
+              <w:rPr>
+                <w:sz w:val="22"/>
+                <w:szCs w:val="22"/>
+              </w:rPr>
+              <w:t>02/12/2019</w:t>
+            </w:r>
+          </w:p>
+        </w:tc>
+        <w:tc>
+          <w:tcPr>
+            <w:tcW w:w="6939" w:type="dxa"/>
+          </w:tcPr>
+          <w:p>
+            <w:pPr>
+              <w:pStyle w:val="PargrafodaLista"/>
+              <w:numPr>
+                <w:ilvl w:val="0"/>
+                <w:numId w:val="3"/>
+              </w:numPr>
+              <w:spacing w:line="276" w:lineRule="auto"/>
+              <w:cnfStyle w:val="000000000000" w:firstRow="0" w:lastRow="0" w:firstColumn="0" w:lastColumn="0" w:oddVBand="0" w:evenVBand="0" w:oddHBand="0" w:evenHBand="0" w:firstRowFirstColumn="0" w:firstRowLastColumn="0" w:lastRowFirstColumn="0" w:lastRowLastColumn="0"/>
+              <w:rPr>
+                <w:sz w:val="22"/>
+                <w:szCs w:val="22"/>
+              </w:rPr>
+            </w:pPr>
+            <w:r>
+              <w:rPr>
+                <w:sz w:val="22"/>
+                <w:szCs w:val="22"/>
+              </w:rPr>
+              <w:t xml:space="preserve">Integração do LCD1602 c/ </w:t>
+            </w:r>
+            <w:proofErr w:type="spellStart"/>
+            <w:r>
+              <w:rPr>
+                <w:sz w:val="22"/>
+                <w:szCs w:val="22"/>
+              </w:rPr>
+              <w:t>Raspberry</w:t>
+            </w:r>
+            <w:proofErr w:type="spellEnd"/>
+            <w:r>
+              <w:rPr>
+                <w:sz w:val="22"/>
+                <w:szCs w:val="22"/>
+              </w:rPr>
+              <w:t xml:space="preserve"> Pi</w:t>
+            </w:r>
+          </w:p>
+          <w:p>
+            <w:pPr>
+              <w:pStyle w:val="PargrafodaLista"/>
+              <w:numPr>
+                <w:ilvl w:val="0"/>
+                <w:numId w:val="3"/>
+              </w:numPr>
+              <w:spacing w:line="276" w:lineRule="auto"/>
+              <w:cnfStyle w:val="000000000000" w:firstRow="0" w:lastRow="0" w:firstColumn="0" w:lastColumn="0" w:oddVBand="0" w:evenVBand="0" w:oddHBand="0" w:evenHBand="0" w:firstRowFirstColumn="0" w:firstRowLastColumn="0" w:lastRowFirstColumn="0" w:lastRowLastColumn="0"/>
+              <w:rPr>
+                <w:sz w:val="22"/>
+                <w:szCs w:val="22"/>
+              </w:rPr>
+            </w:pPr>
+            <w:r>
+              <w:rPr>
+                <w:sz w:val="22"/>
+                <w:szCs w:val="22"/>
+              </w:rPr>
+              <w:t>Integração do Potenciómetro 10k Ohm</w:t>
+            </w:r>
+          </w:p>
+          <w:p>
+            <w:pPr>
+              <w:pStyle w:val="PargrafodaLista"/>
+              <w:numPr>
+                <w:ilvl w:val="0"/>
+                <w:numId w:val="3"/>
+              </w:numPr>
+              <w:spacing w:line="276" w:lineRule="auto"/>
+              <w:cnfStyle w:val="000000000000" w:firstRow="0" w:lastRow="0" w:firstColumn="0" w:lastColumn="0" w:oddVBand="0" w:evenVBand="0" w:oddHBand="0" w:evenHBand="0" w:firstRowFirstColumn="0" w:firstRowLastColumn="0" w:lastRowFirstColumn="0" w:lastRowLastColumn="0"/>
+              <w:rPr>
+                <w:sz w:val="22"/>
+                <w:szCs w:val="22"/>
+              </w:rPr>
+            </w:pPr>
+            <w:r>
+              <w:rPr>
+                <w:sz w:val="22"/>
+                <w:szCs w:val="22"/>
+              </w:rPr>
+              <w:t>Desenvolvimento/Adaptação de Scripts Controladores LCD1602</w:t>
+            </w:r>
+          </w:p>
+        </w:tc>
+      </w:tr>
+      <w:tr>
+        <w:trPr>
+          <w:cnfStyle w:val="000000100000" w:firstRow="0" w:lastRow="0" w:firstColumn="0" w:lastColumn="0" w:oddVBand="0" w:evenVBand="0" w:oddHBand="1" w:evenHBand="0" w:firstRowFirstColumn="0" w:firstRowLastColumn="0" w:lastRowFirstColumn="0" w:lastRowLastColumn="0"/>
+        </w:trPr>
+        <w:tc>
+          <w:tcPr>
+            <w:cnfStyle w:val="001000000000" w:firstRow="0" w:lastRow="0" w:firstColumn="1" w:lastColumn="0" w:oddVBand="0" w:evenVBand="0" w:oddHBand="0" w:evenHBand="0" w:firstRowFirstColumn="0" w:firstRowLastColumn="0" w:lastRowFirstColumn="0" w:lastRowLastColumn="0"/>
+            <w:tcW w:w="1555" w:type="dxa"/>
+          </w:tcPr>
+          <w:p>
+            <w:pPr>
+              <w:spacing w:line="276" w:lineRule="auto"/>
+              <w:jc w:val="center"/>
+              <w:rPr>
+                <w:sz w:val="22"/>
+                <w:szCs w:val="22"/>
+              </w:rPr>
+            </w:pPr>
+            <w:r>
+              <w:rPr>
+                <w:sz w:val="22"/>
+                <w:szCs w:val="22"/>
+              </w:rPr>
+              <w:t>03/12/2019</w:t>
+            </w:r>
+          </w:p>
+        </w:tc>
+        <w:tc>
+          <w:tcPr>
+            <w:tcW w:w="6939" w:type="dxa"/>
+          </w:tcPr>
+          <w:p>
+            <w:pPr>
+              <w:pStyle w:val="PargrafodaLista"/>
+              <w:numPr>
+                <w:ilvl w:val="0"/>
+                <w:numId w:val="3"/>
+              </w:numPr>
+              <w:spacing w:line="276" w:lineRule="auto"/>
+              <w:cnfStyle w:val="000000100000" w:firstRow="0" w:lastRow="0" w:firstColumn="0" w:lastColumn="0" w:oddVBand="0" w:evenVBand="0" w:oddHBand="1" w:evenHBand="0" w:firstRowFirstColumn="0" w:firstRowLastColumn="0" w:lastRowFirstColumn="0" w:lastRowLastColumn="0"/>
+              <w:rPr>
+                <w:sz w:val="22"/>
+                <w:szCs w:val="22"/>
+              </w:rPr>
+            </w:pPr>
+            <w:r>
+              <w:rPr>
+                <w:sz w:val="22"/>
+                <w:szCs w:val="22"/>
+              </w:rPr>
+              <w:t xml:space="preserve">Desenvolvimento de Scripts p/ </w:t>
+            </w:r>
+            <w:r>
+              <w:rPr>
+                <w:sz w:val="22"/>
+                <w:szCs w:val="22"/>
+              </w:rPr>
+              <w:t>RC522 (RFID Sensor)</w:t>
+            </w:r>
+          </w:p>
+          <w:p>
+            <w:pPr>
+              <w:pStyle w:val="PargrafodaLista"/>
+              <w:numPr>
+                <w:ilvl w:val="0"/>
+                <w:numId w:val="3"/>
+              </w:numPr>
+              <w:spacing w:line="276" w:lineRule="auto"/>
+              <w:cnfStyle w:val="000000100000" w:firstRow="0" w:lastRow="0" w:firstColumn="0" w:lastColumn="0" w:oddVBand="0" w:evenVBand="0" w:oddHBand="1" w:evenHBand="0" w:firstRowFirstColumn="0" w:firstRowLastColumn="0" w:lastRowFirstColumn="0" w:lastRowLastColumn="0"/>
+              <w:rPr>
+                <w:sz w:val="22"/>
+                <w:szCs w:val="22"/>
+              </w:rPr>
+            </w:pPr>
+            <w:r>
+              <w:rPr>
+                <w:sz w:val="22"/>
+                <w:szCs w:val="22"/>
+              </w:rPr>
+              <w:t>Configuração de Pipelines</w:t>
+            </w:r>
+          </w:p>
+          <w:p>
+            <w:pPr>
+              <w:pStyle w:val="PargrafodaLista"/>
+              <w:numPr>
+                <w:ilvl w:val="0"/>
+                <w:numId w:val="3"/>
+              </w:numPr>
+              <w:spacing w:line="276" w:lineRule="auto"/>
+              <w:cnfStyle w:val="000000100000" w:firstRow="0" w:lastRow="0" w:firstColumn="0" w:lastColumn="0" w:oddVBand="0" w:evenVBand="0" w:oddHBand="1" w:evenHBand="0" w:firstRowFirstColumn="0" w:firstRowLastColumn="0" w:lastRowFirstColumn="0" w:lastRowLastColumn="0"/>
+              <w:rPr>
+                <w:sz w:val="22"/>
+                <w:szCs w:val="22"/>
+              </w:rPr>
+            </w:pPr>
+            <w:r>
+              <w:rPr>
+                <w:sz w:val="22"/>
+                <w:szCs w:val="22"/>
+              </w:rPr>
+              <w:t xml:space="preserve">Reconfiguração de </w:t>
+            </w:r>
+            <w:proofErr w:type="spellStart"/>
+            <w:r>
+              <w:rPr>
+                <w:sz w:val="22"/>
+                <w:szCs w:val="22"/>
+              </w:rPr>
+              <w:t>Runners</w:t>
+            </w:r>
+            <w:proofErr w:type="spellEnd"/>
+          </w:p>
+          <w:p>
+            <w:pPr>
+              <w:pStyle w:val="PargrafodaLista"/>
+              <w:numPr>
+                <w:ilvl w:val="0"/>
+                <w:numId w:val="3"/>
+              </w:numPr>
+              <w:spacing w:line="276" w:lineRule="auto"/>
+              <w:cnfStyle w:val="000000100000" w:firstRow="0" w:lastRow="0" w:firstColumn="0" w:lastColumn="0" w:oddVBand="0" w:evenVBand="0" w:oddHBand="1" w:evenHBand="0" w:firstRowFirstColumn="0" w:firstRowLastColumn="0" w:lastRowFirstColumn="0" w:lastRowLastColumn="0"/>
+              <w:rPr>
+                <w:sz w:val="22"/>
+                <w:szCs w:val="22"/>
+              </w:rPr>
+            </w:pPr>
+            <w:r>
+              <w:rPr>
+                <w:sz w:val="22"/>
+                <w:szCs w:val="22"/>
+              </w:rPr>
+              <w:t>Desenvolvimento de Ficheiro YAML</w:t>
+            </w:r>
+          </w:p>
+        </w:tc>
+      </w:tr>
+      <w:tr>
+        <w:tc>
+          <w:tcPr>
+            <w:cnfStyle w:val="001000000000" w:firstRow="0" w:lastRow="0" w:firstColumn="1" w:lastColumn="0" w:oddVBand="0" w:evenVBand="0" w:oddHBand="0" w:evenHBand="0" w:firstRowFirstColumn="0" w:firstRowLastColumn="0" w:lastRowFirstColumn="0" w:lastRowLastColumn="0"/>
+            <w:tcW w:w="1555" w:type="dxa"/>
+          </w:tcPr>
+          <w:p>
+            <w:pPr>
+              <w:spacing w:line="276" w:lineRule="auto"/>
+              <w:jc w:val="center"/>
+              <w:rPr>
+                <w:sz w:val="22"/>
+                <w:szCs w:val="22"/>
+              </w:rPr>
+            </w:pPr>
+            <w:r>
+              <w:rPr>
+                <w:sz w:val="22"/>
+                <w:szCs w:val="22"/>
+              </w:rPr>
+              <w:t>04/12/2019</w:t>
+            </w:r>
+          </w:p>
+        </w:tc>
+        <w:tc>
+          <w:tcPr>
+            <w:tcW w:w="6939" w:type="dxa"/>
+          </w:tcPr>
+          <w:p>
+            <w:pPr>
+              <w:pStyle w:val="PargrafodaLista"/>
+              <w:numPr>
+                <w:ilvl w:val="0"/>
+                <w:numId w:val="3"/>
+              </w:numPr>
+              <w:spacing w:line="276" w:lineRule="auto"/>
+              <w:cnfStyle w:val="000000000000" w:firstRow="0" w:lastRow="0" w:firstColumn="0" w:lastColumn="0" w:oddVBand="0" w:evenVBand="0" w:oddHBand="0" w:evenHBand="0" w:firstRowFirstColumn="0" w:firstRowLastColumn="0" w:lastRowFirstColumn="0" w:lastRowLastColumn="0"/>
+              <w:rPr>
+                <w:sz w:val="22"/>
+                <w:szCs w:val="22"/>
+              </w:rPr>
+            </w:pPr>
+            <w:r>
+              <w:rPr>
+                <w:sz w:val="22"/>
+                <w:szCs w:val="22"/>
+              </w:rPr>
+              <w:t>Relatório Base de Dados</w:t>
+            </w:r>
+          </w:p>
+        </w:tc>
+      </w:tr>
+      <w:tr>
+        <w:trPr>
+          <w:cnfStyle w:val="000000100000" w:firstRow="0" w:lastRow="0" w:firstColumn="0" w:lastColumn="0" w:oddVBand="0" w:evenVBand="0" w:oddHBand="1" w:evenHBand="0" w:firstRowFirstColumn="0" w:firstRowLastColumn="0" w:lastRowFirstColumn="0" w:lastRowLastColumn="0"/>
+        </w:trPr>
+        <w:tc>
+          <w:tcPr>
+            <w:cnfStyle w:val="001000000000" w:firstRow="0" w:lastRow="0" w:firstColumn="1" w:lastColumn="0" w:oddVBand="0" w:evenVBand="0" w:oddHBand="0" w:evenHBand="0" w:firstRowFirstColumn="0" w:firstRowLastColumn="0" w:lastRowFirstColumn="0" w:lastRowLastColumn="0"/>
+            <w:tcW w:w="1555" w:type="dxa"/>
+          </w:tcPr>
+          <w:p>
+            <w:pPr>
+              <w:spacing w:line="276" w:lineRule="auto"/>
+              <w:jc w:val="center"/>
+              <w:rPr>
+                <w:sz w:val="22"/>
+                <w:szCs w:val="22"/>
+              </w:rPr>
+            </w:pPr>
+            <w:r>
+              <w:rPr>
+                <w:sz w:val="22"/>
+                <w:szCs w:val="22"/>
+              </w:rPr>
+              <w:t>05/12/2019</w:t>
+            </w:r>
+          </w:p>
+        </w:tc>
+        <w:tc>
+          <w:tcPr>
+            <w:tcW w:w="6939" w:type="dxa"/>
+          </w:tcPr>
+          <w:p>
+            <w:pPr>
+              <w:pStyle w:val="PargrafodaLista"/>
+              <w:numPr>
+                <w:ilvl w:val="0"/>
+                <w:numId w:val="3"/>
+              </w:numPr>
+              <w:spacing w:line="276" w:lineRule="auto"/>
+              <w:cnfStyle w:val="000000100000" w:firstRow="0" w:lastRow="0" w:firstColumn="0" w:lastColumn="0" w:oddVBand="0" w:evenVBand="0" w:oddHBand="1" w:evenHBand="0" w:firstRowFirstColumn="0" w:firstRowLastColumn="0" w:lastRowFirstColumn="0" w:lastRowLastColumn="0"/>
+              <w:rPr>
+                <w:sz w:val="22"/>
+                <w:szCs w:val="22"/>
+              </w:rPr>
+            </w:pPr>
+          </w:p>
+        </w:tc>
+      </w:tr>
     </w:tbl>
     <w:p>
       <w:pPr>
         <w:pStyle w:val="Legenda"/>
         <w:jc w:val="center"/>
       </w:pPr>
-      <w:bookmarkStart w:id="22" w:name="_Toc25601603"/>
+      <w:bookmarkStart w:id="23" w:name="_Toc25601603"/>
       <w:r>
         <w:t xml:space="preserve">Tabela </w:t>
       </w:r>
@@ -6196,8 +7163,11 @@
         </w:rPr>
         <w:t>3</w:t>
       </w:r>
-      <w:bookmarkEnd w:id="22"/>
+      <w:bookmarkEnd w:id="23"/>
       <w:r>
+        <w:rPr>
+          <w:noProof/>
+        </w:rPr>
         <w:fldChar w:fldCharType="end"/>
       </w:r>
     </w:p>
@@ -6214,12 +7184,12 @@
           <w:numId w:val="2"/>
         </w:numPr>
       </w:pPr>
-      <w:bookmarkStart w:id="23" w:name="_Toc25604366"/>
+      <w:bookmarkStart w:id="24" w:name="_Toc25604366"/>
       <w:r>
         <w:lastRenderedPageBreak/>
         <w:t>Repositório GitHub</w:t>
       </w:r>
-      <w:bookmarkEnd w:id="23"/>
+      <w:bookmarkEnd w:id="24"/>
     </w:p>
     <w:p/>
     <w:p>
@@ -6245,11 +7215,11 @@
           <w:numId w:val="2"/>
         </w:numPr>
       </w:pPr>
-      <w:bookmarkStart w:id="24" w:name="_Toc25604367"/>
+      <w:bookmarkStart w:id="25" w:name="_Toc25604367"/>
       <w:r>
         <w:t>GitLab Project</w:t>
       </w:r>
-      <w:bookmarkEnd w:id="24"/>
+      <w:bookmarkEnd w:id="25"/>
     </w:p>
     <w:p/>
     <w:p>
@@ -6275,11 +7245,11 @@
           <w:numId w:val="2"/>
         </w:numPr>
       </w:pPr>
-      <w:bookmarkStart w:id="25" w:name="_Toc25604368"/>
+      <w:bookmarkStart w:id="26" w:name="_Toc25604368"/>
       <w:r>
         <w:t>SharePoint Team Site</w:t>
       </w:r>
-      <w:bookmarkEnd w:id="25"/>
+      <w:bookmarkEnd w:id="26"/>
     </w:p>
     <w:p/>
     <w:p>
@@ -6317,17 +7287,116 @@
       <w:pPr>
         <w:pStyle w:val="Ttulo1"/>
       </w:pPr>
-      <w:bookmarkStart w:id="26" w:name="_Toc25604369"/>
+      <w:bookmarkStart w:id="27" w:name="_Toc25604369"/>
       <w:r>
         <w:lastRenderedPageBreak/>
         <w:t>Bibliografia</w:t>
       </w:r>
-      <w:bookmarkEnd w:id="26"/>
+      <w:bookmarkEnd w:id="27"/>
     </w:p>
     <w:p/>
     <w:p>
       <w:r>
-        <w:t>Database Systems Practical Implementation Management</w:t>
+        <w:t xml:space="preserve">Database </w:t>
+      </w:r>
+      <w:proofErr w:type="spellStart"/>
+      <w:r>
+        <w:t>Systems</w:t>
+      </w:r>
+      <w:proofErr w:type="spellEnd"/>
+      <w:r>
+        <w:t xml:space="preserve"> </w:t>
+      </w:r>
+      <w:proofErr w:type="spellStart"/>
+      <w:r>
+        <w:t>Practical</w:t>
+      </w:r>
+      <w:proofErr w:type="spellEnd"/>
+      <w:r>
+        <w:t xml:space="preserve"> </w:t>
+      </w:r>
+      <w:proofErr w:type="spellStart"/>
+      <w:r>
+        <w:t>Implementation</w:t>
+      </w:r>
+      <w:proofErr w:type="spellEnd"/>
+      <w:r>
+        <w:t xml:space="preserve"> Management</w:t>
+      </w:r>
+    </w:p>
+    <w:p>
+      <w:proofErr w:type="spellStart"/>
+      <w:r>
+        <w:t>CanaKit</w:t>
+      </w:r>
+      <w:proofErr w:type="spellEnd"/>
+      <w:r>
+        <w:t xml:space="preserve"> </w:t>
+      </w:r>
+      <w:proofErr w:type="spellStart"/>
+      <w:r>
+        <w:t>Raspberry</w:t>
+      </w:r>
+      <w:proofErr w:type="spellEnd"/>
+      <w:r>
+        <w:t xml:space="preserve"> Pi 4 </w:t>
+      </w:r>
+      <w:proofErr w:type="spellStart"/>
+      <w:r>
+        <w:t>Quick</w:t>
+      </w:r>
+      <w:proofErr w:type="spellEnd"/>
+      <w:r>
+        <w:t>-Start Guide</w:t>
+      </w:r>
+    </w:p>
+    <w:p>
+      <w:proofErr w:type="spellStart"/>
+      <w:r>
+        <w:t>Canakit</w:t>
+      </w:r>
+      <w:proofErr w:type="spellEnd"/>
+      <w:r>
+        <w:t xml:space="preserve"> </w:t>
+      </w:r>
+      <w:proofErr w:type="spellStart"/>
+      <w:r>
+        <w:t>Raspberry</w:t>
+      </w:r>
+      <w:proofErr w:type="spellEnd"/>
+      <w:r>
+        <w:t xml:space="preserve"> Pi 4 GPIO </w:t>
+      </w:r>
+      <w:proofErr w:type="spellStart"/>
+      <w:r>
+        <w:t>Cheat</w:t>
+      </w:r>
+      <w:proofErr w:type="spellEnd"/>
+      <w:r>
+        <w:t xml:space="preserve"> </w:t>
+      </w:r>
+      <w:proofErr w:type="spellStart"/>
+      <w:r>
+        <w:t>Sheet</w:t>
+      </w:r>
+      <w:proofErr w:type="spellEnd"/>
+    </w:p>
+    <w:p>
+      <w:proofErr w:type="spellStart"/>
+      <w:r>
+        <w:t>Sunfounder</w:t>
+      </w:r>
+      <w:proofErr w:type="spellEnd"/>
+      <w:r>
+        <w:t xml:space="preserve"> </w:t>
+      </w:r>
+      <w:proofErr w:type="spellStart"/>
+      <w:r>
+        <w:t>DaVinci</w:t>
+      </w:r>
+      <w:proofErr w:type="spellEnd"/>
+      <w:r>
+        <w:t xml:space="preserve"> Kit Guide</w:t>
       </w:r>
     </w:p>
     <w:p>
@@ -6337,42 +7406,27 @@
     </w:p>
     <w:p>
       <w:r>
-        <w:t xml:space="preserve">Moodle da UC Engenharia de Software </w:t>
+        <w:t>Moodle da UC Engenharia de Software II</w:t>
       </w:r>
+    </w:p>
+    <w:p>
       <w:r>
-        <w:t>II</w:t>
+        <w:t>Moodle da UC Programação em Ambiente Web</w:t>
       </w:r>
     </w:p>
     <w:p>
       <w:r>
-        <w:t xml:space="preserve">Moodle da UC </w:t>
+        <w:t>Moodle da UC Paradigmas de Programação</w:t>
       </w:r>
+    </w:p>
+    <w:p>
       <w:r>
-        <w:t>Programação em Ambiente Web</w:t>
+        <w:t>Moodle da UC Estruturas de Dados</w:t>
       </w:r>
     </w:p>
     <w:p>
       <w:r>
-        <w:t xml:space="preserve">Moodle da UC </w:t>
-      </w:r>
-      <w:r>
-        <w:t>Paradigmas de Programação</w:t>
-      </w:r>
-    </w:p>
-    <w:p>
-      <w:r>
-        <w:t xml:space="preserve">Moodle da UC </w:t>
-      </w:r>
-      <w:r>
-        <w:t>Estruturas de Dados</w:t>
-      </w:r>
-    </w:p>
-    <w:p>
-      <w:r>
-        <w:t xml:space="preserve">Moodle da UC </w:t>
-      </w:r>
-      <w:r>
-        <w:t>Bases de Dados</w:t>
+        <w:t>Moodle da UC Bases de Dados</w:t>
       </w:r>
       <w:r>
         <w:br w:type="page"/>
@@ -6382,12 +7436,12 @@
       <w:pPr>
         <w:pStyle w:val="Ttulo1"/>
       </w:pPr>
-      <w:bookmarkStart w:id="27" w:name="_Toc25604370"/>
+      <w:bookmarkStart w:id="28" w:name="_Toc25604370"/>
       <w:r>
         <w:lastRenderedPageBreak/>
         <w:t>Referências WWW</w:t>
       </w:r>
-      <w:bookmarkEnd w:id="27"/>
+      <w:bookmarkEnd w:id="28"/>
     </w:p>
     <w:p/>
     <w:p>
@@ -6396,19 +7450,7 @@
           <w:rPr>
             <w:rStyle w:val="Hiperligao"/>
           </w:rPr>
-          <w:t>https://moodle.estg.ipp.pt/201</w:t>
-        </w:r>
-        <w:r>
-          <w:rPr>
-            <w:rStyle w:val="Hiperligao"/>
-          </w:rPr>
-          <w:t>6</w:t>
-        </w:r>
-        <w:r>
-          <w:rPr>
-            <w:rStyle w:val="Hiperligao"/>
-          </w:rPr>
-          <w:t>/</w:t>
+          <w:t>https://moodle.estg.ipp.pt/2016/</w:t>
         </w:r>
       </w:hyperlink>
     </w:p>
@@ -6418,19 +7460,7 @@
           <w:rPr>
             <w:rStyle w:val="Hiperligao"/>
           </w:rPr>
-          <w:t>https://moodle.estg.ipp.pt/201</w:t>
-        </w:r>
-        <w:r>
-          <w:rPr>
-            <w:rStyle w:val="Hiperligao"/>
-          </w:rPr>
-          <w:t>7</w:t>
-        </w:r>
-        <w:r>
-          <w:rPr>
-            <w:rStyle w:val="Hiperligao"/>
-          </w:rPr>
-          <w:t>/</w:t>
+          <w:t>https://moodle.estg.ipp.pt/2017/</w:t>
         </w:r>
       </w:hyperlink>
     </w:p>
@@ -6440,19 +7470,7 @@
           <w:rPr>
             <w:rStyle w:val="Hiperligao"/>
           </w:rPr>
-          <w:t>https://moodle.estg.ipp.pt/201</w:t>
-        </w:r>
-        <w:r>
-          <w:rPr>
-            <w:rStyle w:val="Hiperligao"/>
-          </w:rPr>
-          <w:t>8</w:t>
-        </w:r>
-        <w:r>
-          <w:rPr>
-            <w:rStyle w:val="Hiperligao"/>
-          </w:rPr>
-          <w:t>/</w:t>
+          <w:t>https://moodle.estg.ipp.pt/2018/</w:t>
         </w:r>
       </w:hyperlink>
     </w:p>
@@ -6567,7 +7585,7 @@
           <w:tab w:val="left" w:pos="3750"/>
         </w:tabs>
       </w:pPr>
-      <w:hyperlink r:id="rId23" w:history="1">
+      <w:hyperlink r:id="rId23" w:anchor="note_36332863" w:history="1">
         <w:r>
           <w:rPr>
             <w:rStyle w:val="Hiperligao"/>
@@ -6672,7 +7690,7 @@
           <w:tab w:val="left" w:pos="3750"/>
         </w:tabs>
       </w:pPr>
-      <w:hyperlink r:id="rId30" w:history="1">
+      <w:hyperlink r:id="rId30" w:anchor="permissions-in-gitlab" w:history="1">
         <w:r>
           <w:rPr>
             <w:rStyle w:val="Hiperligao"/>
@@ -6687,7 +7705,7 @@
           <w:tab w:val="left" w:pos="3750"/>
         </w:tabs>
       </w:pPr>
-      <w:hyperlink r:id="rId31" w:history="1">
+      <w:hyperlink r:id="rId31" w:anchor="open-to-collaboration" w:history="1">
         <w:r>
           <w:rPr>
             <w:rStyle w:val="Hiperligao"/>
@@ -6696,38 +7714,20 @@
         </w:r>
       </w:hyperlink>
     </w:p>
-    <w:bookmarkStart w:id="28" w:name="_GoBack"/>
-    <w:bookmarkEnd w:id="28"/>
     <w:p>
       <w:pPr>
         <w:tabs>
           <w:tab w:val="left" w:pos="3750"/>
         </w:tabs>
       </w:pPr>
-      <w:r>
-        <w:fldChar w:fldCharType="begin"/>
-      </w:r>
-      <w:r>
-        <w:instrText xml:space="preserve"> HYPERLINK "</w:instrText>
-      </w:r>
-      <w:r>
-        <w:instrText>https://trello.com/b/R3ZGqyYT/esii</w:instrText>
-      </w:r>
-      <w:r>
-        <w:instrText xml:space="preserve">" </w:instrText>
-      </w:r>
-      <w:r>
-        <w:fldChar w:fldCharType="separate"/>
-      </w:r>
-      <w:r>
-        <w:rPr>
-          <w:rStyle w:val="Hiperligao"/>
-        </w:rPr>
-        <w:t>https://trello.com/b/R3ZGqyYT/esii</w:t>
-      </w:r>
-      <w:r>
-        <w:fldChar w:fldCharType="end"/>
-      </w:r>
+      <w:hyperlink r:id="rId32" w:history="1">
+        <w:r>
+          <w:rPr>
+            <w:rStyle w:val="Hiperligao"/>
+          </w:rPr>
+          <w:t>https://trello.com/b/R3ZGqyYT/esii</w:t>
+        </w:r>
+      </w:hyperlink>
     </w:p>
     <w:p>
       <w:pPr>
@@ -6735,14 +7735,1371 @@
           <w:tab w:val="left" w:pos="3750"/>
         </w:tabs>
       </w:pPr>
+      <w:hyperlink r:id="rId33" w:history="1">
+        <w:r>
+          <w:rPr>
+            <w:rStyle w:val="Hiperligao"/>
+          </w:rPr>
+          <w:t>https://pimylifeup.com/how-to-install-raspbian/</w:t>
+        </w:r>
+      </w:hyperlink>
+    </w:p>
+    <w:p>
+      <w:pPr>
+        <w:tabs>
+          <w:tab w:val="left" w:pos="3750"/>
+        </w:tabs>
+      </w:pPr>
+      <w:hyperlink r:id="rId34" w:history="1">
+        <w:r>
+          <w:rPr>
+            <w:rStyle w:val="Hiperligao"/>
+          </w:rPr>
+          <w:t>https://pimylifeup.com/raspberry-pi-rfid-attendance-system/</w:t>
+        </w:r>
+      </w:hyperlink>
+    </w:p>
+    <w:p>
+      <w:pPr>
+        <w:tabs>
+          <w:tab w:val="left" w:pos="3750"/>
+        </w:tabs>
+      </w:pPr>
+      <w:hyperlink r:id="rId35" w:history="1">
+        <w:r>
+          <w:rPr>
+            <w:rStyle w:val="Hiperligao"/>
+          </w:rPr>
+          <w:t>https://pimylifeup.com/raspberry-pi-gpio/</w:t>
+        </w:r>
+      </w:hyperlink>
+    </w:p>
+    <w:p>
+      <w:pPr>
+        <w:tabs>
+          <w:tab w:val="left" w:pos="3750"/>
+        </w:tabs>
+      </w:pPr>
+      <w:hyperlink r:id="rId36" w:history="1">
+        <w:r>
+          <w:rPr>
+            <w:rStyle w:val="Hiperligao"/>
+          </w:rPr>
+          <w:t>https://pimylifeup.com/raspberry-pi-lcd-16x2/</w:t>
+        </w:r>
+      </w:hyperlink>
+    </w:p>
+    <w:p>
+      <w:pPr>
+        <w:tabs>
+          <w:tab w:val="left" w:pos="3750"/>
+        </w:tabs>
+      </w:pPr>
+      <w:hyperlink r:id="rId37" w:history="1">
+        <w:r>
+          <w:rPr>
+            <w:rStyle w:val="Hiperligao"/>
+          </w:rPr>
+          <w:t>https://github.com/pimylifeup/Adafruit_Python_CharLCD</w:t>
+        </w:r>
+      </w:hyperlink>
+    </w:p>
+    <w:p>
+      <w:pPr>
+        <w:tabs>
+          <w:tab w:val="left" w:pos="3750"/>
+        </w:tabs>
+      </w:pPr>
+      <w:hyperlink r:id="rId38" w:history="1">
+        <w:r>
+          <w:rPr>
+            <w:rStyle w:val="Hiperligao"/>
+          </w:rPr>
+          <w:t>https://pimylifeup.com/raspi-config-tool/</w:t>
+        </w:r>
+      </w:hyperlink>
+    </w:p>
+    <w:p>
+      <w:pPr>
+        <w:tabs>
+          <w:tab w:val="left" w:pos="3750"/>
+        </w:tabs>
+      </w:pPr>
+      <w:hyperlink r:id="rId39" w:history="1">
+        <w:r>
+          <w:rPr>
+            <w:rStyle w:val="Hiperligao"/>
+          </w:rPr>
+          <w:t>https://pimylifeup.com/raspberry-pi-rfid-rc522/</w:t>
+        </w:r>
+      </w:hyperlink>
+    </w:p>
+    <w:p>
+      <w:pPr>
+        <w:tabs>
+          <w:tab w:val="left" w:pos="3750"/>
+        </w:tabs>
+      </w:pPr>
+      <w:hyperlink r:id="rId40" w:history="1">
+        <w:r>
+          <w:rPr>
+            <w:rStyle w:val="Hiperligao"/>
+          </w:rPr>
+          <w:t>https://pypi.org/project/spidev/</w:t>
+        </w:r>
+      </w:hyperlink>
+    </w:p>
+    <w:p>
+      <w:pPr>
+        <w:tabs>
+          <w:tab w:val="left" w:pos="3750"/>
+        </w:tabs>
+      </w:pPr>
+      <w:hyperlink r:id="rId41" w:history="1">
+        <w:r>
+          <w:rPr>
+            <w:rStyle w:val="Hiperligao"/>
+          </w:rPr>
+          <w:t>https://www.youtube.com/watch?v=evRuZRxvPFI</w:t>
+        </w:r>
+      </w:hyperlink>
+    </w:p>
+    <w:p>
+      <w:pPr>
+        <w:tabs>
+          <w:tab w:val="left" w:pos="3750"/>
+        </w:tabs>
+      </w:pPr>
+      <w:hyperlink r:id="rId42" w:history="1">
+        <w:r>
+          <w:rPr>
+            <w:rStyle w:val="Hiperligao"/>
+          </w:rPr>
+          <w:t>https://www.youtube.com/watch?v=vj6xQ4QgjsE&amp;t=458s</w:t>
+        </w:r>
+      </w:hyperlink>
+    </w:p>
+    <w:p>
+      <w:pPr>
+        <w:tabs>
+          <w:tab w:val="left" w:pos="3750"/>
+        </w:tabs>
+      </w:pPr>
+      <w:hyperlink r:id="rId43" w:history="1">
+        <w:r>
+          <w:rPr>
+            <w:rStyle w:val="Hiperligao"/>
+          </w:rPr>
+          <w:t>https://www.youtube.com/results?search_query=lcd+1602+i2c+raspberry+pi</w:t>
+        </w:r>
+      </w:hyperlink>
+    </w:p>
+    <w:p>
+      <w:pPr>
+        <w:tabs>
+          <w:tab w:val="left" w:pos="3750"/>
+        </w:tabs>
+      </w:pPr>
+      <w:hyperlink r:id="rId44" w:history="1">
+        <w:r>
+          <w:rPr>
+            <w:rStyle w:val="Hiperligao"/>
+          </w:rPr>
+          <w:t>https://www.youtube.com/watch?v=fR5XhHYzUK0</w:t>
+        </w:r>
+      </w:hyperlink>
+    </w:p>
+    <w:p>
+      <w:pPr>
+        <w:tabs>
+          <w:tab w:val="left" w:pos="3750"/>
+        </w:tabs>
+      </w:pPr>
+      <w:hyperlink r:id="rId45" w:history="1">
+        <w:r>
+          <w:rPr>
+            <w:rStyle w:val="Hiperligao"/>
+          </w:rPr>
+          <w:t>https://www.youtube.com/watch?v=cVdSc8VYVBM</w:t>
+        </w:r>
+      </w:hyperlink>
+    </w:p>
+    <w:p>
+      <w:pPr>
+        <w:tabs>
+          <w:tab w:val="left" w:pos="3750"/>
+        </w:tabs>
+      </w:pPr>
+      <w:hyperlink r:id="rId46" w:history="1">
+        <w:r>
+          <w:rPr>
+            <w:rStyle w:val="Hiperligao"/>
+          </w:rPr>
+          <w:t>https://www.youtube.com/watch?v=3XLjVChVgec</w:t>
+        </w:r>
+      </w:hyperlink>
+    </w:p>
+    <w:p>
+      <w:pPr>
+        <w:tabs>
+          <w:tab w:val="left" w:pos="3750"/>
+        </w:tabs>
+      </w:pPr>
+      <w:hyperlink r:id="rId47" w:history="1">
+        <w:r>
+          <w:rPr>
+            <w:rStyle w:val="Hiperligao"/>
+          </w:rPr>
+          <w:t>https://www.youtube.com/watch?v=yYnX5QodqQ4</w:t>
+        </w:r>
+      </w:hyperlink>
+    </w:p>
+    <w:p>
+      <w:pPr>
+        <w:tabs>
+          <w:tab w:val="left" w:pos="3750"/>
+        </w:tabs>
+      </w:pPr>
+      <w:hyperlink r:id="rId48" w:history="1">
+        <w:r>
+          <w:rPr>
+            <w:rStyle w:val="Hiperligao"/>
+          </w:rPr>
+          <w:t>https://www.youtube.com/results?search_query=keypad+raspberry+pi</w:t>
+        </w:r>
+      </w:hyperlink>
       <w:r>
-        <w:tab/>
+        <w:t>+</w:t>
       </w:r>
     </w:p>
-    <w:p/>
+    <w:p>
+      <w:pPr>
+        <w:tabs>
+          <w:tab w:val="left" w:pos="3750"/>
+        </w:tabs>
+      </w:pPr>
+      <w:hyperlink r:id="rId49" w:history="1">
+        <w:r>
+          <w:rPr>
+            <w:rStyle w:val="Hiperligao"/>
+          </w:rPr>
+          <w:t>https://www.youtube.com/results?search_query=raspberry+pi+4+rc522</w:t>
+        </w:r>
+      </w:hyperlink>
+    </w:p>
+    <w:p>
+      <w:pPr>
+        <w:tabs>
+          <w:tab w:val="left" w:pos="3750"/>
+        </w:tabs>
+      </w:pPr>
+      <w:hyperlink r:id="rId50" w:history="1">
+        <w:r>
+          <w:rPr>
+            <w:rStyle w:val="Hiperligao"/>
+          </w:rPr>
+          <w:t>https://www.youtube.com/watch?v=tZPWXnMdIRU</w:t>
+        </w:r>
+      </w:hyperlink>
+    </w:p>
+    <w:p>
+      <w:pPr>
+        <w:tabs>
+          <w:tab w:val="left" w:pos="3750"/>
+        </w:tabs>
+      </w:pPr>
+      <w:hyperlink r:id="rId51" w:history="1">
+        <w:r>
+          <w:rPr>
+            <w:rStyle w:val="Hiperligao"/>
+          </w:rPr>
+          <w:t>https://www.youtube.com/watch?v=vj6xQ4QgjsE</w:t>
+        </w:r>
+      </w:hyperlink>
+    </w:p>
+    <w:p>
+      <w:pPr>
+        <w:tabs>
+          <w:tab w:val="left" w:pos="3750"/>
+        </w:tabs>
+      </w:pPr>
+      <w:hyperlink r:id="rId52" w:history="1">
+        <w:r>
+          <w:rPr>
+            <w:rStyle w:val="Hiperligao"/>
+          </w:rPr>
+          <w:t>https://www.youtube.com/watch?v=x2AG79TMxI8</w:t>
+        </w:r>
+      </w:hyperlink>
+    </w:p>
+    <w:p>
+      <w:pPr>
+        <w:tabs>
+          <w:tab w:val="left" w:pos="3750"/>
+        </w:tabs>
+      </w:pPr>
+      <w:hyperlink r:id="rId53" w:history="1">
+        <w:r>
+          <w:rPr>
+            <w:rStyle w:val="Hiperligao"/>
+          </w:rPr>
+          <w:t>https://www.youtube.com/watch?v=hhb7bCwYwnE</w:t>
+        </w:r>
+      </w:hyperlink>
+    </w:p>
+    <w:p>
+      <w:pPr>
+        <w:tabs>
+          <w:tab w:val="left" w:pos="3750"/>
+        </w:tabs>
+      </w:pPr>
+      <w:hyperlink r:id="rId54" w:history="1">
+        <w:r>
+          <w:rPr>
+            <w:rStyle w:val="Hiperligao"/>
+          </w:rPr>
+          <w:t>https://www.youtube.com/watch?v=IeuQNXSNzxA</w:t>
+        </w:r>
+      </w:hyperlink>
+    </w:p>
+    <w:p>
+      <w:pPr>
+        <w:tabs>
+          <w:tab w:val="left" w:pos="3750"/>
+        </w:tabs>
+      </w:pPr>
+      <w:hyperlink r:id="rId55" w:anchor="imgrc=Lj7qNHPI6hBc0M" w:history="1">
+        <w:r>
+          <w:rPr>
+            <w:rStyle w:val="Hiperligao"/>
+          </w:rPr>
+          <w:t>https://www.google.pt/search?q=raspberry+pi+heat+sink&amp;client=opera&amp;hs=ozY&amp;sxsrf=ACYBGNTdPXBLe_pCVqvg-B36yxUC8OO8SQ:1575311216487&amp;source=lnms&amp;tbm=isch&amp;sa=X&amp;ved=2ahUKEwiFqODLy5fmAhURUhoKHZMdB8IQ_AUoAXoECAwQAw&amp;biw=1496&amp;bih=722&amp;dpr=1.25#imgrc=Lj7qNHPI6hBc0M</w:t>
+        </w:r>
+      </w:hyperlink>
+      <w:r>
+        <w:t>:</w:t>
+      </w:r>
+    </w:p>
+    <w:p>
+      <w:pPr>
+        <w:tabs>
+          <w:tab w:val="left" w:pos="3750"/>
+        </w:tabs>
+      </w:pPr>
+      <w:hyperlink r:id="rId56" w:history="1">
+        <w:r>
+          <w:rPr>
+            <w:rStyle w:val="Hiperligao"/>
+          </w:rPr>
+          <w:t>https://www.youtube.com/watch?v=NAl-ULEattw</w:t>
+        </w:r>
+      </w:hyperlink>
+    </w:p>
+    <w:p>
+      <w:pPr>
+        <w:tabs>
+          <w:tab w:val="left" w:pos="3750"/>
+        </w:tabs>
+      </w:pPr>
+      <w:hyperlink r:id="rId57" w:history="1">
+        <w:r>
+          <w:rPr>
+            <w:rStyle w:val="Hiperligao"/>
+          </w:rPr>
+          <w:t>https://www.youtube.com/results?search_query=gpio+tutorial</w:t>
+        </w:r>
+      </w:hyperlink>
+    </w:p>
+    <w:p>
+      <w:pPr>
+        <w:tabs>
+          <w:tab w:val="left" w:pos="3750"/>
+        </w:tabs>
+      </w:pPr>
+      <w:hyperlink r:id="rId58" w:history="1">
+        <w:r>
+          <w:rPr>
+            <w:rStyle w:val="Hiperligao"/>
+          </w:rPr>
+          <w:t>https://www.youtube.com/watch?v=41IO4Qe5Jzw</w:t>
+        </w:r>
+      </w:hyperlink>
+    </w:p>
+    <w:p>
+      <w:pPr>
+        <w:tabs>
+          <w:tab w:val="left" w:pos="3750"/>
+        </w:tabs>
+      </w:pPr>
+      <w:hyperlink r:id="rId59" w:history="1">
+        <w:r>
+          <w:rPr>
+            <w:rStyle w:val="Hiperligao"/>
+          </w:rPr>
+          <w:t>https://www.youtube.com/watch?v=4jxF3DK5jvg</w:t>
+        </w:r>
+      </w:hyperlink>
+    </w:p>
+    <w:p>
+      <w:pPr>
+        <w:tabs>
+          <w:tab w:val="left" w:pos="3750"/>
+        </w:tabs>
+      </w:pPr>
+      <w:hyperlink r:id="rId60" w:history="1">
+        <w:r>
+          <w:rPr>
+            <w:rStyle w:val="Hiperligao"/>
+          </w:rPr>
+          <w:t>https://www.youtube.com/results?search_query=breakout+raspberry+pi+4</w:t>
+        </w:r>
+      </w:hyperlink>
+    </w:p>
+    <w:p>
+      <w:pPr>
+        <w:tabs>
+          <w:tab w:val="left" w:pos="3750"/>
+        </w:tabs>
+      </w:pPr>
+      <w:hyperlink r:id="rId61" w:history="1">
+        <w:r>
+          <w:rPr>
+            <w:rStyle w:val="Hiperligao"/>
+          </w:rPr>
+          <w:t>https://www.youtube.com/watch?v=4jxF3DK5jvg</w:t>
+        </w:r>
+      </w:hyperlink>
+    </w:p>
+    <w:p>
+      <w:pPr>
+        <w:tabs>
+          <w:tab w:val="left" w:pos="3750"/>
+        </w:tabs>
+      </w:pPr>
+      <w:hyperlink r:id="rId62" w:history="1">
+        <w:r>
+          <w:rPr>
+            <w:rStyle w:val="Hiperligao"/>
+          </w:rPr>
+          <w:t>https://www.youtube.com/watch?v=3XLjVChVgec</w:t>
+        </w:r>
+      </w:hyperlink>
+    </w:p>
+    <w:p>
+      <w:pPr>
+        <w:tabs>
+          <w:tab w:val="left" w:pos="3750"/>
+        </w:tabs>
+      </w:pPr>
+      <w:hyperlink r:id="rId63" w:history="1">
+        <w:r>
+          <w:rPr>
+            <w:rStyle w:val="Hiperligao"/>
+          </w:rPr>
+          <w:t>https://www.google.pt/search?client=opera&amp;q=removing+lcd1602&amp;sourceid=opera&amp;ie=UTF-8&amp;oe=UTF-8</w:t>
+        </w:r>
+      </w:hyperlink>
+    </w:p>
+    <w:p>
+      <w:pPr>
+        <w:tabs>
+          <w:tab w:val="left" w:pos="3750"/>
+        </w:tabs>
+      </w:pPr>
+      <w:hyperlink r:id="rId64" w:history="1">
+        <w:r>
+          <w:rPr>
+            <w:rStyle w:val="Hiperligao"/>
+          </w:rPr>
+          <w:t>http://wiki.sunfounder.cc/index.php?title=LCD1602_Module</w:t>
+        </w:r>
+      </w:hyperlink>
+    </w:p>
+    <w:p>
+      <w:pPr>
+        <w:tabs>
+          <w:tab w:val="left" w:pos="3750"/>
+        </w:tabs>
+      </w:pPr>
+      <w:hyperlink r:id="rId65" w:history="1">
+        <w:r>
+          <w:rPr>
+            <w:rStyle w:val="Hiperligao"/>
+          </w:rPr>
+          <w:t>https://www.sunfounder.com/learn/Super_Kit_V2_for_RaspberryPi/lesson-13-lcd1602-super-kit-for-raspberrypi.html</w:t>
+        </w:r>
+      </w:hyperlink>
+    </w:p>
+    <w:p>
+      <w:pPr>
+        <w:tabs>
+          <w:tab w:val="left" w:pos="3750"/>
+        </w:tabs>
+      </w:pPr>
+      <w:hyperlink r:id="rId66" w:history="1">
+        <w:r>
+          <w:rPr>
+            <w:rStyle w:val="Hiperligao"/>
+          </w:rPr>
+          <w:t>https://www.sunfounder.com/learn/category/LCD1602-Starter-Kit-for-Raspberry-Pi.html</w:t>
+        </w:r>
+      </w:hyperlink>
+    </w:p>
+    <w:p>
+      <w:pPr>
+        <w:tabs>
+          <w:tab w:val="left" w:pos="3750"/>
+        </w:tabs>
+      </w:pPr>
+      <w:hyperlink r:id="rId67" w:history="1">
+        <w:r>
+          <w:rPr>
+            <w:rStyle w:val="Hiperligao"/>
+          </w:rPr>
+          <w:t>https://www.google.pt/search?client=opera&amp;hs=U4q&amp;ei=iTDlXY2AH5OejLsP4rWLQA&amp;q=lcd+1602+i2c+raspberry+pi&amp;oq=lcd1602+i2c+ras&amp;gs_l=psy-ab.3.0.0i19j0i22i30i19l2j0i8i13i30i19.9738.14510..15319...0.2..0.183.887.4j4......0....1..gws-wiz.......0i71j0i67j0j0i30j0i22i10i30j0i22i30j0i13j0i13i30.FN_vZs3q34A</w:t>
+        </w:r>
+      </w:hyperlink>
+    </w:p>
+    <w:p>
+      <w:pPr>
+        <w:tabs>
+          <w:tab w:val="left" w:pos="3750"/>
+        </w:tabs>
+      </w:pPr>
+      <w:hyperlink r:id="rId68" w:history="1">
+        <w:r>
+          <w:rPr>
+            <w:rStyle w:val="Hiperligao"/>
+          </w:rPr>
+          <w:t>https://www.youtube.com/watch?v=ntKI2Nj-hSU</w:t>
+        </w:r>
+      </w:hyperlink>
+    </w:p>
+    <w:p>
+      <w:pPr>
+        <w:tabs>
+          <w:tab w:val="left" w:pos="3750"/>
+        </w:tabs>
+      </w:pPr>
+      <w:hyperlink r:id="rId69" w:history="1">
+        <w:r>
+          <w:rPr>
+            <w:rStyle w:val="Hiperligao"/>
+          </w:rPr>
+          <w:t>https://www.youtube.com/results?search_query=raspberry+pi+breakout</w:t>
+        </w:r>
+      </w:hyperlink>
+      <w:r>
+        <w:t>+</w:t>
+      </w:r>
+    </w:p>
+    <w:p>
+      <w:pPr>
+        <w:tabs>
+          <w:tab w:val="left" w:pos="3750"/>
+        </w:tabs>
+      </w:pPr>
+      <w:hyperlink r:id="rId70" w:history="1">
+        <w:r>
+          <w:rPr>
+            <w:rStyle w:val="Hiperligao"/>
+          </w:rPr>
+          <w:t>https://www.youtube.com/watch?v=6PuK9fh3aL8</w:t>
+        </w:r>
+      </w:hyperlink>
+    </w:p>
+    <w:p>
+      <w:pPr>
+        <w:tabs>
+          <w:tab w:val="left" w:pos="3750"/>
+        </w:tabs>
+      </w:pPr>
+      <w:hyperlink r:id="rId71" w:history="1">
+        <w:r>
+          <w:rPr>
+            <w:rStyle w:val="Hiperligao"/>
+          </w:rPr>
+          <w:t>https://www.youtube.com/results?search_query=raspberry+pi+4+breakout</w:t>
+        </w:r>
+      </w:hyperlink>
+      <w:r>
+        <w:t>+</w:t>
+      </w:r>
+    </w:p>
+    <w:p>
+      <w:pPr>
+        <w:tabs>
+          <w:tab w:val="left" w:pos="3750"/>
+        </w:tabs>
+      </w:pPr>
+      <w:hyperlink r:id="rId72" w:history="1">
+        <w:r>
+          <w:rPr>
+            <w:rStyle w:val="Hiperligao"/>
+          </w:rPr>
+          <w:t>https://www.youtube.com/watch?v=6PuK9fh3aL8</w:t>
+        </w:r>
+      </w:hyperlink>
+    </w:p>
+    <w:p>
+      <w:pPr>
+        <w:tabs>
+          <w:tab w:val="left" w:pos="3750"/>
+        </w:tabs>
+      </w:pPr>
+      <w:hyperlink r:id="rId73" w:history="1">
+        <w:r>
+          <w:rPr>
+            <w:rStyle w:val="Hiperligao"/>
+          </w:rPr>
+          <w:t>https://www.sunfounder.com/learn/sensor-kit-v2-0-for-arduino/lesson-1-display-by-i2c-lcd1602-sensor-kit-v2-0-for-arduino.html</w:t>
+        </w:r>
+      </w:hyperlink>
+    </w:p>
+    <w:p>
+      <w:pPr>
+        <w:tabs>
+          <w:tab w:val="left" w:pos="3750"/>
+        </w:tabs>
+      </w:pPr>
+      <w:hyperlink r:id="rId74" w:history="1">
+        <w:r>
+          <w:rPr>
+            <w:rStyle w:val="Hiperligao"/>
+          </w:rPr>
+          <w:t>https://www.sunfounder.com/learn/category/Starter-Kit-for-Raspberry-Pi.html</w:t>
+        </w:r>
+      </w:hyperlink>
+    </w:p>
+    <w:p>
+      <w:pPr>
+        <w:tabs>
+          <w:tab w:val="left" w:pos="3750"/>
+        </w:tabs>
+      </w:pPr>
+      <w:hyperlink r:id="rId75" w:history="1">
+        <w:r>
+          <w:rPr>
+            <w:rStyle w:val="Hiperligao"/>
+          </w:rPr>
+          <w:t>https://www.sunfounder.com/learn/category/Starter-Kit-for-Raspberry-Pi.html</w:t>
+        </w:r>
+      </w:hyperlink>
+    </w:p>
+    <w:p>
+      <w:pPr>
+        <w:tabs>
+          <w:tab w:val="left" w:pos="3750"/>
+        </w:tabs>
+      </w:pPr>
+      <w:hyperlink r:id="rId76" w:history="1">
+        <w:r>
+          <w:rPr>
+            <w:rStyle w:val="Hiperligao"/>
+          </w:rPr>
+          <w:t>https://www.youtube.com/watch?v=J5KpHGzd2cs</w:t>
+        </w:r>
+      </w:hyperlink>
+    </w:p>
+    <w:p>
+      <w:pPr>
+        <w:tabs>
+          <w:tab w:val="left" w:pos="3750"/>
+        </w:tabs>
+      </w:pPr>
+      <w:hyperlink r:id="rId77" w:history="1">
+        <w:r>
+          <w:rPr>
+            <w:rStyle w:val="Hiperligao"/>
+          </w:rPr>
+          <w:t>https://www.youtube.com/results?search_query=breadboard+9g+servo</w:t>
+        </w:r>
+      </w:hyperlink>
+    </w:p>
+    <w:p>
+      <w:pPr>
+        <w:tabs>
+          <w:tab w:val="left" w:pos="3750"/>
+        </w:tabs>
+      </w:pPr>
+      <w:hyperlink r:id="rId78" w:history="1">
+        <w:r>
+          <w:rPr>
+            <w:rStyle w:val="Hiperligao"/>
+          </w:rPr>
+          <w:t>https://www.youtube.com/watch?v=qz9Ryos1_GY</w:t>
+        </w:r>
+      </w:hyperlink>
+    </w:p>
+    <w:p>
+      <w:pPr>
+        <w:tabs>
+          <w:tab w:val="left" w:pos="3750"/>
+        </w:tabs>
+      </w:pPr>
+      <w:hyperlink r:id="rId79" w:history="1">
+        <w:r>
+          <w:rPr>
+            <w:rStyle w:val="Hiperligao"/>
+          </w:rPr>
+          <w:t>https://www.youtube.com/results?search_query=pin+header+breadboard</w:t>
+        </w:r>
+      </w:hyperlink>
+    </w:p>
+    <w:p>
+      <w:pPr>
+        <w:tabs>
+          <w:tab w:val="left" w:pos="3750"/>
+        </w:tabs>
+      </w:pPr>
+      <w:hyperlink r:id="rId80" w:history="1">
+        <w:r>
+          <w:rPr>
+            <w:rStyle w:val="Hiperligao"/>
+          </w:rPr>
+          <w:t>https://www.youtube.com/watch?v=evZM2_RTvTU</w:t>
+        </w:r>
+      </w:hyperlink>
+    </w:p>
+    <w:p>
+      <w:pPr>
+        <w:tabs>
+          <w:tab w:val="left" w:pos="3750"/>
+        </w:tabs>
+      </w:pPr>
+      <w:hyperlink r:id="rId81" w:history="1">
+        <w:r>
+          <w:rPr>
+            <w:rStyle w:val="Hiperligao"/>
+          </w:rPr>
+          <w:t>https://www.youtube.com/watch?v=6Fdrr_1guok</w:t>
+        </w:r>
+      </w:hyperlink>
+    </w:p>
+    <w:p>
+      <w:pPr>
+        <w:tabs>
+          <w:tab w:val="left" w:pos="3750"/>
+        </w:tabs>
+      </w:pPr>
+      <w:hyperlink r:id="rId82" w:history="1">
+        <w:r>
+          <w:rPr>
+            <w:rStyle w:val="Hiperligao"/>
+          </w:rPr>
+          <w:t>https://www.youtube.com/watch?v=DlG6LY84MUU</w:t>
+        </w:r>
+      </w:hyperlink>
+    </w:p>
+    <w:p>
+      <w:pPr>
+        <w:tabs>
+          <w:tab w:val="left" w:pos="3750"/>
+        </w:tabs>
+      </w:pPr>
+      <w:hyperlink r:id="rId83" w:history="1">
+        <w:r>
+          <w:rPr>
+            <w:rStyle w:val="Hiperligao"/>
+          </w:rPr>
+          <w:t>https://www.youtube.com/results?search_query=motion+sensor+breadboard</w:t>
+        </w:r>
+      </w:hyperlink>
+    </w:p>
+    <w:p>
+      <w:pPr>
+        <w:tabs>
+          <w:tab w:val="left" w:pos="3750"/>
+        </w:tabs>
+      </w:pPr>
+      <w:hyperlink r:id="rId84" w:history="1">
+        <w:r>
+          <w:rPr>
+            <w:rStyle w:val="Hiperligao"/>
+          </w:rPr>
+          <w:t>https://www.youtube.com/watch?v=FxaTDvs34mM</w:t>
+        </w:r>
+      </w:hyperlink>
+    </w:p>
+    <w:p>
+      <w:pPr>
+        <w:tabs>
+          <w:tab w:val="left" w:pos="3750"/>
+        </w:tabs>
+      </w:pPr>
+      <w:hyperlink r:id="rId85" w:history="1">
+        <w:r>
+          <w:rPr>
+            <w:rStyle w:val="Hiperligao"/>
+          </w:rPr>
+          <w:t>https://www.youtube.com/watch?v=thxJb3r5oIY&amp;t=2s</w:t>
+        </w:r>
+      </w:hyperlink>
+    </w:p>
+    <w:p>
+      <w:pPr>
+        <w:tabs>
+          <w:tab w:val="left" w:pos="3750"/>
+        </w:tabs>
+      </w:pPr>
+      <w:hyperlink r:id="rId86" w:history="1">
+        <w:r>
+          <w:rPr>
+            <w:rStyle w:val="Hiperligao"/>
+          </w:rPr>
+          <w:t>https://www.youtube.com/watch?v=_rX8riG0_6o</w:t>
+        </w:r>
+      </w:hyperlink>
+    </w:p>
+    <w:p>
+      <w:pPr>
+        <w:tabs>
+          <w:tab w:val="left" w:pos="3750"/>
+        </w:tabs>
+      </w:pPr>
+      <w:hyperlink r:id="rId87" w:history="1">
+        <w:r>
+          <w:rPr>
+            <w:rStyle w:val="Hiperligao"/>
+          </w:rPr>
+          <w:t>https://www.google.pt/search?q=infrared+motion+sensor+breadboard&amp;client=opera&amp;hs=yn7&amp;sxsrf=ACYBGNS_pDLM15DGvYtAaQ9MrldKJ31alA:1574968381269&amp;source=lnms&amp;tbm=vid&amp;sa=X&amp;ved=2ahUKEwiHl5e3zo3mAhWNDWMBHezFCtEQ_AUoAnoECA0QBA&amp;biw=1496&amp;bih=722</w:t>
+        </w:r>
+      </w:hyperlink>
+    </w:p>
+    <w:p>
+      <w:pPr>
+        <w:tabs>
+          <w:tab w:val="left" w:pos="3750"/>
+        </w:tabs>
+      </w:pPr>
+      <w:hyperlink r:id="rId88" w:history="1">
+        <w:r>
+          <w:rPr>
+            <w:rStyle w:val="Hiperligao"/>
+          </w:rPr>
+          <w:t>https://www.youtube.com/watch?v=NZ1RHtF2rEA</w:t>
+        </w:r>
+      </w:hyperlink>
+    </w:p>
+    <w:p>
+      <w:pPr>
+        <w:tabs>
+          <w:tab w:val="left" w:pos="3750"/>
+        </w:tabs>
+      </w:pPr>
+      <w:hyperlink r:id="rId89" w:history="1">
+        <w:r>
+          <w:rPr>
+            <w:rStyle w:val="Hiperligao"/>
+          </w:rPr>
+          <w:t>https://www.youtube.com/watch?v=ZWyPl7_8quY</w:t>
+        </w:r>
+      </w:hyperlink>
+    </w:p>
+    <w:p>
+      <w:pPr>
+        <w:tabs>
+          <w:tab w:val="left" w:pos="3750"/>
+        </w:tabs>
+      </w:pPr>
+      <w:hyperlink r:id="rId90" w:history="1">
+        <w:r>
+          <w:rPr>
+            <w:rStyle w:val="Hiperligao"/>
+          </w:rPr>
+          <w:t>http://www.bgmicro.com/ICSADC0834ACN.aspx</w:t>
+        </w:r>
+      </w:hyperlink>
+    </w:p>
+    <w:p>
+      <w:pPr>
+        <w:tabs>
+          <w:tab w:val="left" w:pos="3750"/>
+        </w:tabs>
+      </w:pPr>
+      <w:hyperlink r:id="rId91" w:history="1">
+        <w:r>
+          <w:rPr>
+            <w:rStyle w:val="Hiperligao"/>
+          </w:rPr>
+          <w:t>https://www.google.pt/search?client=opera&amp;hs=CxR&amp;sxsrf=ACYBGNTNvTjxArngy-E4cLtKLK43xXrvtg%3A1574966387518&amp;ei=cxTgXaKcH_yLjLsPvv2a0Ak&amp;q=adc0834+breadboard+project&amp;oq=adc0834+breadboard+proejct&amp;gs_l=psy-ab.3.1.33i160l3.2572.5218..6989...0.0..0.138.1114.3j7......0....1..gws-wiz.......35i39j33i21.6Rm0KGuV1Mo</w:t>
+        </w:r>
+      </w:hyperlink>
+    </w:p>
+    <w:p>
+      <w:pPr>
+        <w:tabs>
+          <w:tab w:val="left" w:pos="3750"/>
+        </w:tabs>
+      </w:pPr>
+      <w:hyperlink r:id="rId92" w:history="1">
+        <w:r>
+          <w:rPr>
+            <w:rStyle w:val="Hiperligao"/>
+          </w:rPr>
+          <w:t>https://www.youtube.com/watch?v=uWrN1RCQrgA&amp;t=456s</w:t>
+        </w:r>
+      </w:hyperlink>
+    </w:p>
+    <w:p>
+      <w:pPr>
+        <w:tabs>
+          <w:tab w:val="left" w:pos="3750"/>
+        </w:tabs>
+      </w:pPr>
+      <w:hyperlink r:id="rId93" w:history="1">
+        <w:r>
+          <w:rPr>
+            <w:rStyle w:val="Hiperligao"/>
+          </w:rPr>
+          <w:t>https://www.youtube.com/results?search_query=breadboard+switch&amp;sp=CAA%253D</w:t>
+        </w:r>
+      </w:hyperlink>
+    </w:p>
+    <w:p>
+      <w:pPr>
+        <w:tabs>
+          <w:tab w:val="left" w:pos="3750"/>
+        </w:tabs>
+      </w:pPr>
+      <w:hyperlink r:id="rId94" w:history="1">
+        <w:r>
+          <w:rPr>
+            <w:rStyle w:val="Hiperligao"/>
+          </w:rPr>
+          <w:t>https://www.youtube.com/results?search_query=breadboard+switch&amp;sp=CAM%253D</w:t>
+        </w:r>
+      </w:hyperlink>
+    </w:p>
+    <w:p>
+      <w:pPr>
+        <w:tabs>
+          <w:tab w:val="left" w:pos="3750"/>
+        </w:tabs>
+      </w:pPr>
+      <w:hyperlink r:id="rId95" w:history="1">
+        <w:r>
+          <w:rPr>
+            <w:rStyle w:val="Hiperligao"/>
+          </w:rPr>
+          <w:t>https://www.youtube.com/results?search_query=breadboard+switch</w:t>
+        </w:r>
+      </w:hyperlink>
+    </w:p>
+    <w:p>
+      <w:pPr>
+        <w:tabs>
+          <w:tab w:val="left" w:pos="3750"/>
+        </w:tabs>
+      </w:pPr>
+      <w:hyperlink r:id="rId96" w:history="1">
+        <w:r>
+          <w:rPr>
+            <w:rStyle w:val="Hiperligao"/>
+          </w:rPr>
+          <w:t>https://www.youtube.com/watch?v=CUfUOKXuI3U</w:t>
+        </w:r>
+      </w:hyperlink>
+    </w:p>
+    <w:p>
+      <w:pPr>
+        <w:tabs>
+          <w:tab w:val="left" w:pos="3750"/>
+        </w:tabs>
+      </w:pPr>
+      <w:hyperlink r:id="rId97" w:history="1">
+        <w:r>
+          <w:rPr>
+            <w:rStyle w:val="Hiperligao"/>
+          </w:rPr>
+          <w:t>https://www.youtube.com/watch?v=Vu9ZKk4IJos</w:t>
+        </w:r>
+      </w:hyperlink>
+    </w:p>
+    <w:p>
+      <w:pPr>
+        <w:tabs>
+          <w:tab w:val="left" w:pos="3750"/>
+        </w:tabs>
+      </w:pPr>
+      <w:hyperlink r:id="rId98" w:history="1">
+        <w:r>
+          <w:rPr>
+            <w:rStyle w:val="Hiperligao"/>
+          </w:rPr>
+          <w:t>https://www.youtube.com/results?search_query=breadboard+button</w:t>
+        </w:r>
+      </w:hyperlink>
+    </w:p>
+    <w:p>
+      <w:pPr>
+        <w:tabs>
+          <w:tab w:val="left" w:pos="3750"/>
+        </w:tabs>
+      </w:pPr>
+      <w:hyperlink r:id="rId99" w:history="1">
+        <w:r>
+          <w:rPr>
+            <w:rStyle w:val="Hiperligao"/>
+          </w:rPr>
+          <w:t>https://www.youtube.com/watch?v=TIBa_RQB3Ek</w:t>
+        </w:r>
+      </w:hyperlink>
+    </w:p>
+    <w:p>
+      <w:pPr>
+        <w:tabs>
+          <w:tab w:val="left" w:pos="3750"/>
+        </w:tabs>
+      </w:pPr>
+      <w:hyperlink r:id="rId100" w:history="1">
+        <w:r>
+          <w:rPr>
+            <w:rStyle w:val="Hiperligao"/>
+          </w:rPr>
+          <w:t>https://www.youtube.com/watch?v=6ytTjnICamU</w:t>
+        </w:r>
+      </w:hyperlink>
+    </w:p>
+    <w:p>
+      <w:pPr>
+        <w:tabs>
+          <w:tab w:val="left" w:pos="3750"/>
+        </w:tabs>
+      </w:pPr>
+      <w:hyperlink r:id="rId101" w:history="1">
+        <w:r>
+          <w:rPr>
+            <w:rStyle w:val="Hiperligao"/>
+          </w:rPr>
+          <w:t>https://www.youtube.com/watch?v=thxJb3r5oIY~</w:t>
+        </w:r>
+      </w:hyperlink>
+    </w:p>
+    <w:p>
+      <w:pPr>
+        <w:tabs>
+          <w:tab w:val="left" w:pos="3750"/>
+        </w:tabs>
+      </w:pPr>
+      <w:hyperlink r:id="rId102" w:history="1">
+        <w:r>
+          <w:rPr>
+            <w:rStyle w:val="Hiperligao"/>
+          </w:rPr>
+          <w:t>https://www.youtube.com/watch?v=Ee2PjMmqgf0</w:t>
+        </w:r>
+      </w:hyperlink>
+    </w:p>
+    <w:p>
+      <w:pPr>
+        <w:tabs>
+          <w:tab w:val="left" w:pos="3750"/>
+        </w:tabs>
+      </w:pPr>
+      <w:hyperlink r:id="rId103" w:history="1">
+        <w:r>
+          <w:rPr>
+            <w:rStyle w:val="Hiperligao"/>
+          </w:rPr>
+          <w:t>https://www.youtube.com/results?search_query=breadboard+led+matrix</w:t>
+        </w:r>
+      </w:hyperlink>
+    </w:p>
+    <w:p>
+      <w:pPr>
+        <w:tabs>
+          <w:tab w:val="left" w:pos="3750"/>
+        </w:tabs>
+      </w:pPr>
+      <w:hyperlink r:id="rId104" w:history="1">
+        <w:r>
+          <w:rPr>
+            <w:rStyle w:val="Hiperligao"/>
+          </w:rPr>
+          <w:t>https://www.youtube.com/watch?v=sPSgXoJuemw</w:t>
+        </w:r>
+      </w:hyperlink>
+    </w:p>
+    <w:p>
+      <w:pPr>
+        <w:tabs>
+          <w:tab w:val="left" w:pos="3750"/>
+        </w:tabs>
+      </w:pPr>
+      <w:hyperlink r:id="rId105" w:history="1">
+        <w:r>
+          <w:rPr>
+            <w:rStyle w:val="Hiperligao"/>
+          </w:rPr>
+          <w:t>https://www.youtube.com/results?search_query=breadboard+rgb+led</w:t>
+        </w:r>
+      </w:hyperlink>
+    </w:p>
+    <w:p>
+      <w:pPr>
+        <w:tabs>
+          <w:tab w:val="left" w:pos="3750"/>
+        </w:tabs>
+      </w:pPr>
+      <w:hyperlink r:id="rId106" w:history="1">
+        <w:r>
+          <w:rPr>
+            <w:rStyle w:val="Hiperligao"/>
+          </w:rPr>
+          <w:t>https://www.youtube.com/results?search_query=breadboard+potentiometer</w:t>
+        </w:r>
+      </w:hyperlink>
+    </w:p>
+    <w:p>
+      <w:pPr>
+        <w:tabs>
+          <w:tab w:val="left" w:pos="3750"/>
+        </w:tabs>
+      </w:pPr>
+      <w:hyperlink r:id="rId107" w:history="1">
+        <w:r>
+          <w:rPr>
+            <w:rStyle w:val="Hiperligao"/>
+          </w:rPr>
+          <w:t>https://www.youtube.com/results?search_query=breadboard+power+supply+14v</w:t>
+        </w:r>
+      </w:hyperlink>
+    </w:p>
+    <w:p>
+      <w:pPr>
+        <w:tabs>
+          <w:tab w:val="left" w:pos="3750"/>
+        </w:tabs>
+      </w:pPr>
+      <w:hyperlink r:id="rId108" w:history="1">
+        <w:r>
+          <w:rPr>
+            <w:rStyle w:val="Hiperligao"/>
+          </w:rPr>
+          <w:t>https://www.google.pt/search?client=opera&amp;q=countdown+breadboard&amp;sourceid=opera&amp;ie=UTF-8&amp;oe=UTF-8</w:t>
+        </w:r>
+      </w:hyperlink>
+    </w:p>
+    <w:p>
+      <w:pPr>
+        <w:tabs>
+          <w:tab w:val="left" w:pos="3750"/>
+        </w:tabs>
+      </w:pPr>
+      <w:hyperlink r:id="rId109" w:history="1">
+        <w:r>
+          <w:rPr>
+            <w:rStyle w:val="Hiperligao"/>
+          </w:rPr>
+          <w:t>https://www.hackster.io/Marcazzan_M/easy-countdown-with-buzzer-ad1d0f</w:t>
+        </w:r>
+      </w:hyperlink>
+    </w:p>
+    <w:p>
+      <w:pPr>
+        <w:tabs>
+          <w:tab w:val="left" w:pos="3750"/>
+        </w:tabs>
+      </w:pPr>
+      <w:hyperlink r:id="rId110" w:history="1">
+        <w:r>
+          <w:rPr>
+            <w:rStyle w:val="Hiperligao"/>
+          </w:rPr>
+          <w:t>https://study.com/academy/lesson/breadboard-projects-for-beginners.html</w:t>
+        </w:r>
+      </w:hyperlink>
+    </w:p>
+    <w:p>
+      <w:pPr>
+        <w:tabs>
+          <w:tab w:val="left" w:pos="3750"/>
+        </w:tabs>
+      </w:pPr>
+      <w:hyperlink r:id="rId111" w:history="1">
+        <w:r>
+          <w:rPr>
+            <w:rStyle w:val="Hiperligao"/>
+          </w:rPr>
+          <w:t>https://www.physicsforums.com/threads/need-a-countdown-timer-that-i-can-breadboard.271118/</w:t>
+        </w:r>
+      </w:hyperlink>
+    </w:p>
+    <w:p>
+      <w:pPr>
+        <w:tabs>
+          <w:tab w:val="left" w:pos="3750"/>
+        </w:tabs>
+      </w:pPr>
+      <w:hyperlink r:id="rId112" w:history="1">
+        <w:r>
+          <w:rPr>
+            <w:rStyle w:val="Hiperligao"/>
+          </w:rPr>
+          <w:t>https://www.google.pt/search?client=opera&amp;hs=skg&amp;sxsrf=ACYBGNS2SZtAYf3IOv0Vw6r9SaAEnOhk8A%3A1574943842280&amp;ei=YrzfXcDkEISqa_K_negN&amp;q=breadboard+beginner+projects&amp;oq=breadboard+beprojects&amp;gs_l=psy-ab.3.1.35i304i39j0i7i30l2j0i8i7i30l5j0i13i30l2.2957.3100..4340...0.0..0.133.466.0j4......0....1..gws-wiz.......35i39j0i7i10i30.VJh2asnpeOY</w:t>
+        </w:r>
+      </w:hyperlink>
+    </w:p>
+    <w:p>
+      <w:pPr>
+        <w:tabs>
+          <w:tab w:val="left" w:pos="3750"/>
+        </w:tabs>
+      </w:pPr>
+      <w:hyperlink r:id="rId113" w:history="1">
+        <w:r>
+          <w:rPr>
+            <w:rStyle w:val="Hiperligao"/>
+          </w:rPr>
+          <w:t>https://www.buildcircuit.com/super-easy-electronics-projects-for-absolute-beginners/</w:t>
+        </w:r>
+      </w:hyperlink>
+    </w:p>
+    <w:p>
+      <w:pPr>
+        <w:tabs>
+          <w:tab w:val="left" w:pos="3750"/>
+        </w:tabs>
+      </w:pPr>
+      <w:hyperlink r:id="rId114" w:history="1">
+        <w:r>
+          <w:rPr>
+            <w:rStyle w:val="Hiperligao"/>
+          </w:rPr>
+          <w:t>https://www.buildcircuit.com/sound-generator/</w:t>
+        </w:r>
+      </w:hyperlink>
+    </w:p>
+    <w:p>
+      <w:pPr>
+        <w:tabs>
+          <w:tab w:val="left" w:pos="3750"/>
+        </w:tabs>
+      </w:pPr>
+      <w:hyperlink r:id="rId115" w:history="1">
+        <w:r>
+          <w:rPr>
+            <w:rStyle w:val="Hiperligao"/>
+          </w:rPr>
+          <w:t>https://www.buildcircuit.com/darklight-sensor-using-transistor/</w:t>
+        </w:r>
+      </w:hyperlink>
+    </w:p>
+    <w:p>
+      <w:pPr>
+        <w:tabs>
+          <w:tab w:val="left" w:pos="3750"/>
+        </w:tabs>
+      </w:pPr>
+      <w:hyperlink r:id="rId116" w:history="1">
+        <w:r>
+          <w:rPr>
+            <w:rStyle w:val="Hiperligao"/>
+          </w:rPr>
+          <w:t>https://startingelectronics.org/beginners/start-electronics-now/tut1-breadboard-circuits/</w:t>
+        </w:r>
+      </w:hyperlink>
+    </w:p>
+    <w:p>
+      <w:pPr>
+        <w:tabs>
+          <w:tab w:val="left" w:pos="3750"/>
+        </w:tabs>
+      </w:pPr>
+      <w:hyperlink r:id="rId117" w:history="1">
+        <w:r>
+          <w:rPr>
+            <w:rStyle w:val="Hiperligao"/>
+          </w:rPr>
+          <w:t>https://startingelectronics.org/beginners/start-electronics-now/tut2-transistor-timer/</w:t>
+        </w:r>
+      </w:hyperlink>
+    </w:p>
+    <w:p>
+      <w:pPr>
+        <w:tabs>
+          <w:tab w:val="left" w:pos="3750"/>
+        </w:tabs>
+      </w:pPr>
+      <w:hyperlink r:id="rId118" w:history="1">
+        <w:r>
+          <w:rPr>
+            <w:rStyle w:val="Hiperligao"/>
+          </w:rPr>
+          <w:t>https://www.youtube.com/watch?v=pD79e7wg1_0</w:t>
+        </w:r>
+      </w:hyperlink>
+    </w:p>
+    <w:p>
+      <w:pPr>
+        <w:tabs>
+          <w:tab w:val="left" w:pos="3750"/>
+        </w:tabs>
+      </w:pPr>
+      <w:hyperlink r:id="rId119" w:history="1">
+        <w:r>
+          <w:rPr>
+            <w:rStyle w:val="Hiperligao"/>
+          </w:rPr>
+          <w:t>https://www.google.pt/search?q=breadboard+projects&amp;client=opera&amp;hs=skg&amp;sxsrf=ACYBGNS2SZtAYf3IOv0Vw6r9SaAEnOhk8A:1574943842280&amp;source=lnms&amp;tbm=isch&amp;sa=X&amp;ved=2ahUKEwjAnYqC84zmAhUE1RoKHfJfB90Q_AUoAXoECAsQAw&amp;biw=1496&amp;bih=722</w:t>
+        </w:r>
+      </w:hyperlink>
+    </w:p>
+    <w:p>
+      <w:pPr>
+        <w:tabs>
+          <w:tab w:val="left" w:pos="3750"/>
+        </w:tabs>
+      </w:pPr>
+      <w:hyperlink r:id="rId120" w:history="1">
+        <w:r>
+          <w:rPr>
+            <w:rStyle w:val="Hiperligao"/>
+          </w:rPr>
+          <w:t>https://www.google.pt/search?client=opera&amp;q=using+laptop+charger+to+power+breadboard&amp;sourceid=opera&amp;ie=UTF-8&amp;oe=UTF-8</w:t>
+        </w:r>
+      </w:hyperlink>
+    </w:p>
+    <w:p>
+      <w:pPr>
+        <w:tabs>
+          <w:tab w:val="left" w:pos="3750"/>
+        </w:tabs>
+      </w:pPr>
+      <w:hyperlink r:id="rId121" w:history="1">
+        <w:r>
+          <w:rPr>
+            <w:rStyle w:val="Hiperligao"/>
+          </w:rPr>
+          <w:t>https://www.google.pt/search?client=opera&amp;q=difference+between+ative+and+passive+buzzer&amp;sourceid=opera&amp;ie=UTF-8&amp;oe=UTF-8</w:t>
+        </w:r>
+      </w:hyperlink>
+    </w:p>
+    <w:p>
+      <w:pPr>
+        <w:tabs>
+          <w:tab w:val="left" w:pos="3750"/>
+        </w:tabs>
+      </w:pPr>
+    </w:p>
+    <w:p>
+      <w:pPr>
+        <w:tabs>
+          <w:tab w:val="left" w:pos="3750"/>
+        </w:tabs>
+      </w:pPr>
+    </w:p>
+    <w:p>
+      <w:pPr>
+        <w:tabs>
+          <w:tab w:val="left" w:pos="3750"/>
+        </w:tabs>
+      </w:pPr>
+    </w:p>
     <w:sectPr>
-      <w:headerReference w:type="default" r:id="rId32"/>
-      <w:footerReference w:type="default" r:id="rId33"/>
+      <w:headerReference w:type="default" r:id="rId122"/>
+      <w:footerReference w:type="default" r:id="rId123"/>
       <w:pgSz w:w="11906" w:h="16838"/>
       <w:pgMar w:top="1417" w:right="1701" w:bottom="1417" w:left="1701" w:header="708" w:footer="708" w:gutter="0"/>
       <w:pgNumType w:start="0"/>
@@ -6789,6 +9146,7 @@
         <w:docPartUnique/>
       </w:docPartObj>
     </w:sdtPr>
+    <w:sdtEndPr/>
     <w:sdtContent>
       <w:p>
         <w:pPr>
@@ -7042,6 +9400,7 @@
         <w:dataBinding w:prefixMappings="xmlns:ns0='http://schemas.openxmlformats.org/package/2006/metadata/core-properties' xmlns:ns1='http://purl.org/dc/elements/1.1/'" w:xpath="/ns0:coreProperties[1]/ns1:title[1]" w:storeItemID="{6C3C8BC8-F283-45AE-878A-BAB7291924A1}"/>
         <w:text/>
       </w:sdtPr>
+      <w:sdtEndPr/>
       <w:sdtContent>
         <w:r>
           <w:rPr>
@@ -7084,6 +9443,7 @@
           <w:calendar w:val="gregorian"/>
         </w:date>
       </w:sdtPr>
+      <w:sdtEndPr/>
       <w:sdtContent>
         <w:r>
           <w:rPr>
@@ -9361,6 +11721,8 @@
     <w:rsid w:val="005A02AB"/>
     <w:rsid w:val="006A013F"/>
     <w:rsid w:val="008E74B7"/>
+    <w:rsid w:val="009C2D5F"/>
+    <w:rsid w:val="00B43776"/>
     <w:rsid w:val="00F23783"/>
   </w:rsids>
   <m:mathPr>
@@ -10147,7 +12509,7 @@
 </file>
 
 <file path=customXml/itemProps2.xml><?xml version="1.0" encoding="utf-8"?>
-<ds:datastoreItem xmlns:ds="http://schemas.openxmlformats.org/officeDocument/2006/customXml" ds:itemID="{5972734B-ADC5-4BE6-B4FC-B90947DD8793}">
+<ds:datastoreItem xmlns:ds="http://schemas.openxmlformats.org/officeDocument/2006/customXml" ds:itemID="{44D90782-183C-440D-A8BA-31F3860B3E5C}">
   <ds:schemaRefs>
     <ds:schemaRef ds:uri="http://schemas.openxmlformats.org/officeDocument/2006/bibliography"/>
   </ds:schemaRefs>

</xml_diff>

<commit_message>
Apresentação | Relatório Geral | Relatório EVITAR Database | Logos
</commit_message>
<xml_diff>
--- a/Engenharia de Software/RelatorioEVITAR.docx
+++ b/Engenharia de Software/RelatorioEVITAR.docx
@@ -7,8 +7,6 @@
       <w:r>
         <w:t>Re</w:t>
       </w:r>
-      <w:bookmarkStart w:id="0" w:name="_GoBack"/>
-      <w:bookmarkEnd w:id="0"/>
       <w:proofErr w:type="spellEnd"/>
     </w:p>
     <w:sdt>
@@ -467,6 +465,7 @@
                             <w:dataBinding w:prefixMappings="xmlns:ns0='http://purl.org/dc/elements/1.1/' xmlns:ns1='http://schemas.openxmlformats.org/package/2006/metadata/core-properties' " w:xpath="/ns1:coreProperties[1]/ns0:creator[1]" w:storeItemID="{6C3C8BC8-F283-45AE-878A-BAB7291924A1}"/>
                             <w:text/>
                           </w:sdtPr>
+                          <w:sdtEndPr/>
                           <w:sdtContent>
                             <w:p>
                               <w:pPr>
@@ -512,6 +511,7 @@
                               <w:dataBinding w:prefixMappings="xmlns:ns0='http://schemas.microsoft.com/office/2006/coverPageProps' " w:xpath="/ns0:CoverPageProperties[1]/ns0:CompanyEmail[1]" w:storeItemID="{55AF091B-3C7A-41E3-B477-F2FDAA23CFDA}"/>
                               <w:text/>
                             </w:sdtPr>
+                            <w:sdtEndPr/>
                             <w:sdtContent>
                               <w:r>
                                 <w:rPr>
@@ -885,6 +885,7 @@
                             <w:dataBinding w:prefixMappings="xmlns:ns0='http://purl.org/dc/elements/1.1/' xmlns:ns1='http://schemas.openxmlformats.org/package/2006/metadata/core-properties' " w:xpath="/ns1:coreProperties[1]/ns0:subject[1]" w:storeItemID="{6C3C8BC8-F283-45AE-878A-BAB7291924A1}"/>
                             <w:text/>
                           </w:sdtPr>
+                          <w:sdtEndPr/>
                           <w:sdtContent>
                             <w:p>
                               <w:pPr>
@@ -991,7 +992,7 @@
               <w:szCs w:val="48"/>
             </w:rPr>
           </w:pPr>
-          <w:bookmarkStart w:id="1" w:name="_Toc25604353"/>
+          <w:bookmarkStart w:id="0" w:name="_Toc25604353"/>
           <w:r>
             <w:rPr>
               <w:b/>
@@ -1002,7 +1003,7 @@
             <w:lastRenderedPageBreak/>
             <w:t>Agradecimentos</w:t>
           </w:r>
-          <w:bookmarkEnd w:id="1"/>
+          <w:bookmarkEnd w:id="0"/>
         </w:p>
         <w:p/>
         <w:p>
@@ -1049,7 +1050,7 @@
               <w:szCs w:val="48"/>
             </w:rPr>
           </w:pPr>
-          <w:bookmarkStart w:id="2" w:name="_Toc25604354"/>
+          <w:bookmarkStart w:id="1" w:name="_Toc25604354"/>
           <w:r>
             <w:rPr>
               <w:b/>
@@ -1060,7 +1061,7 @@
             <w:lastRenderedPageBreak/>
             <w:t>Resumo</w:t>
           </w:r>
-          <w:bookmarkEnd w:id="2"/>
+          <w:bookmarkEnd w:id="1"/>
         </w:p>
         <w:p/>
         <w:p>
@@ -3171,7 +3172,7 @@
               <w:szCs w:val="48"/>
             </w:rPr>
           </w:pPr>
-          <w:bookmarkStart w:id="3" w:name="_Toc25604355"/>
+          <w:bookmarkStart w:id="2" w:name="_Toc25604355"/>
           <w:r>
             <w:rPr>
               <w:b/>
@@ -3182,7 +3183,7 @@
             <w:lastRenderedPageBreak/>
             <w:t>Índice de Tabelas</w:t>
           </w:r>
-          <w:bookmarkEnd w:id="3"/>
+          <w:bookmarkEnd w:id="2"/>
         </w:p>
         <w:p>
           <w:pPr>
@@ -3420,12 +3421,12 @@
           <w:pPr>
             <w:pStyle w:val="Ttulo1"/>
           </w:pPr>
-          <w:bookmarkStart w:id="4" w:name="_Toc25604356"/>
+          <w:bookmarkStart w:id="3" w:name="_Toc25604356"/>
           <w:r>
             <w:lastRenderedPageBreak/>
             <w:t>Histórico de Alterações do Documento</w:t>
           </w:r>
-          <w:bookmarkEnd w:id="4"/>
+          <w:bookmarkEnd w:id="3"/>
         </w:p>
         <w:p/>
         <w:tbl>
@@ -4235,32 +4236,19 @@
             <w:pStyle w:val="Legenda"/>
             <w:jc w:val="center"/>
           </w:pPr>
-          <w:bookmarkStart w:id="5" w:name="_Toc25601601"/>
+          <w:bookmarkStart w:id="4" w:name="_Toc25601601"/>
           <w:r>
             <w:t xml:space="preserve">Tabela </w:t>
           </w:r>
-          <w:r>
-            <w:fldChar w:fldCharType="begin"/>
-          </w:r>
-          <w:r>
-            <w:instrText xml:space="preserve"> SEQ Tabela \* ARABIC </w:instrText>
-          </w:r>
-          <w:r>
-            <w:fldChar w:fldCharType="separate"/>
-          </w:r>
-          <w:r>
-            <w:rPr>
-              <w:noProof/>
-            </w:rPr>
-            <w:t>1</w:t>
-          </w:r>
-          <w:bookmarkEnd w:id="5"/>
-          <w:r>
-            <w:rPr>
-              <w:noProof/>
-            </w:rPr>
-            <w:fldChar w:fldCharType="end"/>
-          </w:r>
+          <w:fldSimple w:instr=" SEQ Tabela \* ARABIC ">
+            <w:r>
+              <w:rPr>
+                <w:noProof/>
+              </w:rPr>
+              <w:t>1</w:t>
+            </w:r>
+            <w:bookmarkEnd w:id="4"/>
+          </w:fldSimple>
         </w:p>
         <w:p>
           <w:r>
@@ -4279,7 +4267,7 @@
               <w:szCs w:val="48"/>
             </w:rPr>
           </w:pPr>
-          <w:bookmarkStart w:id="6" w:name="_Toc25604357"/>
+          <w:bookmarkStart w:id="5" w:name="_Toc25604357"/>
           <w:r>
             <w:rPr>
               <w:rStyle w:val="Ttulo1Carter"/>
@@ -4291,7 +4279,7 @@
             <w:lastRenderedPageBreak/>
             <w:t>Relatório Geral</w:t>
           </w:r>
-          <w:bookmarkEnd w:id="6"/>
+          <w:bookmarkEnd w:id="5"/>
         </w:p>
         <w:p/>
         <w:p/>
@@ -4306,15 +4294,15 @@
             </w:numPr>
             <w:spacing w:before="120" w:after="60"/>
           </w:pPr>
-          <w:bookmarkStart w:id="7" w:name="_Toc21684591"/>
-          <w:bookmarkStart w:id="8" w:name="_Toc23808857"/>
-          <w:bookmarkStart w:id="9" w:name="_Toc25604358"/>
+          <w:bookmarkStart w:id="6" w:name="_Toc21684591"/>
+          <w:bookmarkStart w:id="7" w:name="_Toc23808857"/>
+          <w:bookmarkStart w:id="8" w:name="_Toc25604358"/>
           <w:r>
             <w:t>Introdução</w:t>
           </w:r>
+          <w:bookmarkEnd w:id="6"/>
           <w:bookmarkEnd w:id="7"/>
           <w:bookmarkEnd w:id="8"/>
-          <w:bookmarkEnd w:id="9"/>
         </w:p>
         <w:p/>
         <w:p>
@@ -4325,11 +4313,11 @@
               <w:numId w:val="8"/>
             </w:numPr>
           </w:pPr>
-          <w:bookmarkStart w:id="10" w:name="_Toc25604359"/>
+          <w:bookmarkStart w:id="9" w:name="_Toc25604359"/>
           <w:r>
             <w:t>Contextualização</w:t>
           </w:r>
-          <w:bookmarkEnd w:id="10"/>
+          <w:bookmarkEnd w:id="9"/>
         </w:p>
         <w:p/>
         <w:p>
@@ -4375,11 +4363,11 @@
               <w:numId w:val="8"/>
             </w:numPr>
           </w:pPr>
-          <w:bookmarkStart w:id="11" w:name="_Toc25604360"/>
+          <w:bookmarkStart w:id="10" w:name="_Toc25604360"/>
           <w:r>
             <w:t>Apresentação do Caso de Estudo</w:t>
           </w:r>
-          <w:bookmarkEnd w:id="11"/>
+          <w:bookmarkEnd w:id="10"/>
         </w:p>
         <w:p/>
         <w:p>
@@ -4422,11 +4410,11 @@
               <w:numId w:val="8"/>
             </w:numPr>
           </w:pPr>
-          <w:bookmarkStart w:id="12" w:name="_Toc25604361"/>
+          <w:bookmarkStart w:id="11" w:name="_Toc25604361"/>
           <w:r>
             <w:t>Motivação e Objetivos</w:t>
           </w:r>
-          <w:bookmarkEnd w:id="12"/>
+          <w:bookmarkEnd w:id="11"/>
         </w:p>
         <w:p>
           <w:pPr>
@@ -4533,11 +4521,11 @@
               <w:numId w:val="8"/>
             </w:numPr>
           </w:pPr>
-          <w:bookmarkStart w:id="13" w:name="_Toc25604362"/>
+          <w:bookmarkStart w:id="12" w:name="_Toc25604362"/>
           <w:r>
             <w:t>Estrutura do Relatório</w:t>
           </w:r>
-          <w:bookmarkEnd w:id="13"/>
+          <w:bookmarkEnd w:id="12"/>
         </w:p>
         <w:p>
           <w:pPr>
@@ -4585,8 +4573,8 @@
             </w:rPr>
             <w:t xml:space="preserve"> documento tem como objetivo a especificação dos objetivos alcançados pela equipa de desenvolvimento da plataforma de software “EVITAR”, um software de “Individual Protection Management System”, as decisões tomadas e a respetiva justificação, assim como outros assuntos pontuais relevantes no âmbito do desenvolvimento do projeto</w:t>
           </w:r>
-          <w:bookmarkStart w:id="14" w:name="_30j0zll" w:colFirst="0" w:colLast="0"/>
-          <w:bookmarkEnd w:id="14"/>
+          <w:bookmarkStart w:id="13" w:name="_30j0zll" w:colFirst="0" w:colLast="0"/>
+          <w:bookmarkEnd w:id="13"/>
           <w:r>
             <w:rPr>
               <w:sz w:val="22"/>
@@ -4594,8 +4582,8 @@
             </w:rPr>
             <w:t>.</w:t>
           </w:r>
-          <w:bookmarkStart w:id="15" w:name="_1fob9te" w:colFirst="0" w:colLast="0"/>
-          <w:bookmarkEnd w:id="15"/>
+          <w:bookmarkStart w:id="14" w:name="_1fob9te" w:colFirst="0" w:colLast="0"/>
+          <w:bookmarkEnd w:id="14"/>
         </w:p>
         <w:p>
           <w:pPr>
@@ -4605,18 +4593,18 @@
               <w:numId w:val="2"/>
             </w:numPr>
           </w:pPr>
-          <w:bookmarkStart w:id="16" w:name="_meaxu5uagfyf" w:colFirst="0" w:colLast="0"/>
-          <w:bookmarkStart w:id="17" w:name="_Toc21684594"/>
-          <w:bookmarkStart w:id="18" w:name="_Toc23808860"/>
-          <w:bookmarkStart w:id="19" w:name="_Toc25604363"/>
-          <w:bookmarkEnd w:id="16"/>
+          <w:bookmarkStart w:id="15" w:name="_meaxu5uagfyf" w:colFirst="0" w:colLast="0"/>
+          <w:bookmarkStart w:id="16" w:name="_Toc21684594"/>
+          <w:bookmarkStart w:id="17" w:name="_Toc23808860"/>
+          <w:bookmarkStart w:id="18" w:name="_Toc25604363"/>
+          <w:bookmarkEnd w:id="15"/>
           <w:r>
             <w:lastRenderedPageBreak/>
             <w:t>Definições, Acrónimos e Abreviaturas</w:t>
           </w:r>
+          <w:bookmarkEnd w:id="16"/>
           <w:bookmarkEnd w:id="17"/>
           <w:bookmarkEnd w:id="18"/>
-          <w:bookmarkEnd w:id="19"/>
         </w:p>
         <w:p/>
         <w:p>
@@ -4840,7 +4828,7 @@
               <w:numId w:val="2"/>
             </w:numPr>
           </w:pPr>
-          <w:bookmarkStart w:id="20" w:name="_Toc25604364"/>
+          <w:bookmarkStart w:id="19" w:name="_Toc25604364"/>
           <w:r>
             <w:lastRenderedPageBreak/>
             <w:t>Histórico de Objetivos Cumpridos</w:t>
@@ -4848,7 +4836,7 @@
           <w:r>
             <w:t xml:space="preserve"> #1 Milestone</w:t>
           </w:r>
-          <w:bookmarkEnd w:id="20"/>
+          <w:bookmarkEnd w:id="19"/>
         </w:p>
         <w:p/>
         <w:tbl>
@@ -5914,32 +5902,19 @@
             <w:pStyle w:val="Legenda"/>
             <w:jc w:val="center"/>
           </w:pPr>
-          <w:bookmarkStart w:id="21" w:name="_Toc25601602"/>
+          <w:bookmarkStart w:id="20" w:name="_Toc25601602"/>
           <w:r>
             <w:t xml:space="preserve">Tabela </w:t>
           </w:r>
-          <w:r>
-            <w:fldChar w:fldCharType="begin"/>
-          </w:r>
-          <w:r>
-            <w:instrText xml:space="preserve"> SEQ Tabela \* ARABIC </w:instrText>
-          </w:r>
-          <w:r>
-            <w:fldChar w:fldCharType="separate"/>
-          </w:r>
-          <w:r>
-            <w:rPr>
-              <w:noProof/>
-            </w:rPr>
-            <w:t>2</w:t>
-          </w:r>
-          <w:bookmarkEnd w:id="21"/>
-          <w:r>
-            <w:rPr>
-              <w:noProof/>
-            </w:rPr>
-            <w:fldChar w:fldCharType="end"/>
-          </w:r>
+          <w:fldSimple w:instr=" SEQ Tabela \* ARABIC ">
+            <w:r>
+              <w:rPr>
+                <w:noProof/>
+              </w:rPr>
+              <w:t>2</w:t>
+            </w:r>
+            <w:bookmarkEnd w:id="20"/>
+          </w:fldSimple>
         </w:p>
         <w:p/>
       </w:sdtContent>
@@ -5971,12 +5946,12 @@
           <w:numId w:val="2"/>
         </w:numPr>
       </w:pPr>
-      <w:bookmarkStart w:id="22" w:name="_Toc25604365"/>
+      <w:bookmarkStart w:id="21" w:name="_Toc25604365"/>
       <w:r>
         <w:lastRenderedPageBreak/>
         <w:t>Histórico de Objetivos Cumpridos #2 Milestone</w:t>
       </w:r>
-      <w:bookmarkEnd w:id="22"/>
+      <w:bookmarkEnd w:id="21"/>
     </w:p>
     <w:p/>
     <w:tbl>
@@ -6268,6 +6243,28 @@
                 <w:sz w:val="22"/>
                 <w:szCs w:val="22"/>
               </w:rPr>
+              <w:t>Aprendizagem de configuração de Pipelines no GitLab</w:t>
+            </w:r>
+          </w:p>
+          <w:p>
+            <w:pPr>
+              <w:pStyle w:val="PargrafodaLista"/>
+              <w:numPr>
+                <w:ilvl w:val="0"/>
+                <w:numId w:val="3"/>
+              </w:numPr>
+              <w:spacing w:line="276" w:lineRule="auto"/>
+              <w:cnfStyle w:val="000000100000" w:firstRow="0" w:lastRow="0" w:firstColumn="0" w:lastColumn="0" w:oddVBand="0" w:evenVBand="0" w:oddHBand="1" w:evenHBand="0" w:firstRowFirstColumn="0" w:firstRowLastColumn="0" w:lastRowFirstColumn="0" w:lastRowLastColumn="0"/>
+              <w:rPr>
+                <w:sz w:val="22"/>
+                <w:szCs w:val="22"/>
+              </w:rPr>
+            </w:pPr>
+            <w:r>
+              <w:rPr>
+                <w:sz w:val="22"/>
+                <w:szCs w:val="22"/>
+              </w:rPr>
               <w:t>Estruturação e criação de Pipelines</w:t>
             </w:r>
           </w:p>
@@ -6322,6 +6319,113 @@
                 <w:szCs w:val="22"/>
               </w:rPr>
               <w:t>Criação e configuração de ficheiro YAML</w:t>
+            </w:r>
+          </w:p>
+        </w:tc>
+      </w:tr>
+      <w:tr>
+        <w:tc>
+          <w:tcPr>
+            <w:cnfStyle w:val="001000000000" w:firstRow="0" w:lastRow="0" w:firstColumn="1" w:lastColumn="0" w:oddVBand="0" w:evenVBand="0" w:oddHBand="0" w:evenHBand="0" w:firstRowFirstColumn="0" w:firstRowLastColumn="0" w:lastRowFirstColumn="0" w:lastRowLastColumn="0"/>
+            <w:tcW w:w="1555" w:type="dxa"/>
+          </w:tcPr>
+          <w:p>
+            <w:pPr>
+              <w:spacing w:line="276" w:lineRule="auto"/>
+              <w:jc w:val="center"/>
+              <w:rPr>
+                <w:sz w:val="22"/>
+                <w:szCs w:val="22"/>
+              </w:rPr>
+            </w:pPr>
+            <w:r>
+              <w:rPr>
+                <w:sz w:val="22"/>
+                <w:szCs w:val="22"/>
+              </w:rPr>
+              <w:t>16/11/2019</w:t>
+            </w:r>
+          </w:p>
+        </w:tc>
+        <w:tc>
+          <w:tcPr>
+            <w:tcW w:w="6939" w:type="dxa"/>
+          </w:tcPr>
+          <w:p>
+            <w:pPr>
+              <w:pStyle w:val="PargrafodaLista"/>
+              <w:numPr>
+                <w:ilvl w:val="0"/>
+                <w:numId w:val="3"/>
+              </w:numPr>
+              <w:spacing w:line="276" w:lineRule="auto"/>
+              <w:cnfStyle w:val="000000000000" w:firstRow="0" w:lastRow="0" w:firstColumn="0" w:lastColumn="0" w:oddVBand="0" w:evenVBand="0" w:oddHBand="0" w:evenHBand="0" w:firstRowFirstColumn="0" w:firstRowLastColumn="0" w:lastRowFirstColumn="0" w:lastRowLastColumn="0"/>
+              <w:rPr>
+                <w:sz w:val="22"/>
+                <w:szCs w:val="22"/>
+              </w:rPr>
+            </w:pPr>
+            <w:r>
+              <w:rPr>
+                <w:sz w:val="22"/>
+                <w:szCs w:val="22"/>
+              </w:rPr>
+              <w:t>Desenho Conceptual, Lógico EVITAR Database</w:t>
+            </w:r>
+          </w:p>
+        </w:tc>
+      </w:tr>
+      <w:tr>
+        <w:trPr>
+          <w:cnfStyle w:val="000000100000" w:firstRow="0" w:lastRow="0" w:firstColumn="0" w:lastColumn="0" w:oddVBand="0" w:evenVBand="0" w:oddHBand="1" w:evenHBand="0" w:firstRowFirstColumn="0" w:firstRowLastColumn="0" w:lastRowFirstColumn="0" w:lastRowLastColumn="0"/>
+        </w:trPr>
+        <w:tc>
+          <w:tcPr>
+            <w:cnfStyle w:val="001000000000" w:firstRow="0" w:lastRow="0" w:firstColumn="1" w:lastColumn="0" w:oddVBand="0" w:evenVBand="0" w:oddHBand="0" w:evenHBand="0" w:firstRowFirstColumn="0" w:firstRowLastColumn="0" w:lastRowFirstColumn="0" w:lastRowLastColumn="0"/>
+            <w:tcW w:w="1555" w:type="dxa"/>
+          </w:tcPr>
+          <w:p>
+            <w:pPr>
+              <w:spacing w:line="276" w:lineRule="auto"/>
+              <w:jc w:val="center"/>
+              <w:rPr>
+                <w:sz w:val="22"/>
+                <w:szCs w:val="22"/>
+              </w:rPr>
+            </w:pPr>
+            <w:r>
+              <w:rPr>
+                <w:sz w:val="22"/>
+                <w:szCs w:val="22"/>
+              </w:rPr>
+              <w:t>21/11/2019</w:t>
+            </w:r>
+          </w:p>
+        </w:tc>
+        <w:tc>
+          <w:tcPr>
+            <w:tcW w:w="6939" w:type="dxa"/>
+          </w:tcPr>
+          <w:p>
+            <w:pPr>
+              <w:pStyle w:val="PargrafodaLista"/>
+              <w:numPr>
+                <w:ilvl w:val="0"/>
+                <w:numId w:val="3"/>
+              </w:numPr>
+              <w:spacing w:line="276" w:lineRule="auto"/>
+              <w:cnfStyle w:val="000000100000" w:firstRow="0" w:lastRow="0" w:firstColumn="0" w:lastColumn="0" w:oddVBand="0" w:evenVBand="0" w:oddHBand="1" w:evenHBand="0" w:firstRowFirstColumn="0" w:firstRowLastColumn="0" w:lastRowFirstColumn="0" w:lastRowLastColumn="0"/>
+              <w:rPr>
+                <w:sz w:val="22"/>
+                <w:szCs w:val="22"/>
+              </w:rPr>
+            </w:pPr>
+            <w:r>
+              <w:rPr>
+                <w:sz w:val="22"/>
+                <w:szCs w:val="22"/>
+              </w:rPr>
+              <w:t>Desenho Físico EVITAR Database</w:t>
             </w:r>
           </w:p>
         </w:tc>
@@ -6368,105 +6472,12 @@
                 <w:szCs w:val="22"/>
               </w:rPr>
             </w:pPr>
-          </w:p>
-        </w:tc>
-      </w:tr>
-      <w:tr>
-        <w:trPr>
-          <w:cnfStyle w:val="000000100000" w:firstRow="0" w:lastRow="0" w:firstColumn="0" w:lastColumn="0" w:oddVBand="0" w:evenVBand="0" w:oddHBand="1" w:evenHBand="0" w:firstRowFirstColumn="0" w:firstRowLastColumn="0" w:lastRowFirstColumn="0" w:lastRowLastColumn="0"/>
-        </w:trPr>
-        <w:tc>
-          <w:tcPr>
-            <w:cnfStyle w:val="001000000000" w:firstRow="0" w:lastRow="0" w:firstColumn="1" w:lastColumn="0" w:oddVBand="0" w:evenVBand="0" w:oddHBand="0" w:evenHBand="0" w:firstRowFirstColumn="0" w:firstRowLastColumn="0" w:lastRowFirstColumn="0" w:lastRowLastColumn="0"/>
-            <w:tcW w:w="1555" w:type="dxa"/>
-          </w:tcPr>
-          <w:p>
-            <w:pPr>
-              <w:spacing w:line="276" w:lineRule="auto"/>
-              <w:jc w:val="center"/>
+            <w:r>
               <w:rPr>
                 <w:sz w:val="22"/>
                 <w:szCs w:val="22"/>
               </w:rPr>
-            </w:pPr>
-            <w:r>
-              <w:rPr>
-                <w:sz w:val="22"/>
-                <w:szCs w:val="22"/>
-              </w:rPr>
-              <w:t>24/11/2019</w:t>
-            </w:r>
-          </w:p>
-        </w:tc>
-        <w:tc>
-          <w:tcPr>
-            <w:tcW w:w="6939" w:type="dxa"/>
-          </w:tcPr>
-          <w:p>
-            <w:pPr>
-              <w:pStyle w:val="PargrafodaLista"/>
-              <w:numPr>
-                <w:ilvl w:val="0"/>
-                <w:numId w:val="3"/>
-              </w:numPr>
-              <w:spacing w:line="276" w:lineRule="auto"/>
-              <w:cnfStyle w:val="000000100000" w:firstRow="0" w:lastRow="0" w:firstColumn="0" w:lastColumn="0" w:oddVBand="0" w:evenVBand="0" w:oddHBand="1" w:evenHBand="0" w:firstRowFirstColumn="0" w:firstRowLastColumn="0" w:lastRowFirstColumn="0" w:lastRowLastColumn="0"/>
-              <w:rPr>
-                <w:sz w:val="22"/>
-                <w:szCs w:val="22"/>
-              </w:rPr>
-            </w:pPr>
-          </w:p>
-        </w:tc>
-      </w:tr>
-      <w:tr>
-        <w:tc>
-          <w:tcPr>
-            <w:cnfStyle w:val="001000000000" w:firstRow="0" w:lastRow="0" w:firstColumn="1" w:lastColumn="0" w:oddVBand="0" w:evenVBand="0" w:oddHBand="0" w:evenHBand="0" w:firstRowFirstColumn="0" w:firstRowLastColumn="0" w:lastRowFirstColumn="0" w:lastRowLastColumn="0"/>
-            <w:tcW w:w="1555" w:type="dxa"/>
-          </w:tcPr>
-          <w:p>
-            <w:pPr>
-              <w:spacing w:line="276" w:lineRule="auto"/>
-              <w:jc w:val="center"/>
-              <w:rPr>
-                <w:sz w:val="22"/>
-                <w:szCs w:val="22"/>
-              </w:rPr>
-            </w:pPr>
-            <w:r>
-              <w:rPr>
-                <w:sz w:val="22"/>
-                <w:szCs w:val="22"/>
-              </w:rPr>
-              <w:t>25/11/2019</w:t>
-            </w:r>
-          </w:p>
-        </w:tc>
-        <w:tc>
-          <w:tcPr>
-            <w:tcW w:w="6939" w:type="dxa"/>
-          </w:tcPr>
-          <w:p>
-            <w:pPr>
-              <w:pStyle w:val="PargrafodaLista"/>
-              <w:numPr>
-                <w:ilvl w:val="0"/>
-                <w:numId w:val="3"/>
-              </w:numPr>
-              <w:spacing w:line="276" w:lineRule="auto"/>
-              <w:cnfStyle w:val="000000000000" w:firstRow="0" w:lastRow="0" w:firstColumn="0" w:lastColumn="0" w:oddVBand="0" w:evenVBand="0" w:oddHBand="0" w:evenHBand="0" w:firstRowFirstColumn="0" w:firstRowLastColumn="0" w:lastRowFirstColumn="0" w:lastRowLastColumn="0"/>
-              <w:rPr>
-                <w:sz w:val="22"/>
-                <w:szCs w:val="22"/>
-              </w:rPr>
-            </w:pPr>
-            <w:r>
-              <w:rPr>
-                <w:sz w:val="22"/>
-                <w:szCs w:val="22"/>
-              </w:rPr>
-              <w:t>Documento Relatório Geral Renovado</w:t>
+              <w:t>CRUD Colaborador</w:t>
             </w:r>
           </w:p>
         </w:tc>
@@ -6494,6 +6505,124 @@
                 <w:sz w:val="22"/>
                 <w:szCs w:val="22"/>
               </w:rPr>
+              <w:t>25/11/2019</w:t>
+            </w:r>
+          </w:p>
+        </w:tc>
+        <w:tc>
+          <w:tcPr>
+            <w:tcW w:w="6939" w:type="dxa"/>
+          </w:tcPr>
+          <w:p>
+            <w:pPr>
+              <w:pStyle w:val="PargrafodaLista"/>
+              <w:numPr>
+                <w:ilvl w:val="0"/>
+                <w:numId w:val="3"/>
+              </w:numPr>
+              <w:spacing w:line="276" w:lineRule="auto"/>
+              <w:cnfStyle w:val="000000100000" w:firstRow="0" w:lastRow="0" w:firstColumn="0" w:lastColumn="0" w:oddVBand="0" w:evenVBand="0" w:oddHBand="1" w:evenHBand="0" w:firstRowFirstColumn="0" w:firstRowLastColumn="0" w:lastRowFirstColumn="0" w:lastRowLastColumn="0"/>
+              <w:rPr>
+                <w:sz w:val="22"/>
+                <w:szCs w:val="22"/>
+              </w:rPr>
+            </w:pPr>
+            <w:r>
+              <w:rPr>
+                <w:sz w:val="22"/>
+                <w:szCs w:val="22"/>
+              </w:rPr>
+              <w:t>Fim do #3 Sprint</w:t>
+            </w:r>
+          </w:p>
+          <w:p>
+            <w:pPr>
+              <w:pStyle w:val="PargrafodaLista"/>
+              <w:numPr>
+                <w:ilvl w:val="0"/>
+                <w:numId w:val="3"/>
+              </w:numPr>
+              <w:spacing w:line="276" w:lineRule="auto"/>
+              <w:cnfStyle w:val="000000100000" w:firstRow="0" w:lastRow="0" w:firstColumn="0" w:lastColumn="0" w:oddVBand="0" w:evenVBand="0" w:oddHBand="1" w:evenHBand="0" w:firstRowFirstColumn="0" w:firstRowLastColumn="0" w:lastRowFirstColumn="0" w:lastRowLastColumn="0"/>
+              <w:rPr>
+                <w:sz w:val="22"/>
+                <w:szCs w:val="22"/>
+              </w:rPr>
+            </w:pPr>
+            <w:r>
+              <w:rPr>
+                <w:sz w:val="22"/>
+                <w:szCs w:val="22"/>
+              </w:rPr>
+              <w:t>SCRUM Meeting</w:t>
+            </w:r>
+          </w:p>
+          <w:p>
+            <w:pPr>
+              <w:pStyle w:val="PargrafodaLista"/>
+              <w:numPr>
+                <w:ilvl w:val="0"/>
+                <w:numId w:val="3"/>
+              </w:numPr>
+              <w:spacing w:line="276" w:lineRule="auto"/>
+              <w:cnfStyle w:val="000000100000" w:firstRow="0" w:lastRow="0" w:firstColumn="0" w:lastColumn="0" w:oddVBand="0" w:evenVBand="0" w:oddHBand="1" w:evenHBand="0" w:firstRowFirstColumn="0" w:firstRowLastColumn="0" w:lastRowFirstColumn="0" w:lastRowLastColumn="0"/>
+              <w:rPr>
+                <w:sz w:val="22"/>
+                <w:szCs w:val="22"/>
+              </w:rPr>
+            </w:pPr>
+            <w:r>
+              <w:rPr>
+                <w:sz w:val="22"/>
+                <w:szCs w:val="22"/>
+              </w:rPr>
+              <w:t>CRUD EPI</w:t>
+            </w:r>
+          </w:p>
+          <w:p>
+            <w:pPr>
+              <w:pStyle w:val="PargrafodaLista"/>
+              <w:numPr>
+                <w:ilvl w:val="0"/>
+                <w:numId w:val="3"/>
+              </w:numPr>
+              <w:spacing w:line="276" w:lineRule="auto"/>
+              <w:cnfStyle w:val="000000100000" w:firstRow="0" w:lastRow="0" w:firstColumn="0" w:lastColumn="0" w:oddVBand="0" w:evenVBand="0" w:oddHBand="1" w:evenHBand="0" w:firstRowFirstColumn="0" w:firstRowLastColumn="0" w:lastRowFirstColumn="0" w:lastRowLastColumn="0"/>
+              <w:rPr>
+                <w:sz w:val="22"/>
+                <w:szCs w:val="22"/>
+              </w:rPr>
+            </w:pPr>
+            <w:r>
+              <w:rPr>
+                <w:sz w:val="22"/>
+                <w:szCs w:val="22"/>
+              </w:rPr>
+              <w:t>Documento Relatório Geral Renovado</w:t>
+            </w:r>
+          </w:p>
+        </w:tc>
+      </w:tr>
+      <w:tr>
+        <w:tc>
+          <w:tcPr>
+            <w:cnfStyle w:val="001000000000" w:firstRow="0" w:lastRow="0" w:firstColumn="1" w:lastColumn="0" w:oddVBand="0" w:evenVBand="0" w:oddHBand="0" w:evenHBand="0" w:firstRowFirstColumn="0" w:firstRowLastColumn="0" w:lastRowFirstColumn="0" w:lastRowLastColumn="0"/>
+            <w:tcW w:w="1555" w:type="dxa"/>
+          </w:tcPr>
+          <w:p>
+            <w:pPr>
+              <w:spacing w:line="276" w:lineRule="auto"/>
+              <w:jc w:val="center"/>
+              <w:rPr>
+                <w:sz w:val="22"/>
+                <w:szCs w:val="22"/>
+              </w:rPr>
+            </w:pPr>
+            <w:r>
+              <w:rPr>
+                <w:sz w:val="22"/>
+                <w:szCs w:val="22"/>
+              </w:rPr>
               <w:t>26/11/2019</w:t>
             </w:r>
           </w:p>
@@ -6510,16 +6639,79 @@
                 <w:numId w:val="3"/>
               </w:numPr>
               <w:spacing w:line="276" w:lineRule="auto"/>
-              <w:cnfStyle w:val="000000100000" w:firstRow="0" w:lastRow="0" w:firstColumn="0" w:lastColumn="0" w:oddVBand="0" w:evenVBand="0" w:oddHBand="1" w:evenHBand="0" w:firstRowFirstColumn="0" w:firstRowLastColumn="0" w:lastRowFirstColumn="0" w:lastRowLastColumn="0"/>
+              <w:cnfStyle w:val="000000000000" w:firstRow="0" w:lastRow="0" w:firstColumn="0" w:lastColumn="0" w:oddVBand="0" w:evenVBand="0" w:oddHBand="0" w:evenHBand="0" w:firstRowFirstColumn="0" w:firstRowLastColumn="0" w:lastRowFirstColumn="0" w:lastRowLastColumn="0"/>
               <w:rPr>
                 <w:sz w:val="22"/>
                 <w:szCs w:val="22"/>
               </w:rPr>
             </w:pPr>
+            <w:r>
+              <w:rPr>
+                <w:sz w:val="22"/>
+                <w:szCs w:val="22"/>
+              </w:rPr>
+              <w:t>CRUD Cargo</w:t>
+            </w:r>
+          </w:p>
+          <w:p>
+            <w:pPr>
+              <w:pStyle w:val="PargrafodaLista"/>
+              <w:numPr>
+                <w:ilvl w:val="0"/>
+                <w:numId w:val="3"/>
+              </w:numPr>
+              <w:spacing w:line="276" w:lineRule="auto"/>
+              <w:cnfStyle w:val="000000000000" w:firstRow="0" w:lastRow="0" w:firstColumn="0" w:lastColumn="0" w:oddVBand="0" w:evenVBand="0" w:oddHBand="0" w:evenHBand="0" w:firstRowFirstColumn="0" w:firstRowLastColumn="0" w:lastRowFirstColumn="0" w:lastRowLastColumn="0"/>
+              <w:rPr>
+                <w:sz w:val="22"/>
+                <w:szCs w:val="22"/>
+              </w:rPr>
+            </w:pPr>
+            <w:r>
+              <w:rPr>
+                <w:sz w:val="22"/>
+                <w:szCs w:val="22"/>
+              </w:rPr>
+              <w:t>CRUD Movimento</w:t>
+            </w:r>
+          </w:p>
+          <w:p>
+            <w:pPr>
+              <w:pStyle w:val="PargrafodaLista"/>
+              <w:numPr>
+                <w:ilvl w:val="0"/>
+                <w:numId w:val="3"/>
+              </w:numPr>
+              <w:spacing w:line="276" w:lineRule="auto"/>
+              <w:cnfStyle w:val="000000000000" w:firstRow="0" w:lastRow="0" w:firstColumn="0" w:lastColumn="0" w:oddVBand="0" w:evenVBand="0" w:oddHBand="0" w:evenHBand="0" w:firstRowFirstColumn="0" w:firstRowLastColumn="0" w:lastRowFirstColumn="0" w:lastRowLastColumn="0"/>
+              <w:rPr>
+                <w:sz w:val="22"/>
+                <w:szCs w:val="22"/>
+              </w:rPr>
+            </w:pPr>
+            <w:r>
+              <w:rPr>
+                <w:sz w:val="22"/>
+                <w:szCs w:val="22"/>
+              </w:rPr>
+              <w:t xml:space="preserve">Integração Back-End c/ </w:t>
+            </w:r>
+            <w:proofErr w:type="spellStart"/>
+            <w:r>
+              <w:rPr>
+                <w:sz w:val="22"/>
+                <w:szCs w:val="22"/>
+              </w:rPr>
+              <w:t>Swagger</w:t>
+            </w:r>
+            <w:proofErr w:type="spellEnd"/>
           </w:p>
         </w:tc>
       </w:tr>
       <w:tr>
+        <w:trPr>
+          <w:cnfStyle w:val="000000100000" w:firstRow="0" w:lastRow="0" w:firstColumn="0" w:lastColumn="0" w:oddVBand="0" w:evenVBand="0" w:oddHBand="1" w:evenHBand="0" w:firstRowFirstColumn="0" w:firstRowLastColumn="0" w:lastRowFirstColumn="0" w:lastRowLastColumn="0"/>
+        </w:trPr>
         <w:tc>
           <w:tcPr>
             <w:cnfStyle w:val="001000000000" w:firstRow="0" w:lastRow="0" w:firstColumn="1" w:lastColumn="0" w:oddVBand="0" w:evenVBand="0" w:oddHBand="0" w:evenHBand="0" w:firstRowFirstColumn="0" w:firstRowLastColumn="0" w:lastRowFirstColumn="0" w:lastRowLastColumn="0"/>
@@ -6555,19 +6747,23 @@
                 <w:numId w:val="3"/>
               </w:numPr>
               <w:spacing w:line="276" w:lineRule="auto"/>
-              <w:cnfStyle w:val="000000000000" w:firstRow="0" w:lastRow="0" w:firstColumn="0" w:lastColumn="0" w:oddVBand="0" w:evenVBand="0" w:oddHBand="0" w:evenHBand="0" w:firstRowFirstColumn="0" w:firstRowLastColumn="0" w:lastRowFirstColumn="0" w:lastRowLastColumn="0"/>
+              <w:cnfStyle w:val="000000100000" w:firstRow="0" w:lastRow="0" w:firstColumn="0" w:lastColumn="0" w:oddVBand="0" w:evenVBand="0" w:oddHBand="1" w:evenHBand="0" w:firstRowFirstColumn="0" w:firstRowLastColumn="0" w:lastRowFirstColumn="0" w:lastRowLastColumn="0"/>
               <w:rPr>
                 <w:sz w:val="22"/>
                 <w:szCs w:val="22"/>
               </w:rPr>
             </w:pPr>
+            <w:r>
+              <w:rPr>
+                <w:sz w:val="22"/>
+                <w:szCs w:val="22"/>
+              </w:rPr>
+              <w:t>Autenticação e Autorização</w:t>
+            </w:r>
           </w:p>
         </w:tc>
       </w:tr>
       <w:tr>
-        <w:trPr>
-          <w:cnfStyle w:val="000000100000" w:firstRow="0" w:lastRow="0" w:firstColumn="0" w:lastColumn="0" w:oddVBand="0" w:evenVBand="0" w:oddHBand="1" w:evenHBand="0" w:firstRowFirstColumn="0" w:firstRowLastColumn="0" w:lastRowFirstColumn="0" w:lastRowLastColumn="0"/>
-        </w:trPr>
         <w:tc>
           <w:tcPr>
             <w:cnfStyle w:val="001000000000" w:firstRow="0" w:lastRow="0" w:firstColumn="1" w:lastColumn="0" w:oddVBand="0" w:evenVBand="0" w:oddHBand="0" w:evenHBand="0" w:firstRowFirstColumn="0" w:firstRowLastColumn="0" w:lastRowFirstColumn="0" w:lastRowLastColumn="0"/>
@@ -6603,7 +6799,7 @@
                 <w:numId w:val="3"/>
               </w:numPr>
               <w:spacing w:line="276" w:lineRule="auto"/>
-              <w:cnfStyle w:val="000000100000" w:firstRow="0" w:lastRow="0" w:firstColumn="0" w:lastColumn="0" w:oddVBand="0" w:evenVBand="0" w:oddHBand="1" w:evenHBand="0" w:firstRowFirstColumn="0" w:firstRowLastColumn="0" w:lastRowFirstColumn="0" w:lastRowLastColumn="0"/>
+              <w:cnfStyle w:val="000000000000" w:firstRow="0" w:lastRow="0" w:firstColumn="0" w:lastColumn="0" w:oddVBand="0" w:evenVBand="0" w:oddHBand="0" w:evenHBand="0" w:firstRowFirstColumn="0" w:firstRowLastColumn="0" w:lastRowFirstColumn="0" w:lastRowLastColumn="0"/>
               <w:rPr>
                 <w:sz w:val="22"/>
                 <w:szCs w:val="22"/>
@@ -6615,112 +6811,6 @@
                 <w:szCs w:val="22"/>
               </w:rPr>
               <w:t>Aprendizagem dos fundamentos de eletrónica</w:t>
-            </w:r>
-          </w:p>
-        </w:tc>
-      </w:tr>
-      <w:tr>
-        <w:tc>
-          <w:tcPr>
-            <w:cnfStyle w:val="001000000000" w:firstRow="0" w:lastRow="0" w:firstColumn="1" w:lastColumn="0" w:oddVBand="0" w:evenVBand="0" w:oddHBand="0" w:evenHBand="0" w:firstRowFirstColumn="0" w:firstRowLastColumn="0" w:lastRowFirstColumn="0" w:lastRowLastColumn="0"/>
-            <w:tcW w:w="1555" w:type="dxa"/>
-          </w:tcPr>
-          <w:p>
-            <w:pPr>
-              <w:spacing w:line="276" w:lineRule="auto"/>
-              <w:jc w:val="center"/>
-              <w:rPr>
-                <w:sz w:val="22"/>
-                <w:szCs w:val="22"/>
-              </w:rPr>
-            </w:pPr>
-            <w:r>
-              <w:rPr>
-                <w:sz w:val="22"/>
-                <w:szCs w:val="22"/>
-              </w:rPr>
-              <w:t>30/11/2019</w:t>
-            </w:r>
-          </w:p>
-        </w:tc>
-        <w:tc>
-          <w:tcPr>
-            <w:tcW w:w="6939" w:type="dxa"/>
-          </w:tcPr>
-          <w:p>
-            <w:pPr>
-              <w:pStyle w:val="PargrafodaLista"/>
-              <w:numPr>
-                <w:ilvl w:val="0"/>
-                <w:numId w:val="3"/>
-              </w:numPr>
-              <w:spacing w:line="276" w:lineRule="auto"/>
-              <w:cnfStyle w:val="000000000000" w:firstRow="0" w:lastRow="0" w:firstColumn="0" w:lastColumn="0" w:oddVBand="0" w:evenVBand="0" w:oddHBand="0" w:evenHBand="0" w:firstRowFirstColumn="0" w:firstRowLastColumn="0" w:lastRowFirstColumn="0" w:lastRowLastColumn="0"/>
-              <w:rPr>
-                <w:sz w:val="22"/>
-                <w:szCs w:val="22"/>
-              </w:rPr>
-            </w:pPr>
-            <w:r>
-              <w:rPr>
-                <w:sz w:val="22"/>
-                <w:szCs w:val="22"/>
-              </w:rPr>
-              <w:t xml:space="preserve">Instalação do sistema operativo </w:t>
-            </w:r>
-            <w:proofErr w:type="spellStart"/>
-            <w:r>
-              <w:rPr>
-                <w:sz w:val="22"/>
-                <w:szCs w:val="22"/>
-              </w:rPr>
-              <w:t>NOOBs</w:t>
-            </w:r>
-            <w:proofErr w:type="spellEnd"/>
-            <w:r>
-              <w:rPr>
-                <w:sz w:val="22"/>
-                <w:szCs w:val="22"/>
-              </w:rPr>
-              <w:t xml:space="preserve"> no </w:t>
-            </w:r>
-            <w:proofErr w:type="spellStart"/>
-            <w:r>
-              <w:rPr>
-                <w:sz w:val="22"/>
-                <w:szCs w:val="22"/>
-              </w:rPr>
-              <w:t>Raspberry</w:t>
-            </w:r>
-            <w:proofErr w:type="spellEnd"/>
-            <w:r>
-              <w:rPr>
-                <w:sz w:val="22"/>
-                <w:szCs w:val="22"/>
-              </w:rPr>
-              <w:t xml:space="preserve"> Pi</w:t>
-            </w:r>
-          </w:p>
-          <w:p>
-            <w:pPr>
-              <w:pStyle w:val="PargrafodaLista"/>
-              <w:numPr>
-                <w:ilvl w:val="0"/>
-                <w:numId w:val="3"/>
-              </w:numPr>
-              <w:spacing w:line="276" w:lineRule="auto"/>
-              <w:cnfStyle w:val="000000000000" w:firstRow="0" w:lastRow="0" w:firstColumn="0" w:lastColumn="0" w:oddVBand="0" w:evenVBand="0" w:oddHBand="0" w:evenHBand="0" w:firstRowFirstColumn="0" w:firstRowLastColumn="0" w:lastRowFirstColumn="0" w:lastRowLastColumn="0"/>
-              <w:rPr>
-                <w:sz w:val="22"/>
-                <w:szCs w:val="22"/>
-              </w:rPr>
-            </w:pPr>
-            <w:r>
-              <w:rPr>
-                <w:sz w:val="22"/>
-                <w:szCs w:val="22"/>
-              </w:rPr>
-              <w:t>Aprendizagem de sistema GPIO</w:t>
             </w:r>
           </w:p>
         </w:tc>
@@ -6748,6 +6838,94 @@
                 <w:sz w:val="22"/>
                 <w:szCs w:val="22"/>
               </w:rPr>
+              <w:t>30/11/2019</w:t>
+            </w:r>
+          </w:p>
+        </w:tc>
+        <w:tc>
+          <w:tcPr>
+            <w:tcW w:w="6939" w:type="dxa"/>
+          </w:tcPr>
+          <w:p>
+            <w:pPr>
+              <w:pStyle w:val="PargrafodaLista"/>
+              <w:numPr>
+                <w:ilvl w:val="0"/>
+                <w:numId w:val="3"/>
+              </w:numPr>
+              <w:spacing w:line="276" w:lineRule="auto"/>
+              <w:cnfStyle w:val="000000100000" w:firstRow="0" w:lastRow="0" w:firstColumn="0" w:lastColumn="0" w:oddVBand="0" w:evenVBand="0" w:oddHBand="1" w:evenHBand="0" w:firstRowFirstColumn="0" w:firstRowLastColumn="0" w:lastRowFirstColumn="0" w:lastRowLastColumn="0"/>
+              <w:rPr>
+                <w:sz w:val="22"/>
+                <w:szCs w:val="22"/>
+              </w:rPr>
+            </w:pPr>
+            <w:r>
+              <w:rPr>
+                <w:sz w:val="22"/>
+                <w:szCs w:val="22"/>
+              </w:rPr>
+              <w:t>Instalação do sistema operativo NOOB</w:t>
+            </w:r>
+            <w:r>
+              <w:rPr>
+                <w:sz w:val="22"/>
+                <w:szCs w:val="22"/>
+              </w:rPr>
+              <w:t>S</w:t>
+            </w:r>
+            <w:r>
+              <w:rPr>
+                <w:sz w:val="22"/>
+                <w:szCs w:val="22"/>
+              </w:rPr>
+              <w:t xml:space="preserve"> no Raspberry Pi</w:t>
+            </w:r>
+          </w:p>
+          <w:p>
+            <w:pPr>
+              <w:pStyle w:val="PargrafodaLista"/>
+              <w:numPr>
+                <w:ilvl w:val="0"/>
+                <w:numId w:val="3"/>
+              </w:numPr>
+              <w:spacing w:line="276" w:lineRule="auto"/>
+              <w:cnfStyle w:val="000000100000" w:firstRow="0" w:lastRow="0" w:firstColumn="0" w:lastColumn="0" w:oddVBand="0" w:evenVBand="0" w:oddHBand="1" w:evenHBand="0" w:firstRowFirstColumn="0" w:firstRowLastColumn="0" w:lastRowFirstColumn="0" w:lastRowLastColumn="0"/>
+              <w:rPr>
+                <w:sz w:val="22"/>
+                <w:szCs w:val="22"/>
+              </w:rPr>
+            </w:pPr>
+            <w:r>
+              <w:rPr>
+                <w:sz w:val="22"/>
+                <w:szCs w:val="22"/>
+              </w:rPr>
+              <w:t>Aprendizagem de sistema GPIO</w:t>
+            </w:r>
+          </w:p>
+        </w:tc>
+      </w:tr>
+      <w:tr>
+        <w:tc>
+          <w:tcPr>
+            <w:cnfStyle w:val="001000000000" w:firstRow="0" w:lastRow="0" w:firstColumn="1" w:lastColumn="0" w:oddVBand="0" w:evenVBand="0" w:oddHBand="0" w:evenHBand="0" w:firstRowFirstColumn="0" w:firstRowLastColumn="0" w:lastRowFirstColumn="0" w:lastRowLastColumn="0"/>
+            <w:tcW w:w="1555" w:type="dxa"/>
+          </w:tcPr>
+          <w:p>
+            <w:pPr>
+              <w:spacing w:line="276" w:lineRule="auto"/>
+              <w:jc w:val="center"/>
+              <w:rPr>
+                <w:sz w:val="22"/>
+                <w:szCs w:val="22"/>
+              </w:rPr>
+            </w:pPr>
+            <w:r>
+              <w:rPr>
+                <w:sz w:val="22"/>
+                <w:szCs w:val="22"/>
+              </w:rPr>
               <w:t>01/12/2019</w:t>
             </w:r>
           </w:p>
@@ -6764,7 +6942,7 @@
                 <w:numId w:val="3"/>
               </w:numPr>
               <w:spacing w:line="276" w:lineRule="auto"/>
-              <w:cnfStyle w:val="000000100000" w:firstRow="0" w:lastRow="0" w:firstColumn="0" w:lastColumn="0" w:oddVBand="0" w:evenVBand="0" w:oddHBand="1" w:evenHBand="0" w:firstRowFirstColumn="0" w:firstRowLastColumn="0" w:lastRowFirstColumn="0" w:lastRowLastColumn="0"/>
+              <w:cnfStyle w:val="000000000000" w:firstRow="0" w:lastRow="0" w:firstColumn="0" w:lastColumn="0" w:oddVBand="0" w:evenVBand="0" w:oddHBand="0" w:evenHBand="0" w:firstRowFirstColumn="0" w:firstRowLastColumn="0" w:lastRowFirstColumn="0" w:lastRowLastColumn="0"/>
               <w:rPr>
                 <w:sz w:val="22"/>
                 <w:szCs w:val="22"/>
@@ -6790,6 +6968,9 @@
         </w:tc>
       </w:tr>
       <w:tr>
+        <w:trPr>
+          <w:cnfStyle w:val="000000100000" w:firstRow="0" w:lastRow="0" w:firstColumn="0" w:lastColumn="0" w:oddVBand="0" w:evenVBand="0" w:oddHBand="1" w:evenHBand="0" w:firstRowFirstColumn="0" w:firstRowLastColumn="0" w:lastRowFirstColumn="0" w:lastRowLastColumn="0"/>
+        </w:trPr>
         <w:tc>
           <w:tcPr>
             <w:cnfStyle w:val="001000000000" w:firstRow="0" w:lastRow="0" w:firstColumn="1" w:lastColumn="0" w:oddVBand="0" w:evenVBand="0" w:oddHBand="0" w:evenHBand="0" w:firstRowFirstColumn="0" w:firstRowLastColumn="0" w:lastRowFirstColumn="0" w:lastRowLastColumn="0"/>
@@ -6825,7 +7006,7 @@
                 <w:numId w:val="3"/>
               </w:numPr>
               <w:spacing w:line="276" w:lineRule="auto"/>
-              <w:cnfStyle w:val="000000000000" w:firstRow="0" w:lastRow="0" w:firstColumn="0" w:lastColumn="0" w:oddVBand="0" w:evenVBand="0" w:oddHBand="0" w:evenHBand="0" w:firstRowFirstColumn="0" w:firstRowLastColumn="0" w:lastRowFirstColumn="0" w:lastRowLastColumn="0"/>
+              <w:cnfStyle w:val="000000100000" w:firstRow="0" w:lastRow="0" w:firstColumn="0" w:lastColumn="0" w:oddVBand="0" w:evenVBand="0" w:oddHBand="1" w:evenHBand="0" w:firstRowFirstColumn="0" w:firstRowLastColumn="0" w:lastRowFirstColumn="0" w:lastRowLastColumn="0"/>
               <w:rPr>
                 <w:sz w:val="22"/>
                 <w:szCs w:val="22"/>
@@ -6836,23 +7017,7 @@
                 <w:sz w:val="22"/>
                 <w:szCs w:val="22"/>
               </w:rPr>
-              <w:t xml:space="preserve">Integração do LCD1602 c/ </w:t>
-            </w:r>
-            <w:proofErr w:type="spellStart"/>
-            <w:r>
-              <w:rPr>
-                <w:sz w:val="22"/>
-                <w:szCs w:val="22"/>
-              </w:rPr>
-              <w:t>Raspberry</w:t>
-            </w:r>
-            <w:proofErr w:type="spellEnd"/>
-            <w:r>
-              <w:rPr>
-                <w:sz w:val="22"/>
-                <w:szCs w:val="22"/>
-              </w:rPr>
-              <w:t xml:space="preserve"> Pi</w:t>
+              <w:t>Integração do LCD1602 c/ Raspberry Pi</w:t>
             </w:r>
           </w:p>
           <w:p>
@@ -6863,7 +7028,7 @@
                 <w:numId w:val="3"/>
               </w:numPr>
               <w:spacing w:line="276" w:lineRule="auto"/>
-              <w:cnfStyle w:val="000000000000" w:firstRow="0" w:lastRow="0" w:firstColumn="0" w:lastColumn="0" w:oddVBand="0" w:evenVBand="0" w:oddHBand="0" w:evenHBand="0" w:firstRowFirstColumn="0" w:firstRowLastColumn="0" w:lastRowFirstColumn="0" w:lastRowLastColumn="0"/>
+              <w:cnfStyle w:val="000000100000" w:firstRow="0" w:lastRow="0" w:firstColumn="0" w:lastColumn="0" w:oddVBand="0" w:evenVBand="0" w:oddHBand="1" w:evenHBand="0" w:firstRowFirstColumn="0" w:firstRowLastColumn="0" w:lastRowFirstColumn="0" w:lastRowLastColumn="0"/>
               <w:rPr>
                 <w:sz w:val="22"/>
                 <w:szCs w:val="22"/>
@@ -6885,7 +7050,7 @@
                 <w:numId w:val="3"/>
               </w:numPr>
               <w:spacing w:line="276" w:lineRule="auto"/>
-              <w:cnfStyle w:val="000000000000" w:firstRow="0" w:lastRow="0" w:firstColumn="0" w:lastColumn="0" w:oddVBand="0" w:evenVBand="0" w:oddHBand="0" w:evenHBand="0" w:firstRowFirstColumn="0" w:firstRowLastColumn="0" w:lastRowFirstColumn="0" w:lastRowLastColumn="0"/>
+              <w:cnfStyle w:val="000000100000" w:firstRow="0" w:lastRow="0" w:firstColumn="0" w:lastColumn="0" w:oddVBand="0" w:evenVBand="0" w:oddHBand="1" w:evenHBand="0" w:firstRowFirstColumn="0" w:firstRowLastColumn="0" w:lastRowFirstColumn="0" w:lastRowLastColumn="0"/>
               <w:rPr>
                 <w:sz w:val="22"/>
                 <w:szCs w:val="22"/>
@@ -6897,6 +7062,145 @@
                 <w:szCs w:val="22"/>
               </w:rPr>
               <w:t>Desenvolvimento/Adaptação de Scripts Controladores LCD1602</w:t>
+            </w:r>
+          </w:p>
+        </w:tc>
+      </w:tr>
+      <w:tr>
+        <w:tc>
+          <w:tcPr>
+            <w:tcW w:w="1555" w:type="dxa"/>
+          </w:tcPr>
+          <w:p>
+            <w:pPr>
+              <w:spacing w:line="276" w:lineRule="auto"/>
+              <w:jc w:val="center"/>
+              <w:cnfStyle w:val="001000000000" w:firstRow="0" w:lastRow="0" w:firstColumn="1" w:lastColumn="0" w:oddVBand="0" w:evenVBand="0" w:oddHBand="0" w:evenHBand="0" w:firstRowFirstColumn="0" w:firstRowLastColumn="0" w:lastRowFirstColumn="0" w:lastRowLastColumn="0"/>
+              <w:rPr>
+                <w:sz w:val="22"/>
+                <w:szCs w:val="22"/>
+              </w:rPr>
+            </w:pPr>
+            <w:r>
+              <w:rPr>
+                <w:sz w:val="22"/>
+                <w:szCs w:val="22"/>
+              </w:rPr>
+              <w:t>03/12/2019</w:t>
+            </w:r>
+          </w:p>
+        </w:tc>
+        <w:tc>
+          <w:tcPr>
+            <w:tcW w:w="6939" w:type="dxa"/>
+          </w:tcPr>
+          <w:p>
+            <w:pPr>
+              <w:pStyle w:val="PargrafodaLista"/>
+              <w:numPr>
+                <w:ilvl w:val="0"/>
+                <w:numId w:val="3"/>
+              </w:numPr>
+              <w:spacing w:line="276" w:lineRule="auto"/>
+              <w:rPr>
+                <w:sz w:val="22"/>
+                <w:szCs w:val="22"/>
+              </w:rPr>
+            </w:pPr>
+            <w:r>
+              <w:rPr>
+                <w:sz w:val="22"/>
+                <w:szCs w:val="22"/>
+              </w:rPr>
+              <w:t xml:space="preserve">Desenvolvimento de Scripts p/ </w:t>
+            </w:r>
+            <w:r>
+              <w:rPr>
+                <w:sz w:val="22"/>
+                <w:szCs w:val="22"/>
+              </w:rPr>
+              <w:t>RC522 (RFID Sensor)</w:t>
+            </w:r>
+          </w:p>
+          <w:p>
+            <w:pPr>
+              <w:pStyle w:val="PargrafodaLista"/>
+              <w:numPr>
+                <w:ilvl w:val="0"/>
+                <w:numId w:val="3"/>
+              </w:numPr>
+              <w:spacing w:line="276" w:lineRule="auto"/>
+              <w:rPr>
+                <w:sz w:val="22"/>
+                <w:szCs w:val="22"/>
+              </w:rPr>
+            </w:pPr>
+            <w:r>
+              <w:rPr>
+                <w:sz w:val="22"/>
+                <w:szCs w:val="22"/>
+              </w:rPr>
+              <w:t>Configuração de Pipelines</w:t>
+            </w:r>
+          </w:p>
+          <w:p>
+            <w:pPr>
+              <w:pStyle w:val="PargrafodaLista"/>
+              <w:numPr>
+                <w:ilvl w:val="0"/>
+                <w:numId w:val="3"/>
+              </w:numPr>
+              <w:spacing w:line="276" w:lineRule="auto"/>
+              <w:rPr>
+                <w:sz w:val="22"/>
+                <w:szCs w:val="22"/>
+              </w:rPr>
+            </w:pPr>
+            <w:r>
+              <w:rPr>
+                <w:sz w:val="22"/>
+                <w:szCs w:val="22"/>
+              </w:rPr>
+              <w:t xml:space="preserve">Reconfiguração de </w:t>
+            </w:r>
+            <w:proofErr w:type="spellStart"/>
+            <w:r>
+              <w:rPr>
+                <w:sz w:val="22"/>
+                <w:szCs w:val="22"/>
+              </w:rPr>
+              <w:t>R</w:t>
+            </w:r>
+            <w:bookmarkStart w:id="22" w:name="_GoBack"/>
+            <w:bookmarkEnd w:id="22"/>
+            <w:r>
+              <w:rPr>
+                <w:sz w:val="22"/>
+                <w:szCs w:val="22"/>
+              </w:rPr>
+              <w:t>unners</w:t>
+            </w:r>
+            <w:proofErr w:type="spellEnd"/>
+          </w:p>
+          <w:p>
+            <w:pPr>
+              <w:pStyle w:val="PargrafodaLista"/>
+              <w:numPr>
+                <w:ilvl w:val="0"/>
+                <w:numId w:val="3"/>
+              </w:numPr>
+              <w:spacing w:line="276" w:lineRule="auto"/>
+              <w:rPr>
+                <w:sz w:val="22"/>
+                <w:szCs w:val="22"/>
+              </w:rPr>
+            </w:pPr>
+            <w:r>
+              <w:rPr>
+                <w:sz w:val="22"/>
+                <w:szCs w:val="22"/>
+              </w:rPr>
+              <w:t>Desenvolvimento de Ficheiro YAML</w:t>
             </w:r>
           </w:p>
         </w:tc>
@@ -6924,7 +7228,7 @@
                 <w:sz w:val="22"/>
                 <w:szCs w:val="22"/>
               </w:rPr>
-              <w:t>03/12/2019</w:t>
+              <w:t>04/12/2019</w:t>
             </w:r>
           </w:p>
         </w:tc>
@@ -6951,14 +7255,7 @@
                 <w:sz w:val="22"/>
                 <w:szCs w:val="22"/>
               </w:rPr>
-              <w:t xml:space="preserve">Desenvolvimento de Scripts p/ </w:t>
-            </w:r>
-            <w:r>
-              <w:rPr>
-                <w:sz w:val="22"/>
-                <w:szCs w:val="22"/>
-              </w:rPr>
-              <w:t>RC522 (RFID Sensor)</w:t>
+              <w:t>Conceção de queries</w:t>
             </w:r>
           </w:p>
           <w:p>
@@ -6980,60 +7277,7 @@
                 <w:sz w:val="22"/>
                 <w:szCs w:val="22"/>
               </w:rPr>
-              <w:t>Configuração de Pipelines</w:t>
-            </w:r>
-          </w:p>
-          <w:p>
-            <w:pPr>
-              <w:pStyle w:val="PargrafodaLista"/>
-              <w:numPr>
-                <w:ilvl w:val="0"/>
-                <w:numId w:val="3"/>
-              </w:numPr>
-              <w:spacing w:line="276" w:lineRule="auto"/>
-              <w:cnfStyle w:val="000000100000" w:firstRow="0" w:lastRow="0" w:firstColumn="0" w:lastColumn="0" w:oddVBand="0" w:evenVBand="0" w:oddHBand="1" w:evenHBand="0" w:firstRowFirstColumn="0" w:firstRowLastColumn="0" w:lastRowFirstColumn="0" w:lastRowLastColumn="0"/>
-              <w:rPr>
-                <w:sz w:val="22"/>
-                <w:szCs w:val="22"/>
-              </w:rPr>
-            </w:pPr>
-            <w:r>
-              <w:rPr>
-                <w:sz w:val="22"/>
-                <w:szCs w:val="22"/>
-              </w:rPr>
-              <w:t xml:space="preserve">Reconfiguração de </w:t>
-            </w:r>
-            <w:proofErr w:type="spellStart"/>
-            <w:r>
-              <w:rPr>
-                <w:sz w:val="22"/>
-                <w:szCs w:val="22"/>
-              </w:rPr>
-              <w:t>Runners</w:t>
-            </w:r>
-            <w:proofErr w:type="spellEnd"/>
-          </w:p>
-          <w:p>
-            <w:pPr>
-              <w:pStyle w:val="PargrafodaLista"/>
-              <w:numPr>
-                <w:ilvl w:val="0"/>
-                <w:numId w:val="3"/>
-              </w:numPr>
-              <w:spacing w:line="276" w:lineRule="auto"/>
-              <w:cnfStyle w:val="000000100000" w:firstRow="0" w:lastRow="0" w:firstColumn="0" w:lastColumn="0" w:oddVBand="0" w:evenVBand="0" w:oddHBand="1" w:evenHBand="0" w:firstRowFirstColumn="0" w:firstRowLastColumn="0" w:lastRowFirstColumn="0" w:lastRowLastColumn="0"/>
-              <w:rPr>
-                <w:sz w:val="22"/>
-                <w:szCs w:val="22"/>
-              </w:rPr>
-            </w:pPr>
-            <w:r>
-              <w:rPr>
-                <w:sz w:val="22"/>
-                <w:szCs w:val="22"/>
-              </w:rPr>
-              <w:t>Desenvolvimento de Ficheiro YAML</w:t>
+              <w:t>Relatório Base de Dados</w:t>
             </w:r>
           </w:p>
         </w:tc>
@@ -7058,7 +7302,7 @@
                 <w:sz w:val="22"/>
                 <w:szCs w:val="22"/>
               </w:rPr>
-              <w:t>04/12/2019</w:t>
+              <w:t>05/12/2019</w:t>
             </w:r>
           </w:p>
         </w:tc>
@@ -7085,42 +7329,9 @@
                 <w:sz w:val="22"/>
                 <w:szCs w:val="22"/>
               </w:rPr>
-              <w:t>Relatório Base de Dados</w:t>
+              <w:t>Fim do #4 Sprint</w:t>
             </w:r>
           </w:p>
-        </w:tc>
-      </w:tr>
-      <w:tr>
-        <w:trPr>
-          <w:cnfStyle w:val="000000100000" w:firstRow="0" w:lastRow="0" w:firstColumn="0" w:lastColumn="0" w:oddVBand="0" w:evenVBand="0" w:oddHBand="1" w:evenHBand="0" w:firstRowFirstColumn="0" w:firstRowLastColumn="0" w:lastRowFirstColumn="0" w:lastRowLastColumn="0"/>
-        </w:trPr>
-        <w:tc>
-          <w:tcPr>
-            <w:cnfStyle w:val="001000000000" w:firstRow="0" w:lastRow="0" w:firstColumn="1" w:lastColumn="0" w:oddVBand="0" w:evenVBand="0" w:oddHBand="0" w:evenHBand="0" w:firstRowFirstColumn="0" w:firstRowLastColumn="0" w:lastRowFirstColumn="0" w:lastRowLastColumn="0"/>
-            <w:tcW w:w="1555" w:type="dxa"/>
-          </w:tcPr>
-          <w:p>
-            <w:pPr>
-              <w:spacing w:line="276" w:lineRule="auto"/>
-              <w:jc w:val="center"/>
-              <w:rPr>
-                <w:sz w:val="22"/>
-                <w:szCs w:val="22"/>
-              </w:rPr>
-            </w:pPr>
-            <w:r>
-              <w:rPr>
-                <w:sz w:val="22"/>
-                <w:szCs w:val="22"/>
-              </w:rPr>
-              <w:t>05/12/2019</w:t>
-            </w:r>
-          </w:p>
-        </w:tc>
-        <w:tc>
-          <w:tcPr>
-            <w:tcW w:w="6939" w:type="dxa"/>
-          </w:tcPr>
           <w:p>
             <w:pPr>
               <w:pStyle w:val="PargrafodaLista"/>
@@ -7129,12 +7340,41 @@
                 <w:numId w:val="3"/>
               </w:numPr>
               <w:spacing w:line="276" w:lineRule="auto"/>
-              <w:cnfStyle w:val="000000100000" w:firstRow="0" w:lastRow="0" w:firstColumn="0" w:lastColumn="0" w:oddVBand="0" w:evenVBand="0" w:oddHBand="1" w:evenHBand="0" w:firstRowFirstColumn="0" w:firstRowLastColumn="0" w:lastRowFirstColumn="0" w:lastRowLastColumn="0"/>
+              <w:cnfStyle w:val="000000000000" w:firstRow="0" w:lastRow="0" w:firstColumn="0" w:lastColumn="0" w:oddVBand="0" w:evenVBand="0" w:oddHBand="0" w:evenHBand="0" w:firstRowFirstColumn="0" w:firstRowLastColumn="0" w:lastRowFirstColumn="0" w:lastRowLastColumn="0"/>
               <w:rPr>
                 <w:sz w:val="22"/>
                 <w:szCs w:val="22"/>
               </w:rPr>
             </w:pPr>
+            <w:r>
+              <w:rPr>
+                <w:sz w:val="22"/>
+                <w:szCs w:val="22"/>
+              </w:rPr>
+              <w:t>SCRUM Meeting</w:t>
+            </w:r>
+          </w:p>
+          <w:p>
+            <w:pPr>
+              <w:pStyle w:val="PargrafodaLista"/>
+              <w:numPr>
+                <w:ilvl w:val="0"/>
+                <w:numId w:val="3"/>
+              </w:numPr>
+              <w:spacing w:line="276" w:lineRule="auto"/>
+              <w:cnfStyle w:val="000000000000" w:firstRow="0" w:lastRow="0" w:firstColumn="0" w:lastColumn="0" w:oddVBand="0" w:evenVBand="0" w:oddHBand="0" w:evenHBand="0" w:firstRowFirstColumn="0" w:firstRowLastColumn="0" w:lastRowFirstColumn="0" w:lastRowLastColumn="0"/>
+              <w:rPr>
+                <w:sz w:val="22"/>
+                <w:szCs w:val="22"/>
+              </w:rPr>
+            </w:pPr>
+            <w:r>
+              <w:rPr>
+                <w:sz w:val="22"/>
+                <w:szCs w:val="22"/>
+              </w:rPr>
+              <w:t>Entrega do #2 Milestone</w:t>
+            </w:r>
           </w:p>
         </w:tc>
       </w:tr>
@@ -7146,30 +7386,20 @@
       </w:pPr>
       <w:bookmarkStart w:id="23" w:name="_Toc25601603"/>
       <w:r>
+        <w:t xml:space="preserve"> </w:t>
+      </w:r>
+      <w:r>
         <w:t xml:space="preserve">Tabela </w:t>
       </w:r>
-      <w:r>
-        <w:fldChar w:fldCharType="begin"/>
-      </w:r>
-      <w:r>
-        <w:instrText xml:space="preserve"> SEQ Tabela \* ARABIC </w:instrText>
-      </w:r>
-      <w:r>
-        <w:fldChar w:fldCharType="separate"/>
-      </w:r>
-      <w:r>
-        <w:rPr>
-          <w:noProof/>
-        </w:rPr>
-        <w:t>3</w:t>
-      </w:r>
-      <w:bookmarkEnd w:id="23"/>
-      <w:r>
-        <w:rPr>
-          <w:noProof/>
-        </w:rPr>
-        <w:fldChar w:fldCharType="end"/>
-      </w:r>
+      <w:fldSimple w:instr=" SEQ Tabela \* ARABIC ">
+        <w:r>
+          <w:rPr>
+            <w:noProof/>
+          </w:rPr>
+          <w:t>3</w:t>
+        </w:r>
+        <w:bookmarkEnd w:id="23"/>
+      </w:fldSimple>
     </w:p>
     <w:p>
       <w:r>
@@ -7331,15 +7561,7 @@
       </w:r>
       <w:proofErr w:type="spellEnd"/>
       <w:r>
-        <w:t xml:space="preserve"> </w:t>
-      </w:r>
-      <w:proofErr w:type="spellStart"/>
-      <w:r>
-        <w:t>Raspberry</w:t>
-      </w:r>
-      <w:proofErr w:type="spellEnd"/>
-      <w:r>
-        <w:t xml:space="preserve"> Pi 4 </w:t>
+        <w:t xml:space="preserve"> Raspberry Pi 4 </w:t>
       </w:r>
       <w:proofErr w:type="spellStart"/>
       <w:r>
@@ -7357,15 +7579,7 @@
       </w:r>
       <w:proofErr w:type="spellEnd"/>
       <w:r>
-        <w:t xml:space="preserve"> </w:t>
-      </w:r>
-      <w:proofErr w:type="spellStart"/>
-      <w:r>
-        <w:t>Raspberry</w:t>
-      </w:r>
-      <w:proofErr w:type="spellEnd"/>
-      <w:r>
-        <w:t xml:space="preserve"> Pi 4 GPIO </w:t>
+        <w:t xml:space="preserve"> Raspberry Pi 4 GPIO </w:t>
       </w:r>
       <w:proofErr w:type="spellStart"/>
       <w:r>
@@ -9066,6 +9280,9 @@
         <w:tabs>
           <w:tab w:val="left" w:pos="3750"/>
         </w:tabs>
+        <w:rPr>
+          <w:rStyle w:val="Hiperligao"/>
+        </w:rPr>
       </w:pPr>
       <w:hyperlink r:id="rId121" w:history="1">
         <w:r>
@@ -9082,6 +9299,14 @@
           <w:tab w:val="left" w:pos="3750"/>
         </w:tabs>
       </w:pPr>
+      <w:hyperlink r:id="rId122" w:history="1">
+        <w:r>
+          <w:rPr>
+            <w:rStyle w:val="Hiperligao"/>
+          </w:rPr>
+          <w:t>https://swagger.io/tools/open-source/getting-started/</w:t>
+        </w:r>
+      </w:hyperlink>
     </w:p>
     <w:p>
       <w:pPr>
@@ -9089,6 +9314,14 @@
           <w:tab w:val="left" w:pos="3750"/>
         </w:tabs>
       </w:pPr>
+      <w:hyperlink r:id="rId123" w:history="1">
+        <w:r>
+          <w:rPr>
+            <w:rStyle w:val="Hiperligao"/>
+          </w:rPr>
+          <w:t>https://reactjs.org/tutorial/tutorial.html</w:t>
+        </w:r>
+      </w:hyperlink>
     </w:p>
     <w:p>
       <w:pPr>
@@ -9096,10 +9329,46 @@
           <w:tab w:val="left" w:pos="3750"/>
         </w:tabs>
       </w:pPr>
+      <w:hyperlink r:id="rId124" w:history="1">
+        <w:r>
+          <w:rPr>
+            <w:rStyle w:val="Hiperligao"/>
+          </w:rPr>
+          <w:t>https://developer.android.com/guide</w:t>
+        </w:r>
+      </w:hyperlink>
+    </w:p>
+    <w:p>
+      <w:pPr>
+        <w:tabs>
+          <w:tab w:val="left" w:pos="3750"/>
+        </w:tabs>
+      </w:pPr>
+    </w:p>
+    <w:p>
+      <w:pPr>
+        <w:tabs>
+          <w:tab w:val="left" w:pos="3750"/>
+        </w:tabs>
+      </w:pPr>
+    </w:p>
+    <w:p>
+      <w:pPr>
+        <w:tabs>
+          <w:tab w:val="left" w:pos="3750"/>
+        </w:tabs>
+      </w:pPr>
+    </w:p>
+    <w:p>
+      <w:pPr>
+        <w:tabs>
+          <w:tab w:val="left" w:pos="3750"/>
+        </w:tabs>
+      </w:pPr>
     </w:p>
     <w:sectPr>
-      <w:headerReference w:type="default" r:id="rId122"/>
-      <w:footerReference w:type="default" r:id="rId123"/>
+      <w:headerReference w:type="default" r:id="rId125"/>
+      <w:footerReference w:type="default" r:id="rId126"/>
       <w:pgSz w:w="11906" w:h="16838"/>
       <w:pgMar w:top="1417" w:right="1701" w:bottom="1417" w:left="1701" w:header="708" w:footer="708" w:gutter="0"/>
       <w:pgNumType w:start="0"/>
@@ -11721,6 +11990,7 @@
     <w:rsid w:val="005A02AB"/>
     <w:rsid w:val="006A013F"/>
     <w:rsid w:val="008E74B7"/>
+    <w:rsid w:val="00963863"/>
     <w:rsid w:val="009C2D5F"/>
     <w:rsid w:val="00B43776"/>
     <w:rsid w:val="00F23783"/>
@@ -12509,7 +12779,7 @@
 </file>
 
 <file path=customXml/itemProps2.xml><?xml version="1.0" encoding="utf-8"?>
-<ds:datastoreItem xmlns:ds="http://schemas.openxmlformats.org/officeDocument/2006/customXml" ds:itemID="{44D90782-183C-440D-A8BA-31F3860B3E5C}">
+<ds:datastoreItem xmlns:ds="http://schemas.openxmlformats.org/officeDocument/2006/customXml" ds:itemID="{D3080811-7C3C-4B60-9412-BFD3D81DA856}">
   <ds:schemaRefs>
     <ds:schemaRef ds:uri="http://schemas.openxmlformats.org/officeDocument/2006/bibliography"/>
   </ds:schemaRefs>

</xml_diff>

<commit_message>
SRS EVITAR 1.8 | Relatorio Geral
</commit_message>
<xml_diff>
--- a/Engenharia de Software/RelatorioEVITAR.docx
+++ b/Engenharia de Software/RelatorioEVITAR.docx
@@ -15,7 +15,6 @@
           <w:docPartUnique/>
         </w:docPartObj>
       </w:sdtPr>
-      <w:sdtEndPr/>
       <w:sdtContent>
         <w:p>
           <w:r>
@@ -362,7 +361,6 @@
                                   <w:dataBinding w:prefixMappings="xmlns:ns0='http://purl.org/dc/elements/1.1/' xmlns:ns1='http://schemas.openxmlformats.org/package/2006/metadata/core-properties' " w:xpath="/ns1:coreProperties[1]/ns0:creator[1]" w:storeItemID="{6C3C8BC8-F283-45AE-878A-BAB7291924A1}"/>
                                   <w:text/>
                                 </w:sdtPr>
-                                <w:sdtEndPr/>
                                 <w:sdtContent>
                                   <w:p>
                                     <w:pPr>
@@ -408,7 +406,6 @@
                                     <w:dataBinding w:prefixMappings="xmlns:ns0='http://schemas.microsoft.com/office/2006/coverPageProps' " w:xpath="/ns0:CoverPageProperties[1]/ns0:CompanyEmail[1]" w:storeItemID="{55AF091B-3C7A-41E3-B477-F2FDAA23CFDA}"/>
                                     <w:text/>
                                   </w:sdtPr>
-                                  <w:sdtEndPr/>
                                   <w:sdtContent>
                                     <w:r>
                                       <w:rPr>
@@ -779,7 +776,6 @@
                                   <w:dataBinding w:prefixMappings="xmlns:ns0='http://purl.org/dc/elements/1.1/' xmlns:ns1='http://schemas.openxmlformats.org/package/2006/metadata/core-properties' " w:xpath="/ns1:coreProperties[1]/ns0:subject[1]" w:storeItemID="{6C3C8BC8-F283-45AE-878A-BAB7291924A1}"/>
                                   <w:text/>
                                 </w:sdtPr>
-                                <w:sdtEndPr/>
                                 <w:sdtContent>
                                   <w:p>
                                     <w:pPr>
@@ -4056,28 +4052,15 @@
           <w:r>
             <w:t xml:space="preserve">Tabela </w:t>
           </w:r>
-          <w:r>
-            <w:fldChar w:fldCharType="begin"/>
-          </w:r>
-          <w:r>
-            <w:instrText xml:space="preserve"> SEQ Tabela \* ARABIC </w:instrText>
-          </w:r>
-          <w:r>
-            <w:fldChar w:fldCharType="separate"/>
-          </w:r>
-          <w:r>
-            <w:rPr>
-              <w:noProof/>
-            </w:rPr>
-            <w:t>1</w:t>
-          </w:r>
-          <w:bookmarkEnd w:id="4"/>
-          <w:r>
-            <w:rPr>
-              <w:noProof/>
-            </w:rPr>
-            <w:fldChar w:fldCharType="end"/>
-          </w:r>
+          <w:fldSimple w:instr=" SEQ Tabela \* ARABIC ">
+            <w:r>
+              <w:rPr>
+                <w:noProof/>
+              </w:rPr>
+              <w:t>1</w:t>
+            </w:r>
+            <w:bookmarkEnd w:id="4"/>
+          </w:fldSimple>
         </w:p>
         <w:p>
           <w:r>
@@ -5735,28 +5718,15 @@
           <w:r>
             <w:t xml:space="preserve">Tabela </w:t>
           </w:r>
-          <w:r>
-            <w:fldChar w:fldCharType="begin"/>
-          </w:r>
-          <w:r>
-            <w:instrText xml:space="preserve"> SEQ Tabela \* ARABIC </w:instrText>
-          </w:r>
-          <w:r>
-            <w:fldChar w:fldCharType="separate"/>
-          </w:r>
-          <w:r>
-            <w:rPr>
-              <w:noProof/>
-            </w:rPr>
-            <w:t>2</w:t>
-          </w:r>
-          <w:bookmarkEnd w:id="20"/>
-          <w:r>
-            <w:rPr>
-              <w:noProof/>
-            </w:rPr>
-            <w:fldChar w:fldCharType="end"/>
-          </w:r>
+          <w:fldSimple w:instr=" SEQ Tabela \* ARABIC ">
+            <w:r>
+              <w:rPr>
+                <w:noProof/>
+              </w:rPr>
+              <w:t>2</w:t>
+            </w:r>
+            <w:bookmarkEnd w:id="20"/>
+          </w:fldSimple>
         </w:p>
         <w:p/>
       </w:sdtContent>
@@ -7208,13 +7178,13 @@
       <w:tr>
         <w:tc>
           <w:tcPr>
+            <w:cnfStyle w:val="001000000000" w:firstRow="0" w:lastRow="0" w:firstColumn="1" w:lastColumn="0" w:oddVBand="0" w:evenVBand="0" w:oddHBand="0" w:evenHBand="0" w:firstRowFirstColumn="0" w:firstRowLastColumn="0" w:lastRowFirstColumn="0" w:lastRowLastColumn="0"/>
             <w:tcW w:w="1555" w:type="dxa"/>
           </w:tcPr>
           <w:p>
             <w:pPr>
               <w:spacing w:line="276" w:lineRule="auto"/>
               <w:jc w:val="center"/>
-              <w:cnfStyle w:val="001000000000" w:firstRow="0" w:lastRow="0" w:firstColumn="1" w:lastColumn="0" w:oddVBand="0" w:evenVBand="0" w:oddHBand="0" w:evenHBand="0" w:firstRowFirstColumn="0" w:firstRowLastColumn="0" w:lastRowFirstColumn="0" w:lastRowLastColumn="0"/>
               <w:rPr>
                 <w:sz w:val="22"/>
                 <w:szCs w:val="22"/>
@@ -7241,6 +7211,7 @@
                 <w:numId w:val="3"/>
               </w:numPr>
               <w:spacing w:line="276" w:lineRule="auto"/>
+              <w:cnfStyle w:val="000000000000" w:firstRow="0" w:lastRow="0" w:firstColumn="0" w:lastColumn="0" w:oddVBand="0" w:evenVBand="0" w:oddHBand="0" w:evenHBand="0" w:firstRowFirstColumn="0" w:firstRowLastColumn="0" w:lastRowFirstColumn="0" w:lastRowLastColumn="0"/>
               <w:rPr>
                 <w:sz w:val="22"/>
                 <w:szCs w:val="22"/>
@@ -7262,6 +7233,7 @@
                 <w:numId w:val="3"/>
               </w:numPr>
               <w:spacing w:line="276" w:lineRule="auto"/>
+              <w:cnfStyle w:val="000000000000" w:firstRow="0" w:lastRow="0" w:firstColumn="0" w:lastColumn="0" w:oddVBand="0" w:evenVBand="0" w:oddHBand="0" w:evenHBand="0" w:firstRowFirstColumn="0" w:firstRowLastColumn="0" w:lastRowFirstColumn="0" w:lastRowLastColumn="0"/>
               <w:rPr>
                 <w:sz w:val="22"/>
                 <w:szCs w:val="22"/>
@@ -7283,6 +7255,7 @@
                 <w:numId w:val="3"/>
               </w:numPr>
               <w:spacing w:line="276" w:lineRule="auto"/>
+              <w:cnfStyle w:val="000000000000" w:firstRow="0" w:lastRow="0" w:firstColumn="0" w:lastColumn="0" w:oddVBand="0" w:evenVBand="0" w:oddHBand="0" w:evenHBand="0" w:firstRowFirstColumn="0" w:firstRowLastColumn="0" w:lastRowFirstColumn="0" w:lastRowLastColumn="0"/>
               <w:rPr>
                 <w:sz w:val="22"/>
                 <w:szCs w:val="22"/>
@@ -7304,6 +7277,7 @@
                 <w:numId w:val="3"/>
               </w:numPr>
               <w:spacing w:line="276" w:lineRule="auto"/>
+              <w:cnfStyle w:val="000000000000" w:firstRow="0" w:lastRow="0" w:firstColumn="0" w:lastColumn="0" w:oddVBand="0" w:evenVBand="0" w:oddHBand="0" w:evenHBand="0" w:firstRowFirstColumn="0" w:firstRowLastColumn="0" w:lastRowFirstColumn="0" w:lastRowLastColumn="0"/>
               <w:rPr>
                 <w:sz w:val="22"/>
                 <w:szCs w:val="22"/>
@@ -7326,6 +7300,7 @@
                 <w:numId w:val="3"/>
               </w:numPr>
               <w:spacing w:line="276" w:lineRule="auto"/>
+              <w:cnfStyle w:val="000000000000" w:firstRow="0" w:lastRow="0" w:firstColumn="0" w:lastColumn="0" w:oddVBand="0" w:evenVBand="0" w:oddHBand="0" w:evenHBand="0" w:firstRowFirstColumn="0" w:firstRowLastColumn="0" w:lastRowFirstColumn="0" w:lastRowLastColumn="0"/>
               <w:rPr>
                 <w:sz w:val="22"/>
                 <w:szCs w:val="22"/>
@@ -7338,8 +7313,6 @@
               </w:rPr>
               <w:t>Ligação EVITAR Mobile c/ Back-End</w:t>
             </w:r>
-            <w:bookmarkStart w:id="22" w:name="_GoBack"/>
-            <w:bookmarkEnd w:id="22"/>
           </w:p>
           <w:p>
             <w:pPr>
@@ -7349,6 +7322,7 @@
                 <w:numId w:val="3"/>
               </w:numPr>
               <w:spacing w:line="276" w:lineRule="auto"/>
+              <w:cnfStyle w:val="000000000000" w:firstRow="0" w:lastRow="0" w:firstColumn="0" w:lastColumn="0" w:oddVBand="0" w:evenVBand="0" w:oddHBand="0" w:evenHBand="0" w:firstRowFirstColumn="0" w:firstRowLastColumn="0" w:lastRowFirstColumn="0" w:lastRowLastColumn="0"/>
               <w:rPr>
                 <w:sz w:val="22"/>
                 <w:szCs w:val="22"/>
@@ -7370,6 +7344,7 @@
                 <w:numId w:val="3"/>
               </w:numPr>
               <w:spacing w:line="276" w:lineRule="auto"/>
+              <w:cnfStyle w:val="000000000000" w:firstRow="0" w:lastRow="0" w:firstColumn="0" w:lastColumn="0" w:oddVBand="0" w:evenVBand="0" w:oddHBand="0" w:evenHBand="0" w:firstRowFirstColumn="0" w:firstRowLastColumn="0" w:lastRowFirstColumn="0" w:lastRowLastColumn="0"/>
               <w:rPr>
                 <w:sz w:val="22"/>
                 <w:szCs w:val="22"/>
@@ -7485,6 +7460,1801 @@
           </w:p>
         </w:tc>
       </w:tr>
+      <w:tr>
+        <w:tc>
+          <w:tcPr>
+            <w:cnfStyle w:val="001000000000" w:firstRow="0" w:lastRow="0" w:firstColumn="1" w:lastColumn="0" w:oddVBand="0" w:evenVBand="0" w:oddHBand="0" w:evenHBand="0" w:firstRowFirstColumn="0" w:firstRowLastColumn="0" w:lastRowFirstColumn="0" w:lastRowLastColumn="0"/>
+            <w:tcW w:w="1555" w:type="dxa"/>
+          </w:tcPr>
+          <w:p>
+            <w:pPr>
+              <w:spacing w:line="276" w:lineRule="auto"/>
+              <w:jc w:val="center"/>
+              <w:rPr>
+                <w:sz w:val="22"/>
+                <w:szCs w:val="22"/>
+              </w:rPr>
+            </w:pPr>
+            <w:r>
+              <w:rPr>
+                <w:sz w:val="22"/>
+                <w:szCs w:val="22"/>
+              </w:rPr>
+              <w:t>06/12/2019</w:t>
+            </w:r>
+          </w:p>
+        </w:tc>
+        <w:tc>
+          <w:tcPr>
+            <w:tcW w:w="6939" w:type="dxa"/>
+          </w:tcPr>
+          <w:p>
+            <w:pPr>
+              <w:pStyle w:val="PargrafodaLista"/>
+              <w:numPr>
+                <w:ilvl w:val="0"/>
+                <w:numId w:val="3"/>
+              </w:numPr>
+              <w:spacing w:line="276" w:lineRule="auto"/>
+              <w:cnfStyle w:val="000000000000" w:firstRow="0" w:lastRow="0" w:firstColumn="0" w:lastColumn="0" w:oddVBand="0" w:evenVBand="0" w:oddHBand="0" w:evenHBand="0" w:firstRowFirstColumn="0" w:firstRowLastColumn="0" w:lastRowFirstColumn="0" w:lastRowLastColumn="0"/>
+              <w:rPr>
+                <w:sz w:val="22"/>
+                <w:szCs w:val="22"/>
+              </w:rPr>
+            </w:pPr>
+            <w:r>
+              <w:rPr>
+                <w:sz w:val="22"/>
+                <w:szCs w:val="22"/>
+              </w:rPr>
+              <w:t>Inicio do #5 Sprint</w:t>
+            </w:r>
+          </w:p>
+          <w:p>
+            <w:pPr>
+              <w:pStyle w:val="PargrafodaLista"/>
+              <w:numPr>
+                <w:ilvl w:val="0"/>
+                <w:numId w:val="3"/>
+              </w:numPr>
+              <w:spacing w:line="276" w:lineRule="auto"/>
+              <w:cnfStyle w:val="000000000000" w:firstRow="0" w:lastRow="0" w:firstColumn="0" w:lastColumn="0" w:oddVBand="0" w:evenVBand="0" w:oddHBand="0" w:evenHBand="0" w:firstRowFirstColumn="0" w:firstRowLastColumn="0" w:lastRowFirstColumn="0" w:lastRowLastColumn="0"/>
+              <w:rPr>
+                <w:sz w:val="22"/>
+                <w:szCs w:val="22"/>
+              </w:rPr>
+            </w:pPr>
+            <w:r>
+              <w:rPr>
+                <w:sz w:val="22"/>
+                <w:szCs w:val="22"/>
+              </w:rPr>
+              <w:t>Reunião e discussão das prioridades da plataforma EVITAR</w:t>
+            </w:r>
+          </w:p>
+        </w:tc>
+      </w:tr>
+      <w:tr>
+        <w:trPr>
+          <w:cnfStyle w:val="000000100000" w:firstRow="0" w:lastRow="0" w:firstColumn="0" w:lastColumn="0" w:oddVBand="0" w:evenVBand="0" w:oddHBand="1" w:evenHBand="0" w:firstRowFirstColumn="0" w:firstRowLastColumn="0" w:lastRowFirstColumn="0" w:lastRowLastColumn="0"/>
+        </w:trPr>
+        <w:tc>
+          <w:tcPr>
+            <w:cnfStyle w:val="001000000000" w:firstRow="0" w:lastRow="0" w:firstColumn="1" w:lastColumn="0" w:oddVBand="0" w:evenVBand="0" w:oddHBand="0" w:evenHBand="0" w:firstRowFirstColumn="0" w:firstRowLastColumn="0" w:lastRowFirstColumn="0" w:lastRowLastColumn="0"/>
+            <w:tcW w:w="1555" w:type="dxa"/>
+          </w:tcPr>
+          <w:p>
+            <w:pPr>
+              <w:spacing w:line="276" w:lineRule="auto"/>
+              <w:jc w:val="center"/>
+              <w:rPr>
+                <w:sz w:val="22"/>
+                <w:szCs w:val="22"/>
+              </w:rPr>
+            </w:pPr>
+            <w:r>
+              <w:rPr>
+                <w:sz w:val="22"/>
+                <w:szCs w:val="22"/>
+              </w:rPr>
+              <w:t>09/12/2019</w:t>
+            </w:r>
+          </w:p>
+        </w:tc>
+        <w:tc>
+          <w:tcPr>
+            <w:tcW w:w="6939" w:type="dxa"/>
+          </w:tcPr>
+          <w:p>
+            <w:pPr>
+              <w:pStyle w:val="PargrafodaLista"/>
+              <w:numPr>
+                <w:ilvl w:val="0"/>
+                <w:numId w:val="3"/>
+              </w:numPr>
+              <w:spacing w:line="276" w:lineRule="auto"/>
+              <w:cnfStyle w:val="000000100000" w:firstRow="0" w:lastRow="0" w:firstColumn="0" w:lastColumn="0" w:oddVBand="0" w:evenVBand="0" w:oddHBand="1" w:evenHBand="0" w:firstRowFirstColumn="0" w:firstRowLastColumn="0" w:lastRowFirstColumn="0" w:lastRowLastColumn="0"/>
+              <w:rPr>
+                <w:sz w:val="22"/>
+                <w:szCs w:val="22"/>
+              </w:rPr>
+            </w:pPr>
+            <w:r>
+              <w:rPr>
+                <w:sz w:val="22"/>
+                <w:szCs w:val="22"/>
+              </w:rPr>
+              <w:t>Hospedar Back-End no Microsoft Azure</w:t>
+            </w:r>
+          </w:p>
+          <w:p>
+            <w:pPr>
+              <w:pStyle w:val="PargrafodaLista"/>
+              <w:numPr>
+                <w:ilvl w:val="0"/>
+                <w:numId w:val="3"/>
+              </w:numPr>
+              <w:spacing w:line="276" w:lineRule="auto"/>
+              <w:cnfStyle w:val="000000100000" w:firstRow="0" w:lastRow="0" w:firstColumn="0" w:lastColumn="0" w:oddVBand="0" w:evenVBand="0" w:oddHBand="1" w:evenHBand="0" w:firstRowFirstColumn="0" w:firstRowLastColumn="0" w:lastRowFirstColumn="0" w:lastRowLastColumn="0"/>
+              <w:rPr>
+                <w:sz w:val="22"/>
+                <w:szCs w:val="22"/>
+              </w:rPr>
+            </w:pPr>
+            <w:r>
+              <w:rPr>
+                <w:sz w:val="22"/>
+                <w:szCs w:val="22"/>
+              </w:rPr>
+              <w:t>Aprendizagem de animações Android</w:t>
+            </w:r>
+          </w:p>
+          <w:p>
+            <w:pPr>
+              <w:pStyle w:val="PargrafodaLista"/>
+              <w:numPr>
+                <w:ilvl w:val="0"/>
+                <w:numId w:val="3"/>
+              </w:numPr>
+              <w:spacing w:line="276" w:lineRule="auto"/>
+              <w:cnfStyle w:val="000000100000" w:firstRow="0" w:lastRow="0" w:firstColumn="0" w:lastColumn="0" w:oddVBand="0" w:evenVBand="0" w:oddHBand="1" w:evenHBand="0" w:firstRowFirstColumn="0" w:firstRowLastColumn="0" w:lastRowFirstColumn="0" w:lastRowLastColumn="0"/>
+              <w:rPr>
+                <w:sz w:val="22"/>
+                <w:szCs w:val="22"/>
+              </w:rPr>
+            </w:pPr>
+            <w:r>
+              <w:rPr>
+                <w:sz w:val="22"/>
+                <w:szCs w:val="22"/>
+              </w:rPr>
+              <w:t>Ver flow de colaboradores</w:t>
+            </w:r>
+          </w:p>
+        </w:tc>
+      </w:tr>
+      <w:tr>
+        <w:tc>
+          <w:tcPr>
+            <w:cnfStyle w:val="001000000000" w:firstRow="0" w:lastRow="0" w:firstColumn="1" w:lastColumn="0" w:oddVBand="0" w:evenVBand="0" w:oddHBand="0" w:evenHBand="0" w:firstRowFirstColumn="0" w:firstRowLastColumn="0" w:lastRowFirstColumn="0" w:lastRowLastColumn="0"/>
+            <w:tcW w:w="1555" w:type="dxa"/>
+          </w:tcPr>
+          <w:p>
+            <w:pPr>
+              <w:spacing w:line="276" w:lineRule="auto"/>
+              <w:jc w:val="center"/>
+              <w:rPr>
+                <w:sz w:val="22"/>
+                <w:szCs w:val="22"/>
+              </w:rPr>
+            </w:pPr>
+            <w:r>
+              <w:rPr>
+                <w:sz w:val="22"/>
+                <w:szCs w:val="22"/>
+              </w:rPr>
+              <w:t>10/12/2019</w:t>
+            </w:r>
+          </w:p>
+        </w:tc>
+        <w:tc>
+          <w:tcPr>
+            <w:tcW w:w="6939" w:type="dxa"/>
+          </w:tcPr>
+          <w:p>
+            <w:pPr>
+              <w:pStyle w:val="PargrafodaLista"/>
+              <w:numPr>
+                <w:ilvl w:val="0"/>
+                <w:numId w:val="3"/>
+              </w:numPr>
+              <w:spacing w:line="276" w:lineRule="auto"/>
+              <w:cnfStyle w:val="000000000000" w:firstRow="0" w:lastRow="0" w:firstColumn="0" w:lastColumn="0" w:oddVBand="0" w:evenVBand="0" w:oddHBand="0" w:evenHBand="0" w:firstRowFirstColumn="0" w:firstRowLastColumn="0" w:lastRowFirstColumn="0" w:lastRowLastColumn="0"/>
+              <w:rPr>
+                <w:sz w:val="22"/>
+                <w:szCs w:val="22"/>
+              </w:rPr>
+            </w:pPr>
+            <w:r>
+              <w:rPr>
+                <w:sz w:val="22"/>
+                <w:szCs w:val="22"/>
+              </w:rPr>
+              <w:t>Organização e restruturação do circuito do Raspberry Pi</w:t>
+            </w:r>
+          </w:p>
+        </w:tc>
+      </w:tr>
+      <w:tr>
+        <w:trPr>
+          <w:cnfStyle w:val="000000100000" w:firstRow="0" w:lastRow="0" w:firstColumn="0" w:lastColumn="0" w:oddVBand="0" w:evenVBand="0" w:oddHBand="1" w:evenHBand="0" w:firstRowFirstColumn="0" w:firstRowLastColumn="0" w:lastRowFirstColumn="0" w:lastRowLastColumn="0"/>
+        </w:trPr>
+        <w:tc>
+          <w:tcPr>
+            <w:cnfStyle w:val="001000000000" w:firstRow="0" w:lastRow="0" w:firstColumn="1" w:lastColumn="0" w:oddVBand="0" w:evenVBand="0" w:oddHBand="0" w:evenHBand="0" w:firstRowFirstColumn="0" w:firstRowLastColumn="0" w:lastRowFirstColumn="0" w:lastRowLastColumn="0"/>
+            <w:tcW w:w="1555" w:type="dxa"/>
+          </w:tcPr>
+          <w:p>
+            <w:pPr>
+              <w:spacing w:line="276" w:lineRule="auto"/>
+              <w:jc w:val="center"/>
+              <w:rPr>
+                <w:sz w:val="22"/>
+                <w:szCs w:val="22"/>
+              </w:rPr>
+            </w:pPr>
+            <w:r>
+              <w:rPr>
+                <w:sz w:val="22"/>
+                <w:szCs w:val="22"/>
+              </w:rPr>
+              <w:t>13/12/2019</w:t>
+            </w:r>
+          </w:p>
+        </w:tc>
+        <w:tc>
+          <w:tcPr>
+            <w:tcW w:w="6939" w:type="dxa"/>
+          </w:tcPr>
+          <w:p>
+            <w:pPr>
+              <w:pStyle w:val="PargrafodaLista"/>
+              <w:numPr>
+                <w:ilvl w:val="0"/>
+                <w:numId w:val="3"/>
+              </w:numPr>
+              <w:spacing w:line="276" w:lineRule="auto"/>
+              <w:cnfStyle w:val="000000100000" w:firstRow="0" w:lastRow="0" w:firstColumn="0" w:lastColumn="0" w:oddVBand="0" w:evenVBand="0" w:oddHBand="1" w:evenHBand="0" w:firstRowFirstColumn="0" w:firstRowLastColumn="0" w:lastRowFirstColumn="0" w:lastRowLastColumn="0"/>
+              <w:rPr>
+                <w:sz w:val="22"/>
+                <w:szCs w:val="22"/>
+              </w:rPr>
+            </w:pPr>
+            <w:r>
+              <w:rPr>
+                <w:sz w:val="22"/>
+                <w:szCs w:val="22"/>
+              </w:rPr>
+              <w:t>Inicio do Script final para controlo de sensores do Raspberry Pi</w:t>
+            </w:r>
+          </w:p>
+        </w:tc>
+      </w:tr>
+      <w:tr>
+        <w:tc>
+          <w:tcPr>
+            <w:cnfStyle w:val="001000000000" w:firstRow="0" w:lastRow="0" w:firstColumn="1" w:lastColumn="0" w:oddVBand="0" w:evenVBand="0" w:oddHBand="0" w:evenHBand="0" w:firstRowFirstColumn="0" w:firstRowLastColumn="0" w:lastRowFirstColumn="0" w:lastRowLastColumn="0"/>
+            <w:tcW w:w="1555" w:type="dxa"/>
+          </w:tcPr>
+          <w:p>
+            <w:pPr>
+              <w:spacing w:line="276" w:lineRule="auto"/>
+              <w:jc w:val="center"/>
+              <w:rPr>
+                <w:sz w:val="22"/>
+                <w:szCs w:val="22"/>
+              </w:rPr>
+            </w:pPr>
+            <w:r>
+              <w:rPr>
+                <w:sz w:val="22"/>
+                <w:szCs w:val="22"/>
+              </w:rPr>
+              <w:t>14/12/2019</w:t>
+            </w:r>
+          </w:p>
+        </w:tc>
+        <w:tc>
+          <w:tcPr>
+            <w:tcW w:w="6939" w:type="dxa"/>
+          </w:tcPr>
+          <w:p>
+            <w:pPr>
+              <w:pStyle w:val="PargrafodaLista"/>
+              <w:numPr>
+                <w:ilvl w:val="0"/>
+                <w:numId w:val="3"/>
+              </w:numPr>
+              <w:spacing w:line="276" w:lineRule="auto"/>
+              <w:cnfStyle w:val="000000000000" w:firstRow="0" w:lastRow="0" w:firstColumn="0" w:lastColumn="0" w:oddVBand="0" w:evenVBand="0" w:oddHBand="0" w:evenHBand="0" w:firstRowFirstColumn="0" w:firstRowLastColumn="0" w:lastRowFirstColumn="0" w:lastRowLastColumn="0"/>
+              <w:rPr>
+                <w:sz w:val="22"/>
+                <w:szCs w:val="22"/>
+              </w:rPr>
+            </w:pPr>
+            <w:r>
+              <w:rPr>
+                <w:sz w:val="22"/>
+                <w:szCs w:val="22"/>
+              </w:rPr>
+              <w:t>Contador EPI Warnings/Dia</w:t>
+            </w:r>
+          </w:p>
+        </w:tc>
+      </w:tr>
+      <w:tr>
+        <w:trPr>
+          <w:cnfStyle w:val="000000100000" w:firstRow="0" w:lastRow="0" w:firstColumn="0" w:lastColumn="0" w:oddVBand="0" w:evenVBand="0" w:oddHBand="1" w:evenHBand="0" w:firstRowFirstColumn="0" w:firstRowLastColumn="0" w:lastRowFirstColumn="0" w:lastRowLastColumn="0"/>
+        </w:trPr>
+        <w:tc>
+          <w:tcPr>
+            <w:cnfStyle w:val="001000000000" w:firstRow="0" w:lastRow="0" w:firstColumn="1" w:lastColumn="0" w:oddVBand="0" w:evenVBand="0" w:oddHBand="0" w:evenHBand="0" w:firstRowFirstColumn="0" w:firstRowLastColumn="0" w:lastRowFirstColumn="0" w:lastRowLastColumn="0"/>
+            <w:tcW w:w="1555" w:type="dxa"/>
+          </w:tcPr>
+          <w:p>
+            <w:pPr>
+              <w:spacing w:line="276" w:lineRule="auto"/>
+              <w:jc w:val="center"/>
+              <w:rPr>
+                <w:sz w:val="22"/>
+                <w:szCs w:val="22"/>
+              </w:rPr>
+            </w:pPr>
+            <w:r>
+              <w:rPr>
+                <w:sz w:val="22"/>
+                <w:szCs w:val="22"/>
+              </w:rPr>
+              <w:t>17/12/2019</w:t>
+            </w:r>
+          </w:p>
+        </w:tc>
+        <w:tc>
+          <w:tcPr>
+            <w:tcW w:w="6939" w:type="dxa"/>
+          </w:tcPr>
+          <w:p>
+            <w:pPr>
+              <w:pStyle w:val="PargrafodaLista"/>
+              <w:numPr>
+                <w:ilvl w:val="0"/>
+                <w:numId w:val="3"/>
+              </w:numPr>
+              <w:spacing w:line="276" w:lineRule="auto"/>
+              <w:cnfStyle w:val="000000100000" w:firstRow="0" w:lastRow="0" w:firstColumn="0" w:lastColumn="0" w:oddVBand="0" w:evenVBand="0" w:oddHBand="1" w:evenHBand="0" w:firstRowFirstColumn="0" w:firstRowLastColumn="0" w:lastRowFirstColumn="0" w:lastRowLastColumn="0"/>
+              <w:rPr>
+                <w:sz w:val="22"/>
+                <w:szCs w:val="22"/>
+              </w:rPr>
+            </w:pPr>
+            <w:r>
+              <w:rPr>
+                <w:sz w:val="22"/>
+                <w:szCs w:val="22"/>
+              </w:rPr>
+              <w:t>Ver histórico de fluxo de colaboradores</w:t>
+            </w:r>
+          </w:p>
+        </w:tc>
+      </w:tr>
+      <w:tr>
+        <w:tc>
+          <w:tcPr>
+            <w:cnfStyle w:val="001000000000" w:firstRow="0" w:lastRow="0" w:firstColumn="1" w:lastColumn="0" w:oddVBand="0" w:evenVBand="0" w:oddHBand="0" w:evenHBand="0" w:firstRowFirstColumn="0" w:firstRowLastColumn="0" w:lastRowFirstColumn="0" w:lastRowLastColumn="0"/>
+            <w:tcW w:w="1555" w:type="dxa"/>
+          </w:tcPr>
+          <w:p>
+            <w:pPr>
+              <w:spacing w:line="276" w:lineRule="auto"/>
+              <w:jc w:val="center"/>
+              <w:rPr>
+                <w:sz w:val="22"/>
+                <w:szCs w:val="22"/>
+              </w:rPr>
+            </w:pPr>
+            <w:r>
+              <w:rPr>
+                <w:sz w:val="22"/>
+                <w:szCs w:val="22"/>
+              </w:rPr>
+              <w:t>19/12/2019</w:t>
+            </w:r>
+          </w:p>
+        </w:tc>
+        <w:tc>
+          <w:tcPr>
+            <w:tcW w:w="6939" w:type="dxa"/>
+          </w:tcPr>
+          <w:p>
+            <w:pPr>
+              <w:pStyle w:val="PargrafodaLista"/>
+              <w:numPr>
+                <w:ilvl w:val="0"/>
+                <w:numId w:val="3"/>
+              </w:numPr>
+              <w:spacing w:line="276" w:lineRule="auto"/>
+              <w:cnfStyle w:val="000000000000" w:firstRow="0" w:lastRow="0" w:firstColumn="0" w:lastColumn="0" w:oddVBand="0" w:evenVBand="0" w:oddHBand="0" w:evenHBand="0" w:firstRowFirstColumn="0" w:firstRowLastColumn="0" w:lastRowFirstColumn="0" w:lastRowLastColumn="0"/>
+              <w:rPr>
+                <w:sz w:val="22"/>
+                <w:szCs w:val="22"/>
+              </w:rPr>
+            </w:pPr>
+            <w:r>
+              <w:rPr>
+                <w:sz w:val="22"/>
+                <w:szCs w:val="22"/>
+              </w:rPr>
+              <w:t>Fim do #5 Sprint</w:t>
+            </w:r>
+          </w:p>
+          <w:p>
+            <w:pPr>
+              <w:pStyle w:val="PargrafodaLista"/>
+              <w:numPr>
+                <w:ilvl w:val="0"/>
+                <w:numId w:val="3"/>
+              </w:numPr>
+              <w:spacing w:line="276" w:lineRule="auto"/>
+              <w:cnfStyle w:val="000000000000" w:firstRow="0" w:lastRow="0" w:firstColumn="0" w:lastColumn="0" w:oddVBand="0" w:evenVBand="0" w:oddHBand="0" w:evenHBand="0" w:firstRowFirstColumn="0" w:firstRowLastColumn="0" w:lastRowFirstColumn="0" w:lastRowLastColumn="0"/>
+              <w:rPr>
+                <w:sz w:val="22"/>
+                <w:szCs w:val="22"/>
+              </w:rPr>
+            </w:pPr>
+            <w:r>
+              <w:rPr>
+                <w:sz w:val="22"/>
+                <w:szCs w:val="22"/>
+              </w:rPr>
+              <w:t>SCRUM Meeting</w:t>
+            </w:r>
+          </w:p>
+        </w:tc>
+      </w:tr>
+      <w:tr>
+        <w:trPr>
+          <w:cnfStyle w:val="000000100000" w:firstRow="0" w:lastRow="0" w:firstColumn="0" w:lastColumn="0" w:oddVBand="0" w:evenVBand="0" w:oddHBand="1" w:evenHBand="0" w:firstRowFirstColumn="0" w:firstRowLastColumn="0" w:lastRowFirstColumn="0" w:lastRowLastColumn="0"/>
+        </w:trPr>
+        <w:tc>
+          <w:tcPr>
+            <w:cnfStyle w:val="001000000000" w:firstRow="0" w:lastRow="0" w:firstColumn="1" w:lastColumn="0" w:oddVBand="0" w:evenVBand="0" w:oddHBand="0" w:evenHBand="0" w:firstRowFirstColumn="0" w:firstRowLastColumn="0" w:lastRowFirstColumn="0" w:lastRowLastColumn="0"/>
+            <w:tcW w:w="1555" w:type="dxa"/>
+          </w:tcPr>
+          <w:p>
+            <w:pPr>
+              <w:spacing w:line="276" w:lineRule="auto"/>
+              <w:jc w:val="center"/>
+              <w:rPr>
+                <w:sz w:val="22"/>
+                <w:szCs w:val="22"/>
+              </w:rPr>
+            </w:pPr>
+            <w:r>
+              <w:rPr>
+                <w:sz w:val="22"/>
+                <w:szCs w:val="22"/>
+              </w:rPr>
+              <w:t>20/12/2019</w:t>
+            </w:r>
+          </w:p>
+        </w:tc>
+        <w:tc>
+          <w:tcPr>
+            <w:tcW w:w="6939" w:type="dxa"/>
+          </w:tcPr>
+          <w:p>
+            <w:pPr>
+              <w:pStyle w:val="PargrafodaLista"/>
+              <w:numPr>
+                <w:ilvl w:val="0"/>
+                <w:numId w:val="3"/>
+              </w:numPr>
+              <w:spacing w:line="276" w:lineRule="auto"/>
+              <w:cnfStyle w:val="000000100000" w:firstRow="0" w:lastRow="0" w:firstColumn="0" w:lastColumn="0" w:oddVBand="0" w:evenVBand="0" w:oddHBand="1" w:evenHBand="0" w:firstRowFirstColumn="0" w:firstRowLastColumn="0" w:lastRowFirstColumn="0" w:lastRowLastColumn="0"/>
+              <w:rPr>
+                <w:sz w:val="22"/>
+                <w:szCs w:val="22"/>
+              </w:rPr>
+            </w:pPr>
+            <w:r>
+              <w:rPr>
+                <w:sz w:val="22"/>
+                <w:szCs w:val="22"/>
+              </w:rPr>
+              <w:t>Inicio do #6 Sprint</w:t>
+            </w:r>
+          </w:p>
+        </w:tc>
+      </w:tr>
+      <w:tr>
+        <w:tc>
+          <w:tcPr>
+            <w:cnfStyle w:val="001000000000" w:firstRow="0" w:lastRow="0" w:firstColumn="1" w:lastColumn="0" w:oddVBand="0" w:evenVBand="0" w:oddHBand="0" w:evenHBand="0" w:firstRowFirstColumn="0" w:firstRowLastColumn="0" w:lastRowFirstColumn="0" w:lastRowLastColumn="0"/>
+            <w:tcW w:w="1555" w:type="dxa"/>
+          </w:tcPr>
+          <w:p>
+            <w:pPr>
+              <w:spacing w:line="276" w:lineRule="auto"/>
+              <w:jc w:val="center"/>
+              <w:rPr>
+                <w:sz w:val="22"/>
+                <w:szCs w:val="22"/>
+              </w:rPr>
+            </w:pPr>
+            <w:r>
+              <w:rPr>
+                <w:sz w:val="22"/>
+                <w:szCs w:val="22"/>
+              </w:rPr>
+              <w:t>22/12/2019</w:t>
+            </w:r>
+          </w:p>
+        </w:tc>
+        <w:tc>
+          <w:tcPr>
+            <w:tcW w:w="6939" w:type="dxa"/>
+          </w:tcPr>
+          <w:p>
+            <w:pPr>
+              <w:pStyle w:val="PargrafodaLista"/>
+              <w:numPr>
+                <w:ilvl w:val="0"/>
+                <w:numId w:val="3"/>
+              </w:numPr>
+              <w:spacing w:line="276" w:lineRule="auto"/>
+              <w:cnfStyle w:val="000000000000" w:firstRow="0" w:lastRow="0" w:firstColumn="0" w:lastColumn="0" w:oddVBand="0" w:evenVBand="0" w:oddHBand="0" w:evenHBand="0" w:firstRowFirstColumn="0" w:firstRowLastColumn="0" w:lastRowFirstColumn="0" w:lastRowLastColumn="0"/>
+              <w:rPr>
+                <w:sz w:val="22"/>
+                <w:szCs w:val="22"/>
+              </w:rPr>
+            </w:pPr>
+            <w:r>
+              <w:rPr>
+                <w:sz w:val="22"/>
+                <w:szCs w:val="22"/>
+              </w:rPr>
+              <w:t>Gerar dados estatísticos no EVITAR Mobile</w:t>
+            </w:r>
+          </w:p>
+        </w:tc>
+      </w:tr>
+      <w:tr>
+        <w:trPr>
+          <w:cnfStyle w:val="000000100000" w:firstRow="0" w:lastRow="0" w:firstColumn="0" w:lastColumn="0" w:oddVBand="0" w:evenVBand="0" w:oddHBand="1" w:evenHBand="0" w:firstRowFirstColumn="0" w:firstRowLastColumn="0" w:lastRowFirstColumn="0" w:lastRowLastColumn="0"/>
+        </w:trPr>
+        <w:tc>
+          <w:tcPr>
+            <w:cnfStyle w:val="001000000000" w:firstRow="0" w:lastRow="0" w:firstColumn="1" w:lastColumn="0" w:oddVBand="0" w:evenVBand="0" w:oddHBand="0" w:evenHBand="0" w:firstRowFirstColumn="0" w:firstRowLastColumn="0" w:lastRowFirstColumn="0" w:lastRowLastColumn="0"/>
+            <w:tcW w:w="1555" w:type="dxa"/>
+          </w:tcPr>
+          <w:p>
+            <w:pPr>
+              <w:spacing w:line="276" w:lineRule="auto"/>
+              <w:jc w:val="center"/>
+              <w:rPr>
+                <w:sz w:val="22"/>
+                <w:szCs w:val="22"/>
+              </w:rPr>
+            </w:pPr>
+            <w:r>
+              <w:rPr>
+                <w:sz w:val="22"/>
+                <w:szCs w:val="22"/>
+              </w:rPr>
+              <w:t>23/12/2019</w:t>
+            </w:r>
+          </w:p>
+        </w:tc>
+        <w:tc>
+          <w:tcPr>
+            <w:tcW w:w="6939" w:type="dxa"/>
+          </w:tcPr>
+          <w:p>
+            <w:pPr>
+              <w:pStyle w:val="PargrafodaLista"/>
+              <w:numPr>
+                <w:ilvl w:val="0"/>
+                <w:numId w:val="3"/>
+              </w:numPr>
+              <w:spacing w:line="276" w:lineRule="auto"/>
+              <w:cnfStyle w:val="000000100000" w:firstRow="0" w:lastRow="0" w:firstColumn="0" w:lastColumn="0" w:oddVBand="0" w:evenVBand="0" w:oddHBand="1" w:evenHBand="0" w:firstRowFirstColumn="0" w:firstRowLastColumn="0" w:lastRowFirstColumn="0" w:lastRowLastColumn="0"/>
+              <w:rPr>
+                <w:sz w:val="22"/>
+                <w:szCs w:val="22"/>
+              </w:rPr>
+            </w:pPr>
+            <w:r>
+              <w:rPr>
+                <w:sz w:val="22"/>
+                <w:szCs w:val="22"/>
+              </w:rPr>
+              <w:t>Videocall para discutir tarefas e prioridades</w:t>
+            </w:r>
+          </w:p>
+        </w:tc>
+      </w:tr>
+      <w:tr>
+        <w:tc>
+          <w:tcPr>
+            <w:cnfStyle w:val="001000000000" w:firstRow="0" w:lastRow="0" w:firstColumn="1" w:lastColumn="0" w:oddVBand="0" w:evenVBand="0" w:oddHBand="0" w:evenHBand="0" w:firstRowFirstColumn="0" w:firstRowLastColumn="0" w:lastRowFirstColumn="0" w:lastRowLastColumn="0"/>
+            <w:tcW w:w="1555" w:type="dxa"/>
+          </w:tcPr>
+          <w:p>
+            <w:pPr>
+              <w:spacing w:line="276" w:lineRule="auto"/>
+              <w:jc w:val="center"/>
+              <w:rPr>
+                <w:sz w:val="22"/>
+                <w:szCs w:val="22"/>
+              </w:rPr>
+            </w:pPr>
+            <w:r>
+              <w:rPr>
+                <w:sz w:val="22"/>
+                <w:szCs w:val="22"/>
+              </w:rPr>
+              <w:t>26/12/2019</w:t>
+            </w:r>
+          </w:p>
+        </w:tc>
+        <w:tc>
+          <w:tcPr>
+            <w:tcW w:w="6939" w:type="dxa"/>
+          </w:tcPr>
+          <w:p>
+            <w:pPr>
+              <w:pStyle w:val="PargrafodaLista"/>
+              <w:numPr>
+                <w:ilvl w:val="0"/>
+                <w:numId w:val="3"/>
+              </w:numPr>
+              <w:spacing w:line="276" w:lineRule="auto"/>
+              <w:cnfStyle w:val="000000000000" w:firstRow="0" w:lastRow="0" w:firstColumn="0" w:lastColumn="0" w:oddVBand="0" w:evenVBand="0" w:oddHBand="0" w:evenHBand="0" w:firstRowFirstColumn="0" w:firstRowLastColumn="0" w:lastRowFirstColumn="0" w:lastRowLastColumn="0"/>
+              <w:rPr>
+                <w:sz w:val="22"/>
+                <w:szCs w:val="22"/>
+              </w:rPr>
+            </w:pPr>
+            <w:r>
+              <w:rPr>
+                <w:sz w:val="22"/>
+                <w:szCs w:val="22"/>
+              </w:rPr>
+              <w:t>Conceção de Vistas na EVITAR Database</w:t>
+            </w:r>
+          </w:p>
+        </w:tc>
+      </w:tr>
+      <w:tr>
+        <w:trPr>
+          <w:cnfStyle w:val="000000100000" w:firstRow="0" w:lastRow="0" w:firstColumn="0" w:lastColumn="0" w:oddVBand="0" w:evenVBand="0" w:oddHBand="1" w:evenHBand="0" w:firstRowFirstColumn="0" w:firstRowLastColumn="0" w:lastRowFirstColumn="0" w:lastRowLastColumn="0"/>
+        </w:trPr>
+        <w:tc>
+          <w:tcPr>
+            <w:cnfStyle w:val="001000000000" w:firstRow="0" w:lastRow="0" w:firstColumn="1" w:lastColumn="0" w:oddVBand="0" w:evenVBand="0" w:oddHBand="0" w:evenHBand="0" w:firstRowFirstColumn="0" w:firstRowLastColumn="0" w:lastRowFirstColumn="0" w:lastRowLastColumn="0"/>
+            <w:tcW w:w="1555" w:type="dxa"/>
+          </w:tcPr>
+          <w:p>
+            <w:pPr>
+              <w:spacing w:line="276" w:lineRule="auto"/>
+              <w:jc w:val="center"/>
+              <w:rPr>
+                <w:sz w:val="22"/>
+                <w:szCs w:val="22"/>
+              </w:rPr>
+            </w:pPr>
+            <w:r>
+              <w:rPr>
+                <w:sz w:val="22"/>
+                <w:szCs w:val="22"/>
+              </w:rPr>
+              <w:t>27/12/2019</w:t>
+            </w:r>
+          </w:p>
+        </w:tc>
+        <w:tc>
+          <w:tcPr>
+            <w:tcW w:w="6939" w:type="dxa"/>
+          </w:tcPr>
+          <w:p>
+            <w:pPr>
+              <w:pStyle w:val="PargrafodaLista"/>
+              <w:numPr>
+                <w:ilvl w:val="0"/>
+                <w:numId w:val="3"/>
+              </w:numPr>
+              <w:spacing w:line="276" w:lineRule="auto"/>
+              <w:cnfStyle w:val="000000100000" w:firstRow="0" w:lastRow="0" w:firstColumn="0" w:lastColumn="0" w:oddVBand="0" w:evenVBand="0" w:oddHBand="1" w:evenHBand="0" w:firstRowFirstColumn="0" w:firstRowLastColumn="0" w:lastRowFirstColumn="0" w:lastRowLastColumn="0"/>
+              <w:rPr>
+                <w:sz w:val="22"/>
+                <w:szCs w:val="22"/>
+              </w:rPr>
+            </w:pPr>
+            <w:r>
+              <w:rPr>
+                <w:sz w:val="22"/>
+                <w:szCs w:val="22"/>
+              </w:rPr>
+              <w:t>Criação de Restrições na EVITAR Database</w:t>
+            </w:r>
+          </w:p>
+        </w:tc>
+      </w:tr>
+      <w:tr>
+        <w:tc>
+          <w:tcPr>
+            <w:cnfStyle w:val="001000000000" w:firstRow="0" w:lastRow="0" w:firstColumn="1" w:lastColumn="0" w:oddVBand="0" w:evenVBand="0" w:oddHBand="0" w:evenHBand="0" w:firstRowFirstColumn="0" w:firstRowLastColumn="0" w:lastRowFirstColumn="0" w:lastRowLastColumn="0"/>
+            <w:tcW w:w="1555" w:type="dxa"/>
+          </w:tcPr>
+          <w:p>
+            <w:pPr>
+              <w:spacing w:line="276" w:lineRule="auto"/>
+              <w:jc w:val="center"/>
+              <w:rPr>
+                <w:sz w:val="22"/>
+                <w:szCs w:val="22"/>
+              </w:rPr>
+            </w:pPr>
+            <w:r>
+              <w:rPr>
+                <w:sz w:val="22"/>
+                <w:szCs w:val="22"/>
+              </w:rPr>
+              <w:t>28/12/2019</w:t>
+            </w:r>
+          </w:p>
+        </w:tc>
+        <w:tc>
+          <w:tcPr>
+            <w:tcW w:w="6939" w:type="dxa"/>
+          </w:tcPr>
+          <w:p>
+            <w:pPr>
+              <w:pStyle w:val="PargrafodaLista"/>
+              <w:numPr>
+                <w:ilvl w:val="0"/>
+                <w:numId w:val="3"/>
+              </w:numPr>
+              <w:spacing w:line="276" w:lineRule="auto"/>
+              <w:cnfStyle w:val="000000000000" w:firstRow="0" w:lastRow="0" w:firstColumn="0" w:lastColumn="0" w:oddVBand="0" w:evenVBand="0" w:oddHBand="0" w:evenHBand="0" w:firstRowFirstColumn="0" w:firstRowLastColumn="0" w:lastRowFirstColumn="0" w:lastRowLastColumn="0"/>
+              <w:rPr>
+                <w:sz w:val="22"/>
+                <w:szCs w:val="22"/>
+              </w:rPr>
+            </w:pPr>
+            <w:r>
+              <w:rPr>
+                <w:sz w:val="22"/>
+                <w:szCs w:val="22"/>
+              </w:rPr>
+              <w:t>Pedidos GET do Raspberry Pi c/ API EVITAR</w:t>
+            </w:r>
+          </w:p>
+          <w:p>
+            <w:pPr>
+              <w:pStyle w:val="PargrafodaLista"/>
+              <w:numPr>
+                <w:ilvl w:val="0"/>
+                <w:numId w:val="3"/>
+              </w:numPr>
+              <w:spacing w:line="276" w:lineRule="auto"/>
+              <w:cnfStyle w:val="000000000000" w:firstRow="0" w:lastRow="0" w:firstColumn="0" w:lastColumn="0" w:oddVBand="0" w:evenVBand="0" w:oddHBand="0" w:evenHBand="0" w:firstRowFirstColumn="0" w:firstRowLastColumn="0" w:lastRowFirstColumn="0" w:lastRowLastColumn="0"/>
+              <w:rPr>
+                <w:sz w:val="22"/>
+                <w:szCs w:val="22"/>
+              </w:rPr>
+            </w:pPr>
+            <w:r>
+              <w:rPr>
+                <w:sz w:val="22"/>
+                <w:szCs w:val="22"/>
+              </w:rPr>
+              <w:t>Criação de Queries na EVITAR Database</w:t>
+            </w:r>
+          </w:p>
+          <w:p>
+            <w:pPr>
+              <w:pStyle w:val="PargrafodaLista"/>
+              <w:numPr>
+                <w:ilvl w:val="0"/>
+                <w:numId w:val="3"/>
+              </w:numPr>
+              <w:spacing w:line="276" w:lineRule="auto"/>
+              <w:cnfStyle w:val="000000000000" w:firstRow="0" w:lastRow="0" w:firstColumn="0" w:lastColumn="0" w:oddVBand="0" w:evenVBand="0" w:oddHBand="0" w:evenHBand="0" w:firstRowFirstColumn="0" w:firstRowLastColumn="0" w:lastRowFirstColumn="0" w:lastRowLastColumn="0"/>
+              <w:rPr>
+                <w:sz w:val="22"/>
+                <w:szCs w:val="22"/>
+              </w:rPr>
+            </w:pPr>
+            <w:r>
+              <w:rPr>
+                <w:sz w:val="22"/>
+                <w:szCs w:val="22"/>
+              </w:rPr>
+              <w:t>Contador Movimentos/Dia</w:t>
+            </w:r>
+          </w:p>
+          <w:p>
+            <w:pPr>
+              <w:pStyle w:val="PargrafodaLista"/>
+              <w:numPr>
+                <w:ilvl w:val="0"/>
+                <w:numId w:val="3"/>
+              </w:numPr>
+              <w:spacing w:line="276" w:lineRule="auto"/>
+              <w:cnfStyle w:val="000000000000" w:firstRow="0" w:lastRow="0" w:firstColumn="0" w:lastColumn="0" w:oddVBand="0" w:evenVBand="0" w:oddHBand="0" w:evenHBand="0" w:firstRowFirstColumn="0" w:firstRowLastColumn="0" w:lastRowFirstColumn="0" w:lastRowLastColumn="0"/>
+              <w:rPr>
+                <w:sz w:val="22"/>
+                <w:szCs w:val="22"/>
+              </w:rPr>
+            </w:pPr>
+            <w:r>
+              <w:rPr>
+                <w:sz w:val="22"/>
+                <w:szCs w:val="22"/>
+              </w:rPr>
+              <w:t>Contador Movimentos/Semana</w:t>
+            </w:r>
+          </w:p>
+          <w:p>
+            <w:pPr>
+              <w:pStyle w:val="PargrafodaLista"/>
+              <w:numPr>
+                <w:ilvl w:val="0"/>
+                <w:numId w:val="3"/>
+              </w:numPr>
+              <w:spacing w:line="276" w:lineRule="auto"/>
+              <w:cnfStyle w:val="000000000000" w:firstRow="0" w:lastRow="0" w:firstColumn="0" w:lastColumn="0" w:oddVBand="0" w:evenVBand="0" w:oddHBand="0" w:evenHBand="0" w:firstRowFirstColumn="0" w:firstRowLastColumn="0" w:lastRowFirstColumn="0" w:lastRowLastColumn="0"/>
+              <w:rPr>
+                <w:sz w:val="22"/>
+                <w:szCs w:val="22"/>
+              </w:rPr>
+            </w:pPr>
+            <w:r>
+              <w:rPr>
+                <w:sz w:val="22"/>
+                <w:szCs w:val="22"/>
+              </w:rPr>
+              <w:t>Home EVITAR Mobile</w:t>
+            </w:r>
+          </w:p>
+        </w:tc>
+      </w:tr>
+      <w:tr>
+        <w:trPr>
+          <w:cnfStyle w:val="000000100000" w:firstRow="0" w:lastRow="0" w:firstColumn="0" w:lastColumn="0" w:oddVBand="0" w:evenVBand="0" w:oddHBand="1" w:evenHBand="0" w:firstRowFirstColumn="0" w:firstRowLastColumn="0" w:lastRowFirstColumn="0" w:lastRowLastColumn="0"/>
+        </w:trPr>
+        <w:tc>
+          <w:tcPr>
+            <w:cnfStyle w:val="001000000000" w:firstRow="0" w:lastRow="0" w:firstColumn="1" w:lastColumn="0" w:oddVBand="0" w:evenVBand="0" w:oddHBand="0" w:evenHBand="0" w:firstRowFirstColumn="0" w:firstRowLastColumn="0" w:lastRowFirstColumn="0" w:lastRowLastColumn="0"/>
+            <w:tcW w:w="1555" w:type="dxa"/>
+          </w:tcPr>
+          <w:p>
+            <w:pPr>
+              <w:spacing w:line="276" w:lineRule="auto"/>
+              <w:jc w:val="center"/>
+              <w:rPr>
+                <w:sz w:val="22"/>
+                <w:szCs w:val="22"/>
+              </w:rPr>
+            </w:pPr>
+            <w:r>
+              <w:rPr>
+                <w:sz w:val="22"/>
+                <w:szCs w:val="22"/>
+              </w:rPr>
+              <w:t>30/12/2019</w:t>
+            </w:r>
+          </w:p>
+        </w:tc>
+        <w:tc>
+          <w:tcPr>
+            <w:tcW w:w="6939" w:type="dxa"/>
+          </w:tcPr>
+          <w:p>
+            <w:pPr>
+              <w:pStyle w:val="PargrafodaLista"/>
+              <w:numPr>
+                <w:ilvl w:val="0"/>
+                <w:numId w:val="3"/>
+              </w:numPr>
+              <w:spacing w:line="276" w:lineRule="auto"/>
+              <w:cnfStyle w:val="000000100000" w:firstRow="0" w:lastRow="0" w:firstColumn="0" w:lastColumn="0" w:oddVBand="0" w:evenVBand="0" w:oddHBand="1" w:evenHBand="0" w:firstRowFirstColumn="0" w:firstRowLastColumn="0" w:lastRowFirstColumn="0" w:lastRowLastColumn="0"/>
+              <w:rPr>
+                <w:sz w:val="22"/>
+                <w:szCs w:val="22"/>
+              </w:rPr>
+            </w:pPr>
+            <w:r>
+              <w:rPr>
+                <w:sz w:val="22"/>
+                <w:szCs w:val="22"/>
+              </w:rPr>
+              <w:t>Videocall para discutir tarefas e prioridades</w:t>
+            </w:r>
+          </w:p>
+          <w:p>
+            <w:pPr>
+              <w:pStyle w:val="PargrafodaLista"/>
+              <w:numPr>
+                <w:ilvl w:val="0"/>
+                <w:numId w:val="3"/>
+              </w:numPr>
+              <w:spacing w:line="276" w:lineRule="auto"/>
+              <w:cnfStyle w:val="000000100000" w:firstRow="0" w:lastRow="0" w:firstColumn="0" w:lastColumn="0" w:oddVBand="0" w:evenVBand="0" w:oddHBand="1" w:evenHBand="0" w:firstRowFirstColumn="0" w:firstRowLastColumn="0" w:lastRowFirstColumn="0" w:lastRowLastColumn="0"/>
+              <w:rPr>
+                <w:sz w:val="22"/>
+                <w:szCs w:val="22"/>
+              </w:rPr>
+            </w:pPr>
+            <w:r>
+              <w:rPr>
+                <w:sz w:val="22"/>
+                <w:szCs w:val="22"/>
+              </w:rPr>
+              <w:t>Desenvolvimento do script Raspberry Pi (LCD 1602)</w:t>
+            </w:r>
+          </w:p>
+          <w:p>
+            <w:pPr>
+              <w:pStyle w:val="PargrafodaLista"/>
+              <w:numPr>
+                <w:ilvl w:val="0"/>
+                <w:numId w:val="3"/>
+              </w:numPr>
+              <w:spacing w:line="276" w:lineRule="auto"/>
+              <w:cnfStyle w:val="000000100000" w:firstRow="0" w:lastRow="0" w:firstColumn="0" w:lastColumn="0" w:oddVBand="0" w:evenVBand="0" w:oddHBand="1" w:evenHBand="0" w:firstRowFirstColumn="0" w:firstRowLastColumn="0" w:lastRowFirstColumn="0" w:lastRowLastColumn="0"/>
+              <w:rPr>
+                <w:sz w:val="22"/>
+                <w:szCs w:val="22"/>
+              </w:rPr>
+            </w:pPr>
+            <w:r>
+              <w:rPr>
+                <w:sz w:val="22"/>
+                <w:szCs w:val="22"/>
+              </w:rPr>
+              <w:t>Desenvolvimento do script Raspberry Pi</w:t>
+            </w:r>
+            <w:r>
+              <w:rPr>
+                <w:sz w:val="22"/>
+                <w:szCs w:val="22"/>
+              </w:rPr>
+              <w:t xml:space="preserve"> (Continuous Reading)</w:t>
+            </w:r>
+          </w:p>
+        </w:tc>
+      </w:tr>
+      <w:tr>
+        <w:tc>
+          <w:tcPr>
+            <w:cnfStyle w:val="001000000000" w:firstRow="0" w:lastRow="0" w:firstColumn="1" w:lastColumn="0" w:oddVBand="0" w:evenVBand="0" w:oddHBand="0" w:evenHBand="0" w:firstRowFirstColumn="0" w:firstRowLastColumn="0" w:lastRowFirstColumn="0" w:lastRowLastColumn="0"/>
+            <w:tcW w:w="1555" w:type="dxa"/>
+          </w:tcPr>
+          <w:p>
+            <w:pPr>
+              <w:spacing w:line="276" w:lineRule="auto"/>
+              <w:jc w:val="center"/>
+              <w:rPr>
+                <w:sz w:val="22"/>
+                <w:szCs w:val="22"/>
+              </w:rPr>
+            </w:pPr>
+            <w:r>
+              <w:rPr>
+                <w:sz w:val="22"/>
+                <w:szCs w:val="22"/>
+              </w:rPr>
+              <w:t>02/01/2020</w:t>
+            </w:r>
+          </w:p>
+        </w:tc>
+        <w:tc>
+          <w:tcPr>
+            <w:tcW w:w="6939" w:type="dxa"/>
+          </w:tcPr>
+          <w:p>
+            <w:pPr>
+              <w:pStyle w:val="PargrafodaLista"/>
+              <w:numPr>
+                <w:ilvl w:val="0"/>
+                <w:numId w:val="3"/>
+              </w:numPr>
+              <w:spacing w:line="276" w:lineRule="auto"/>
+              <w:cnfStyle w:val="000000000000" w:firstRow="0" w:lastRow="0" w:firstColumn="0" w:lastColumn="0" w:oddVBand="0" w:evenVBand="0" w:oddHBand="0" w:evenHBand="0" w:firstRowFirstColumn="0" w:firstRowLastColumn="0" w:lastRowFirstColumn="0" w:lastRowLastColumn="0"/>
+              <w:rPr>
+                <w:sz w:val="22"/>
+                <w:szCs w:val="22"/>
+              </w:rPr>
+            </w:pPr>
+            <w:r>
+              <w:rPr>
+                <w:sz w:val="22"/>
+                <w:szCs w:val="22"/>
+              </w:rPr>
+              <w:t>Archive EVITAR Web</w:t>
+            </w:r>
+          </w:p>
+          <w:p>
+            <w:pPr>
+              <w:pStyle w:val="PargrafodaLista"/>
+              <w:numPr>
+                <w:ilvl w:val="0"/>
+                <w:numId w:val="3"/>
+              </w:numPr>
+              <w:spacing w:line="276" w:lineRule="auto"/>
+              <w:cnfStyle w:val="000000000000" w:firstRow="0" w:lastRow="0" w:firstColumn="0" w:lastColumn="0" w:oddVBand="0" w:evenVBand="0" w:oddHBand="0" w:evenHBand="0" w:firstRowFirstColumn="0" w:firstRowLastColumn="0" w:lastRowFirstColumn="0" w:lastRowLastColumn="0"/>
+              <w:rPr>
+                <w:sz w:val="22"/>
+                <w:szCs w:val="22"/>
+              </w:rPr>
+            </w:pPr>
+            <w:r>
+              <w:rPr>
+                <w:sz w:val="22"/>
+                <w:szCs w:val="22"/>
+              </w:rPr>
+              <w:t>Menu/Dashboard EVITAR Web</w:t>
+            </w:r>
+          </w:p>
+          <w:p>
+            <w:pPr>
+              <w:pStyle w:val="PargrafodaLista"/>
+              <w:numPr>
+                <w:ilvl w:val="0"/>
+                <w:numId w:val="3"/>
+              </w:numPr>
+              <w:spacing w:line="276" w:lineRule="auto"/>
+              <w:cnfStyle w:val="000000000000" w:firstRow="0" w:lastRow="0" w:firstColumn="0" w:lastColumn="0" w:oddVBand="0" w:evenVBand="0" w:oddHBand="0" w:evenHBand="0" w:firstRowFirstColumn="0" w:firstRowLastColumn="0" w:lastRowFirstColumn="0" w:lastRowLastColumn="0"/>
+              <w:rPr>
+                <w:sz w:val="22"/>
+                <w:szCs w:val="22"/>
+              </w:rPr>
+            </w:pPr>
+            <w:r>
+              <w:rPr>
+                <w:sz w:val="22"/>
+                <w:szCs w:val="22"/>
+              </w:rPr>
+              <w:t>Desenvolvimento do script Raspberry Pi</w:t>
+            </w:r>
+            <w:r>
+              <w:rPr>
+                <w:sz w:val="22"/>
+                <w:szCs w:val="22"/>
+              </w:rPr>
+              <w:t xml:space="preserve"> (RFID RC522)</w:t>
+            </w:r>
+          </w:p>
+        </w:tc>
+      </w:tr>
+      <w:tr>
+        <w:trPr>
+          <w:cnfStyle w:val="000000100000" w:firstRow="0" w:lastRow="0" w:firstColumn="0" w:lastColumn="0" w:oddVBand="0" w:evenVBand="0" w:oddHBand="1" w:evenHBand="0" w:firstRowFirstColumn="0" w:firstRowLastColumn="0" w:lastRowFirstColumn="0" w:lastRowLastColumn="0"/>
+        </w:trPr>
+        <w:tc>
+          <w:tcPr>
+            <w:cnfStyle w:val="001000000000" w:firstRow="0" w:lastRow="0" w:firstColumn="1" w:lastColumn="0" w:oddVBand="0" w:evenVBand="0" w:oddHBand="0" w:evenHBand="0" w:firstRowFirstColumn="0" w:firstRowLastColumn="0" w:lastRowFirstColumn="0" w:lastRowLastColumn="0"/>
+            <w:tcW w:w="1555" w:type="dxa"/>
+          </w:tcPr>
+          <w:p>
+            <w:pPr>
+              <w:spacing w:line="276" w:lineRule="auto"/>
+              <w:jc w:val="center"/>
+              <w:rPr>
+                <w:sz w:val="22"/>
+                <w:szCs w:val="22"/>
+              </w:rPr>
+            </w:pPr>
+            <w:r>
+              <w:rPr>
+                <w:sz w:val="22"/>
+                <w:szCs w:val="22"/>
+              </w:rPr>
+              <w:t>03/01/2020</w:t>
+            </w:r>
+          </w:p>
+        </w:tc>
+        <w:tc>
+          <w:tcPr>
+            <w:tcW w:w="6939" w:type="dxa"/>
+          </w:tcPr>
+          <w:p>
+            <w:pPr>
+              <w:pStyle w:val="PargrafodaLista"/>
+              <w:numPr>
+                <w:ilvl w:val="0"/>
+                <w:numId w:val="3"/>
+              </w:numPr>
+              <w:spacing w:line="276" w:lineRule="auto"/>
+              <w:cnfStyle w:val="000000100000" w:firstRow="0" w:lastRow="0" w:firstColumn="0" w:lastColumn="0" w:oddVBand="0" w:evenVBand="0" w:oddHBand="1" w:evenHBand="0" w:firstRowFirstColumn="0" w:firstRowLastColumn="0" w:lastRowFirstColumn="0" w:lastRowLastColumn="0"/>
+              <w:rPr>
+                <w:sz w:val="22"/>
+                <w:szCs w:val="22"/>
+              </w:rPr>
+            </w:pPr>
+            <w:r>
+              <w:rPr>
+                <w:sz w:val="22"/>
+                <w:szCs w:val="22"/>
+              </w:rPr>
+              <w:t>Videocall para discutir tarefas e prioridades</w:t>
+            </w:r>
+          </w:p>
+        </w:tc>
+      </w:tr>
+      <w:tr>
+        <w:tc>
+          <w:tcPr>
+            <w:cnfStyle w:val="001000000000" w:firstRow="0" w:lastRow="0" w:firstColumn="1" w:lastColumn="0" w:oddVBand="0" w:evenVBand="0" w:oddHBand="0" w:evenHBand="0" w:firstRowFirstColumn="0" w:firstRowLastColumn="0" w:lastRowFirstColumn="0" w:lastRowLastColumn="0"/>
+            <w:tcW w:w="1555" w:type="dxa"/>
+          </w:tcPr>
+          <w:p>
+            <w:pPr>
+              <w:spacing w:line="276" w:lineRule="auto"/>
+              <w:jc w:val="center"/>
+              <w:rPr>
+                <w:sz w:val="22"/>
+                <w:szCs w:val="22"/>
+              </w:rPr>
+            </w:pPr>
+            <w:r>
+              <w:rPr>
+                <w:sz w:val="22"/>
+                <w:szCs w:val="22"/>
+              </w:rPr>
+              <w:t>04/01/2020</w:t>
+            </w:r>
+          </w:p>
+        </w:tc>
+        <w:tc>
+          <w:tcPr>
+            <w:tcW w:w="6939" w:type="dxa"/>
+          </w:tcPr>
+          <w:p>
+            <w:pPr>
+              <w:pStyle w:val="PargrafodaLista"/>
+              <w:numPr>
+                <w:ilvl w:val="0"/>
+                <w:numId w:val="3"/>
+              </w:numPr>
+              <w:spacing w:line="276" w:lineRule="auto"/>
+              <w:cnfStyle w:val="000000000000" w:firstRow="0" w:lastRow="0" w:firstColumn="0" w:lastColumn="0" w:oddVBand="0" w:evenVBand="0" w:oddHBand="0" w:evenHBand="0" w:firstRowFirstColumn="0" w:firstRowLastColumn="0" w:lastRowFirstColumn="0" w:lastRowLastColumn="0"/>
+              <w:rPr>
+                <w:sz w:val="22"/>
+                <w:szCs w:val="22"/>
+              </w:rPr>
+            </w:pPr>
+            <w:r>
+              <w:rPr>
+                <w:sz w:val="22"/>
+                <w:szCs w:val="22"/>
+              </w:rPr>
+              <w:t>Dashboard EVITAR Mobile</w:t>
+            </w:r>
+          </w:p>
+          <w:p>
+            <w:pPr>
+              <w:pStyle w:val="PargrafodaLista"/>
+              <w:numPr>
+                <w:ilvl w:val="0"/>
+                <w:numId w:val="3"/>
+              </w:numPr>
+              <w:spacing w:line="276" w:lineRule="auto"/>
+              <w:cnfStyle w:val="000000000000" w:firstRow="0" w:lastRow="0" w:firstColumn="0" w:lastColumn="0" w:oddVBand="0" w:evenVBand="0" w:oddHBand="0" w:evenHBand="0" w:firstRowFirstColumn="0" w:firstRowLastColumn="0" w:lastRowFirstColumn="0" w:lastRowLastColumn="0"/>
+              <w:rPr>
+                <w:sz w:val="22"/>
+                <w:szCs w:val="22"/>
+              </w:rPr>
+            </w:pPr>
+            <w:r>
+              <w:rPr>
+                <w:sz w:val="22"/>
+                <w:szCs w:val="22"/>
+              </w:rPr>
+              <w:t>EPI/Job/Employee Management EVITAR Web</w:t>
+            </w:r>
+          </w:p>
+        </w:tc>
+      </w:tr>
+      <w:tr>
+        <w:trPr>
+          <w:cnfStyle w:val="000000100000" w:firstRow="0" w:lastRow="0" w:firstColumn="0" w:lastColumn="0" w:oddVBand="0" w:evenVBand="0" w:oddHBand="1" w:evenHBand="0" w:firstRowFirstColumn="0" w:firstRowLastColumn="0" w:lastRowFirstColumn="0" w:lastRowLastColumn="0"/>
+        </w:trPr>
+        <w:tc>
+          <w:tcPr>
+            <w:cnfStyle w:val="001000000000" w:firstRow="0" w:lastRow="0" w:firstColumn="1" w:lastColumn="0" w:oddVBand="0" w:evenVBand="0" w:oddHBand="0" w:evenHBand="0" w:firstRowFirstColumn="0" w:firstRowLastColumn="0" w:lastRowFirstColumn="0" w:lastRowLastColumn="0"/>
+            <w:tcW w:w="1555" w:type="dxa"/>
+          </w:tcPr>
+          <w:p>
+            <w:pPr>
+              <w:spacing w:line="276" w:lineRule="auto"/>
+              <w:jc w:val="center"/>
+              <w:rPr>
+                <w:sz w:val="22"/>
+                <w:szCs w:val="22"/>
+              </w:rPr>
+            </w:pPr>
+            <w:r>
+              <w:rPr>
+                <w:sz w:val="22"/>
+                <w:szCs w:val="22"/>
+              </w:rPr>
+              <w:t>05/01/2020</w:t>
+            </w:r>
+          </w:p>
+        </w:tc>
+        <w:tc>
+          <w:tcPr>
+            <w:tcW w:w="6939" w:type="dxa"/>
+          </w:tcPr>
+          <w:p>
+            <w:pPr>
+              <w:pStyle w:val="PargrafodaLista"/>
+              <w:numPr>
+                <w:ilvl w:val="0"/>
+                <w:numId w:val="3"/>
+              </w:numPr>
+              <w:spacing w:line="276" w:lineRule="auto"/>
+              <w:cnfStyle w:val="000000100000" w:firstRow="0" w:lastRow="0" w:firstColumn="0" w:lastColumn="0" w:oddVBand="0" w:evenVBand="0" w:oddHBand="1" w:evenHBand="0" w:firstRowFirstColumn="0" w:firstRowLastColumn="0" w:lastRowFirstColumn="0" w:lastRowLastColumn="0"/>
+              <w:rPr>
+                <w:sz w:val="22"/>
+                <w:szCs w:val="22"/>
+              </w:rPr>
+            </w:pPr>
+            <w:r>
+              <w:rPr>
+                <w:sz w:val="22"/>
+                <w:szCs w:val="22"/>
+              </w:rPr>
+              <w:t>Criação da Apresentação Final EVITAR</w:t>
+            </w:r>
+          </w:p>
+          <w:p>
+            <w:pPr>
+              <w:pStyle w:val="PargrafodaLista"/>
+              <w:numPr>
+                <w:ilvl w:val="0"/>
+                <w:numId w:val="3"/>
+              </w:numPr>
+              <w:spacing w:line="276" w:lineRule="auto"/>
+              <w:cnfStyle w:val="000000100000" w:firstRow="0" w:lastRow="0" w:firstColumn="0" w:lastColumn="0" w:oddVBand="0" w:evenVBand="0" w:oddHBand="1" w:evenHBand="0" w:firstRowFirstColumn="0" w:firstRowLastColumn="0" w:lastRowFirstColumn="0" w:lastRowLastColumn="0"/>
+              <w:rPr>
+                <w:sz w:val="22"/>
+                <w:szCs w:val="22"/>
+              </w:rPr>
+            </w:pPr>
+            <w:r>
+              <w:rPr>
+                <w:sz w:val="22"/>
+                <w:szCs w:val="22"/>
+              </w:rPr>
+              <w:t>Desenvolvimento do SRS EVITAR 1.8</w:t>
+            </w:r>
+          </w:p>
+          <w:p>
+            <w:pPr>
+              <w:pStyle w:val="PargrafodaLista"/>
+              <w:numPr>
+                <w:ilvl w:val="0"/>
+                <w:numId w:val="3"/>
+              </w:numPr>
+              <w:spacing w:line="276" w:lineRule="auto"/>
+              <w:cnfStyle w:val="000000100000" w:firstRow="0" w:lastRow="0" w:firstColumn="0" w:lastColumn="0" w:oddVBand="0" w:evenVBand="0" w:oddHBand="1" w:evenHBand="0" w:firstRowFirstColumn="0" w:firstRowLastColumn="0" w:lastRowFirstColumn="0" w:lastRowLastColumn="0"/>
+              <w:rPr>
+                <w:sz w:val="22"/>
+                <w:szCs w:val="22"/>
+              </w:rPr>
+            </w:pPr>
+            <w:r>
+              <w:rPr>
+                <w:sz w:val="22"/>
+                <w:szCs w:val="22"/>
+              </w:rPr>
+              <w:t>Mockups EVITAR Web</w:t>
+            </w:r>
+          </w:p>
+          <w:p>
+            <w:pPr>
+              <w:pStyle w:val="PargrafodaLista"/>
+              <w:numPr>
+                <w:ilvl w:val="0"/>
+                <w:numId w:val="3"/>
+              </w:numPr>
+              <w:spacing w:line="276" w:lineRule="auto"/>
+              <w:cnfStyle w:val="000000100000" w:firstRow="0" w:lastRow="0" w:firstColumn="0" w:lastColumn="0" w:oddVBand="0" w:evenVBand="0" w:oddHBand="1" w:evenHBand="0" w:firstRowFirstColumn="0" w:firstRowLastColumn="0" w:lastRowFirstColumn="0" w:lastRowLastColumn="0"/>
+              <w:rPr>
+                <w:sz w:val="22"/>
+                <w:szCs w:val="22"/>
+              </w:rPr>
+            </w:pPr>
+            <w:r>
+              <w:rPr>
+                <w:sz w:val="22"/>
+                <w:szCs w:val="22"/>
+              </w:rPr>
+              <w:t>Notifications EVITAR Mobile</w:t>
+            </w:r>
+          </w:p>
+          <w:p>
+            <w:pPr>
+              <w:pStyle w:val="PargrafodaLista"/>
+              <w:numPr>
+                <w:ilvl w:val="0"/>
+                <w:numId w:val="3"/>
+              </w:numPr>
+              <w:spacing w:line="276" w:lineRule="auto"/>
+              <w:cnfStyle w:val="000000100000" w:firstRow="0" w:lastRow="0" w:firstColumn="0" w:lastColumn="0" w:oddVBand="0" w:evenVBand="0" w:oddHBand="1" w:evenHBand="0" w:firstRowFirstColumn="0" w:firstRowLastColumn="0" w:lastRowFirstColumn="0" w:lastRowLastColumn="0"/>
+              <w:rPr>
+                <w:sz w:val="22"/>
+                <w:szCs w:val="22"/>
+              </w:rPr>
+            </w:pPr>
+            <w:r>
+              <w:rPr>
+                <w:sz w:val="22"/>
+                <w:szCs w:val="22"/>
+              </w:rPr>
+              <w:t>Alteração da EVITAR Database para suporte a ID da Mifare RFID c/ 13 digitos (De I</w:t>
+            </w:r>
+            <w:bookmarkStart w:id="22" w:name="_GoBack"/>
+            <w:bookmarkEnd w:id="22"/>
+            <w:r>
+              <w:rPr>
+                <w:sz w:val="22"/>
+                <w:szCs w:val="22"/>
+              </w:rPr>
+              <w:t>nt para Long)</w:t>
+            </w:r>
+          </w:p>
+        </w:tc>
+      </w:tr>
+      <w:tr>
+        <w:tc>
+          <w:tcPr>
+            <w:cnfStyle w:val="001000000000" w:firstRow="0" w:lastRow="0" w:firstColumn="1" w:lastColumn="0" w:oddVBand="0" w:evenVBand="0" w:oddHBand="0" w:evenHBand="0" w:firstRowFirstColumn="0" w:firstRowLastColumn="0" w:lastRowFirstColumn="0" w:lastRowLastColumn="0"/>
+            <w:tcW w:w="1555" w:type="dxa"/>
+          </w:tcPr>
+          <w:p>
+            <w:pPr>
+              <w:spacing w:line="276" w:lineRule="auto"/>
+              <w:jc w:val="center"/>
+              <w:rPr>
+                <w:sz w:val="22"/>
+                <w:szCs w:val="22"/>
+              </w:rPr>
+            </w:pPr>
+            <w:r>
+              <w:rPr>
+                <w:sz w:val="22"/>
+                <w:szCs w:val="22"/>
+              </w:rPr>
+              <w:lastRenderedPageBreak/>
+              <w:t>06/01/2020</w:t>
+            </w:r>
+          </w:p>
+        </w:tc>
+        <w:tc>
+          <w:tcPr>
+            <w:tcW w:w="6939" w:type="dxa"/>
+          </w:tcPr>
+          <w:p>
+            <w:pPr>
+              <w:pStyle w:val="PargrafodaLista"/>
+              <w:numPr>
+                <w:ilvl w:val="0"/>
+                <w:numId w:val="3"/>
+              </w:numPr>
+              <w:spacing w:line="276" w:lineRule="auto"/>
+              <w:cnfStyle w:val="000000000000" w:firstRow="0" w:lastRow="0" w:firstColumn="0" w:lastColumn="0" w:oddVBand="0" w:evenVBand="0" w:oddHBand="0" w:evenHBand="0" w:firstRowFirstColumn="0" w:firstRowLastColumn="0" w:lastRowFirstColumn="0" w:lastRowLastColumn="0"/>
+              <w:rPr>
+                <w:sz w:val="22"/>
+                <w:szCs w:val="22"/>
+              </w:rPr>
+            </w:pPr>
+            <w:r>
+              <w:rPr>
+                <w:sz w:val="22"/>
+                <w:szCs w:val="22"/>
+              </w:rPr>
+              <w:t>Mockups EVITAR Mobile</w:t>
+            </w:r>
+          </w:p>
+          <w:p>
+            <w:pPr>
+              <w:pStyle w:val="PargrafodaLista"/>
+              <w:numPr>
+                <w:ilvl w:val="0"/>
+                <w:numId w:val="3"/>
+              </w:numPr>
+              <w:spacing w:line="276" w:lineRule="auto"/>
+              <w:cnfStyle w:val="000000000000" w:firstRow="0" w:lastRow="0" w:firstColumn="0" w:lastColumn="0" w:oddVBand="0" w:evenVBand="0" w:oddHBand="0" w:evenHBand="0" w:firstRowFirstColumn="0" w:firstRowLastColumn="0" w:lastRowFirstColumn="0" w:lastRowLastColumn="0"/>
+              <w:rPr>
+                <w:sz w:val="22"/>
+                <w:szCs w:val="22"/>
+              </w:rPr>
+            </w:pPr>
+            <w:r>
+              <w:rPr>
+                <w:sz w:val="22"/>
+                <w:szCs w:val="22"/>
+              </w:rPr>
+              <w:t>Editar EPI EVITAR Mobile</w:t>
+            </w:r>
+          </w:p>
+          <w:p>
+            <w:pPr>
+              <w:pStyle w:val="PargrafodaLista"/>
+              <w:numPr>
+                <w:ilvl w:val="0"/>
+                <w:numId w:val="3"/>
+              </w:numPr>
+              <w:spacing w:line="276" w:lineRule="auto"/>
+              <w:cnfStyle w:val="000000000000" w:firstRow="0" w:lastRow="0" w:firstColumn="0" w:lastColumn="0" w:oddVBand="0" w:evenVBand="0" w:oddHBand="0" w:evenHBand="0" w:firstRowFirstColumn="0" w:firstRowLastColumn="0" w:lastRowFirstColumn="0" w:lastRowLastColumn="0"/>
+              <w:rPr>
+                <w:sz w:val="22"/>
+                <w:szCs w:val="22"/>
+              </w:rPr>
+            </w:pPr>
+            <w:r>
+              <w:rPr>
+                <w:sz w:val="22"/>
+                <w:szCs w:val="22"/>
+              </w:rPr>
+              <w:t>Comunicação do Raspberry Pi c/ API EVITAR</w:t>
+            </w:r>
+          </w:p>
+        </w:tc>
+      </w:tr>
+      <w:tr>
+        <w:trPr>
+          <w:cnfStyle w:val="000000100000" w:firstRow="0" w:lastRow="0" w:firstColumn="0" w:lastColumn="0" w:oddVBand="0" w:evenVBand="0" w:oddHBand="1" w:evenHBand="0" w:firstRowFirstColumn="0" w:firstRowLastColumn="0" w:lastRowFirstColumn="0" w:lastRowLastColumn="0"/>
+        </w:trPr>
+        <w:tc>
+          <w:tcPr>
+            <w:cnfStyle w:val="001000000000" w:firstRow="0" w:lastRow="0" w:firstColumn="1" w:lastColumn="0" w:oddVBand="0" w:evenVBand="0" w:oddHBand="0" w:evenHBand="0" w:firstRowFirstColumn="0" w:firstRowLastColumn="0" w:lastRowFirstColumn="0" w:lastRowLastColumn="0"/>
+            <w:tcW w:w="1555" w:type="dxa"/>
+          </w:tcPr>
+          <w:p>
+            <w:pPr>
+              <w:spacing w:line="276" w:lineRule="auto"/>
+              <w:jc w:val="center"/>
+              <w:rPr>
+                <w:sz w:val="22"/>
+                <w:szCs w:val="22"/>
+              </w:rPr>
+            </w:pPr>
+            <w:r>
+              <w:rPr>
+                <w:sz w:val="22"/>
+                <w:szCs w:val="22"/>
+              </w:rPr>
+              <w:t>07/01/2020</w:t>
+            </w:r>
+          </w:p>
+        </w:tc>
+        <w:tc>
+          <w:tcPr>
+            <w:tcW w:w="6939" w:type="dxa"/>
+          </w:tcPr>
+          <w:p>
+            <w:pPr>
+              <w:pStyle w:val="PargrafodaLista"/>
+              <w:numPr>
+                <w:ilvl w:val="0"/>
+                <w:numId w:val="3"/>
+              </w:numPr>
+              <w:spacing w:line="276" w:lineRule="auto"/>
+              <w:cnfStyle w:val="000000100000" w:firstRow="0" w:lastRow="0" w:firstColumn="0" w:lastColumn="0" w:oddVBand="0" w:evenVBand="0" w:oddHBand="1" w:evenHBand="0" w:firstRowFirstColumn="0" w:firstRowLastColumn="0" w:lastRowFirstColumn="0" w:lastRowLastColumn="0"/>
+              <w:rPr>
+                <w:sz w:val="22"/>
+                <w:szCs w:val="22"/>
+              </w:rPr>
+            </w:pPr>
+            <w:r>
+              <w:rPr>
+                <w:sz w:val="22"/>
+                <w:szCs w:val="22"/>
+              </w:rPr>
+              <w:t>Reestruturação da Wiki do GitLab</w:t>
+            </w:r>
+          </w:p>
+          <w:p>
+            <w:pPr>
+              <w:pStyle w:val="PargrafodaLista"/>
+              <w:numPr>
+                <w:ilvl w:val="0"/>
+                <w:numId w:val="3"/>
+              </w:numPr>
+              <w:spacing w:line="276" w:lineRule="auto"/>
+              <w:cnfStyle w:val="000000100000" w:firstRow="0" w:lastRow="0" w:firstColumn="0" w:lastColumn="0" w:oddVBand="0" w:evenVBand="0" w:oddHBand="1" w:evenHBand="0" w:firstRowFirstColumn="0" w:firstRowLastColumn="0" w:lastRowFirstColumn="0" w:lastRowLastColumn="0"/>
+              <w:rPr>
+                <w:sz w:val="22"/>
+                <w:szCs w:val="22"/>
+              </w:rPr>
+            </w:pPr>
+            <w:r>
+              <w:rPr>
+                <w:sz w:val="22"/>
+                <w:szCs w:val="22"/>
+              </w:rPr>
+              <w:t>Desenvolvimento e conclusão da Apresentação Final EVITAR</w:t>
+            </w:r>
+          </w:p>
+          <w:p>
+            <w:pPr>
+              <w:pStyle w:val="PargrafodaLista"/>
+              <w:numPr>
+                <w:ilvl w:val="0"/>
+                <w:numId w:val="3"/>
+              </w:numPr>
+              <w:spacing w:line="276" w:lineRule="auto"/>
+              <w:cnfStyle w:val="000000100000" w:firstRow="0" w:lastRow="0" w:firstColumn="0" w:lastColumn="0" w:oddVBand="0" w:evenVBand="0" w:oddHBand="1" w:evenHBand="0" w:firstRowFirstColumn="0" w:firstRowLastColumn="0" w:lastRowFirstColumn="0" w:lastRowLastColumn="0"/>
+              <w:rPr>
+                <w:sz w:val="22"/>
+                <w:szCs w:val="22"/>
+              </w:rPr>
+            </w:pPr>
+            <w:r>
+              <w:rPr>
+                <w:sz w:val="22"/>
+                <w:szCs w:val="22"/>
+              </w:rPr>
+              <w:t>Desenvolvimento e conclusão do SRS EVITAR</w:t>
+            </w:r>
+          </w:p>
+          <w:p>
+            <w:pPr>
+              <w:pStyle w:val="PargrafodaLista"/>
+              <w:numPr>
+                <w:ilvl w:val="0"/>
+                <w:numId w:val="3"/>
+              </w:numPr>
+              <w:spacing w:line="276" w:lineRule="auto"/>
+              <w:cnfStyle w:val="000000100000" w:firstRow="0" w:lastRow="0" w:firstColumn="0" w:lastColumn="0" w:oddVBand="0" w:evenVBand="0" w:oddHBand="1" w:evenHBand="0" w:firstRowFirstColumn="0" w:firstRowLastColumn="0" w:lastRowFirstColumn="0" w:lastRowLastColumn="0"/>
+              <w:rPr>
+                <w:sz w:val="22"/>
+                <w:szCs w:val="22"/>
+              </w:rPr>
+            </w:pPr>
+            <w:r>
+              <w:rPr>
+                <w:sz w:val="22"/>
+                <w:szCs w:val="22"/>
+              </w:rPr>
+              <w:t>Desenvolvimento e conclusão do Relatório Geral EVITAR</w:t>
+            </w:r>
+          </w:p>
+          <w:p>
+            <w:pPr>
+              <w:pStyle w:val="PargrafodaLista"/>
+              <w:numPr>
+                <w:ilvl w:val="0"/>
+                <w:numId w:val="3"/>
+              </w:numPr>
+              <w:spacing w:line="276" w:lineRule="auto"/>
+              <w:cnfStyle w:val="000000100000" w:firstRow="0" w:lastRow="0" w:firstColumn="0" w:lastColumn="0" w:oddVBand="0" w:evenVBand="0" w:oddHBand="1" w:evenHBand="0" w:firstRowFirstColumn="0" w:firstRowLastColumn="0" w:lastRowFirstColumn="0" w:lastRowLastColumn="0"/>
+              <w:rPr>
+                <w:sz w:val="22"/>
+                <w:szCs w:val="22"/>
+              </w:rPr>
+            </w:pPr>
+            <w:r>
+              <w:rPr>
+                <w:sz w:val="22"/>
+                <w:szCs w:val="22"/>
+              </w:rPr>
+              <w:t>Finalização do EVITAR Mobile</w:t>
+            </w:r>
+          </w:p>
+          <w:p>
+            <w:pPr>
+              <w:pStyle w:val="PargrafodaLista"/>
+              <w:numPr>
+                <w:ilvl w:val="0"/>
+                <w:numId w:val="3"/>
+              </w:numPr>
+              <w:spacing w:line="276" w:lineRule="auto"/>
+              <w:cnfStyle w:val="000000100000" w:firstRow="0" w:lastRow="0" w:firstColumn="0" w:lastColumn="0" w:oddVBand="0" w:evenVBand="0" w:oddHBand="1" w:evenHBand="0" w:firstRowFirstColumn="0" w:firstRowLastColumn="0" w:lastRowFirstColumn="0" w:lastRowLastColumn="0"/>
+              <w:rPr>
+                <w:sz w:val="22"/>
+                <w:szCs w:val="22"/>
+              </w:rPr>
+            </w:pPr>
+            <w:r>
+              <w:rPr>
+                <w:sz w:val="22"/>
+                <w:szCs w:val="22"/>
+              </w:rPr>
+              <w:t>Finalização do EVITAR Web</w:t>
+            </w:r>
+          </w:p>
+          <w:p>
+            <w:pPr>
+              <w:pStyle w:val="PargrafodaLista"/>
+              <w:numPr>
+                <w:ilvl w:val="0"/>
+                <w:numId w:val="3"/>
+              </w:numPr>
+              <w:spacing w:line="276" w:lineRule="auto"/>
+              <w:cnfStyle w:val="000000100000" w:firstRow="0" w:lastRow="0" w:firstColumn="0" w:lastColumn="0" w:oddVBand="0" w:evenVBand="0" w:oddHBand="1" w:evenHBand="0" w:firstRowFirstColumn="0" w:firstRowLastColumn="0" w:lastRowFirstColumn="0" w:lastRowLastColumn="0"/>
+              <w:rPr>
+                <w:sz w:val="22"/>
+                <w:szCs w:val="22"/>
+              </w:rPr>
+            </w:pPr>
+            <w:r>
+              <w:rPr>
+                <w:sz w:val="22"/>
+                <w:szCs w:val="22"/>
+              </w:rPr>
+              <w:t>Finalização da EVITAR API (Back-End)</w:t>
+            </w:r>
+          </w:p>
+          <w:p>
+            <w:pPr>
+              <w:pStyle w:val="PargrafodaLista"/>
+              <w:numPr>
+                <w:ilvl w:val="0"/>
+                <w:numId w:val="3"/>
+              </w:numPr>
+              <w:spacing w:line="276" w:lineRule="auto"/>
+              <w:cnfStyle w:val="000000100000" w:firstRow="0" w:lastRow="0" w:firstColumn="0" w:lastColumn="0" w:oddVBand="0" w:evenVBand="0" w:oddHBand="1" w:evenHBand="0" w:firstRowFirstColumn="0" w:firstRowLastColumn="0" w:lastRowFirstColumn="0" w:lastRowLastColumn="0"/>
+              <w:rPr>
+                <w:sz w:val="22"/>
+                <w:szCs w:val="22"/>
+              </w:rPr>
+            </w:pPr>
+            <w:r>
+              <w:rPr>
+                <w:sz w:val="22"/>
+                <w:szCs w:val="22"/>
+              </w:rPr>
+              <w:t>Fim do #6 Sprint</w:t>
+            </w:r>
+          </w:p>
+        </w:tc>
+      </w:tr>
+      <w:tr>
+        <w:tc>
+          <w:tcPr>
+            <w:cnfStyle w:val="001000000000" w:firstRow="0" w:lastRow="0" w:firstColumn="1" w:lastColumn="0" w:oddVBand="0" w:evenVBand="0" w:oddHBand="0" w:evenHBand="0" w:firstRowFirstColumn="0" w:firstRowLastColumn="0" w:lastRowFirstColumn="0" w:lastRowLastColumn="0"/>
+            <w:tcW w:w="1555" w:type="dxa"/>
+          </w:tcPr>
+          <w:p>
+            <w:pPr>
+              <w:spacing w:line="276" w:lineRule="auto"/>
+              <w:jc w:val="center"/>
+              <w:rPr>
+                <w:sz w:val="22"/>
+                <w:szCs w:val="22"/>
+              </w:rPr>
+            </w:pPr>
+            <w:r>
+              <w:rPr>
+                <w:sz w:val="22"/>
+                <w:szCs w:val="22"/>
+              </w:rPr>
+              <w:t>08/01/2020</w:t>
+            </w:r>
+          </w:p>
+        </w:tc>
+        <w:tc>
+          <w:tcPr>
+            <w:tcW w:w="6939" w:type="dxa"/>
+          </w:tcPr>
+          <w:p>
+            <w:pPr>
+              <w:pStyle w:val="PargrafodaLista"/>
+              <w:numPr>
+                <w:ilvl w:val="0"/>
+                <w:numId w:val="3"/>
+              </w:numPr>
+              <w:spacing w:line="276" w:lineRule="auto"/>
+              <w:cnfStyle w:val="000000000000" w:firstRow="0" w:lastRow="0" w:firstColumn="0" w:lastColumn="0" w:oddVBand="0" w:evenVBand="0" w:oddHBand="0" w:evenHBand="0" w:firstRowFirstColumn="0" w:firstRowLastColumn="0" w:lastRowFirstColumn="0" w:lastRowLastColumn="0"/>
+              <w:rPr>
+                <w:sz w:val="22"/>
+                <w:szCs w:val="22"/>
+              </w:rPr>
+            </w:pPr>
+            <w:r>
+              <w:rPr>
+                <w:sz w:val="22"/>
+                <w:szCs w:val="22"/>
+              </w:rPr>
+              <w:t>Merge de todos os Branches GitHub para o master</w:t>
+            </w:r>
+          </w:p>
+          <w:p>
+            <w:pPr>
+              <w:pStyle w:val="PargrafodaLista"/>
+              <w:numPr>
+                <w:ilvl w:val="0"/>
+                <w:numId w:val="3"/>
+              </w:numPr>
+              <w:spacing w:line="276" w:lineRule="auto"/>
+              <w:cnfStyle w:val="000000000000" w:firstRow="0" w:lastRow="0" w:firstColumn="0" w:lastColumn="0" w:oddVBand="0" w:evenVBand="0" w:oddHBand="0" w:evenHBand="0" w:firstRowFirstColumn="0" w:firstRowLastColumn="0" w:lastRowFirstColumn="0" w:lastRowLastColumn="0"/>
+              <w:rPr>
+                <w:sz w:val="22"/>
+                <w:szCs w:val="22"/>
+              </w:rPr>
+            </w:pPr>
+            <w:r>
+              <w:rPr>
+                <w:sz w:val="22"/>
+                <w:szCs w:val="22"/>
+              </w:rPr>
+              <w:t>Revisão Final</w:t>
+            </w:r>
+          </w:p>
+        </w:tc>
+      </w:tr>
+      <w:tr>
+        <w:trPr>
+          <w:cnfStyle w:val="000000100000" w:firstRow="0" w:lastRow="0" w:firstColumn="0" w:lastColumn="0" w:oddVBand="0" w:evenVBand="0" w:oddHBand="1" w:evenHBand="0" w:firstRowFirstColumn="0" w:firstRowLastColumn="0" w:lastRowFirstColumn="0" w:lastRowLastColumn="0"/>
+        </w:trPr>
+        <w:tc>
+          <w:tcPr>
+            <w:cnfStyle w:val="001000000000" w:firstRow="0" w:lastRow="0" w:firstColumn="1" w:lastColumn="0" w:oddVBand="0" w:evenVBand="0" w:oddHBand="0" w:evenHBand="0" w:firstRowFirstColumn="0" w:firstRowLastColumn="0" w:lastRowFirstColumn="0" w:lastRowLastColumn="0"/>
+            <w:tcW w:w="1555" w:type="dxa"/>
+          </w:tcPr>
+          <w:p>
+            <w:pPr>
+              <w:spacing w:line="276" w:lineRule="auto"/>
+              <w:jc w:val="center"/>
+              <w:rPr>
+                <w:sz w:val="22"/>
+                <w:szCs w:val="22"/>
+              </w:rPr>
+            </w:pPr>
+            <w:r>
+              <w:rPr>
+                <w:sz w:val="22"/>
+                <w:szCs w:val="22"/>
+              </w:rPr>
+              <w:t>09/01/2020</w:t>
+            </w:r>
+          </w:p>
+        </w:tc>
+        <w:tc>
+          <w:tcPr>
+            <w:tcW w:w="6939" w:type="dxa"/>
+          </w:tcPr>
+          <w:p>
+            <w:pPr>
+              <w:pStyle w:val="PargrafodaLista"/>
+              <w:numPr>
+                <w:ilvl w:val="0"/>
+                <w:numId w:val="3"/>
+              </w:numPr>
+              <w:spacing w:line="276" w:lineRule="auto"/>
+              <w:cnfStyle w:val="000000100000" w:firstRow="0" w:lastRow="0" w:firstColumn="0" w:lastColumn="0" w:oddVBand="0" w:evenVBand="0" w:oddHBand="1" w:evenHBand="0" w:firstRowFirstColumn="0" w:firstRowLastColumn="0" w:lastRowFirstColumn="0" w:lastRowLastColumn="0"/>
+              <w:rPr>
+                <w:sz w:val="22"/>
+                <w:szCs w:val="22"/>
+              </w:rPr>
+            </w:pPr>
+            <w:r>
+              <w:rPr>
+                <w:sz w:val="22"/>
+                <w:szCs w:val="22"/>
+              </w:rPr>
+              <w:t>Entrega do #3 Milestone</w:t>
+            </w:r>
+          </w:p>
+        </w:tc>
+      </w:tr>
     </w:tbl>
     <w:p>
       <w:pPr>
@@ -7498,28 +9268,15 @@
       <w:r>
         <w:t xml:space="preserve">Tabela </w:t>
       </w:r>
-      <w:r>
-        <w:fldChar w:fldCharType="begin"/>
-      </w:r>
-      <w:r>
-        <w:instrText xml:space="preserve"> SEQ Tabela \* ARABIC </w:instrText>
-      </w:r>
-      <w:r>
-        <w:fldChar w:fldCharType="separate"/>
-      </w:r>
-      <w:r>
-        <w:rPr>
-          <w:noProof/>
-        </w:rPr>
-        <w:t>3</w:t>
-      </w:r>
-      <w:bookmarkEnd w:id="23"/>
-      <w:r>
-        <w:rPr>
-          <w:noProof/>
-        </w:rPr>
-        <w:fldChar w:fldCharType="end"/>
-      </w:r>
+      <w:fldSimple w:instr=" SEQ Tabela \* ARABIC ">
+        <w:r>
+          <w:rPr>
+            <w:noProof/>
+          </w:rPr>
+          <w:t>3</w:t>
+        </w:r>
+        <w:bookmarkEnd w:id="23"/>
+      </w:fldSimple>
       <w:r>
         <w:br w:type="page"/>
       </w:r>
@@ -9556,7 +11313,6 @@
         <w:docPartUnique/>
       </w:docPartObj>
     </w:sdtPr>
-    <w:sdtEndPr/>
     <w:sdtContent>
       <w:p>
         <w:pPr>
@@ -9810,7 +11566,6 @@
         <w:dataBinding w:prefixMappings="xmlns:ns0='http://schemas.openxmlformats.org/package/2006/metadata/core-properties' xmlns:ns1='http://purl.org/dc/elements/1.1/'" w:xpath="/ns0:coreProperties[1]/ns1:title[1]" w:storeItemID="{6C3C8BC8-F283-45AE-878A-BAB7291924A1}"/>
         <w:text/>
       </w:sdtPr>
-      <w:sdtEndPr/>
       <w:sdtContent>
         <w:r>
           <w:rPr>
@@ -9853,7 +11608,6 @@
           <w:calendar w:val="gregorian"/>
         </w:date>
       </w:sdtPr>
-      <w:sdtEndPr/>
       <w:sdtContent>
         <w:r>
           <w:rPr>
@@ -12127,6 +13881,7 @@
   </w:compat>
   <w:rsids>
     <w:rsidRoot w:val="008E74B7"/>
+    <w:rsid w:val="00010B3A"/>
     <w:rsid w:val="002D56FB"/>
     <w:rsid w:val="005A02AB"/>
     <w:rsid w:val="005C332D"/>
@@ -12923,7 +14678,7 @@
 </file>
 
 <file path=customXml/itemProps2.xml><?xml version="1.0" encoding="utf-8"?>
-<ds:datastoreItem xmlns:ds="http://schemas.openxmlformats.org/officeDocument/2006/customXml" ds:itemID="{6283CD67-CDA8-4418-B68F-2630E6520346}">
+<ds:datastoreItem xmlns:ds="http://schemas.openxmlformats.org/officeDocument/2006/customXml" ds:itemID="{E89BB3BA-683E-49E9-8014-FDE5FBE1E30A}">
   <ds:schemaRefs>
     <ds:schemaRef ds:uri="http://schemas.openxmlformats.org/officeDocument/2006/bibliography"/>
   </ds:schemaRefs>

</xml_diff>